<commit_message>
Reorder terminal monsters to make information easier to read
</commit_message>
<xml_diff>
--- a/clues/02_terminal_monsters.docx
+++ b/clues/02_terminal_monsters.docx
@@ -37,6 +37,132 @@
     <w:p>
       <w:pPr>
         <w:jc w:val="center"/>
+        <w:rPr>
+          <w:rFonts w:ascii="Garamond" w:hAnsi="Garamond"/>
+        </w:rPr>
+      </w:pPr>
+    </w:p>
+    <w:p>
+      <w:pPr>
+        <w:rPr>
+          <w:rFonts w:ascii="Garamond" w:hAnsi="Garamond"/>
+          <w:sz w:val="32"/>
+          <w:szCs w:val="32"/>
+        </w:rPr>
+      </w:pPr>
+    </w:p>
+    <w:p>
+      <w:pPr>
+        <w:rPr>
+          <w:rFonts w:ascii="Garamond" w:hAnsi="Garamond"/>
+          <w:sz w:val="32"/>
+          <w:szCs w:val="32"/>
+        </w:rPr>
+      </w:pPr>
+      <w:r>
+        <w:rPr>
+          <w:rFonts w:ascii="Garamond" w:hAnsi="Garamond"/>
+          <w:sz w:val="32"/>
+          <w:szCs w:val="32"/>
+        </w:rPr>
+        <w:t>Dealing With Monsters:</w:t>
+      </w:r>
+    </w:p>
+    <w:p>
+      <w:pPr>
+        <w:rPr>
+          <w:rFonts w:ascii="Garamond" w:hAnsi="Garamond"/>
+        </w:rPr>
+      </w:pPr>
+    </w:p>
+    <w:p>
+      <w:pPr>
+        <w:ind w:left="360"/>
+        <w:rPr>
+          <w:rFonts w:ascii="Garamond" w:hAnsi="Garamond"/>
+        </w:rPr>
+      </w:pPr>
+      <w:r>
+        <w:rPr>
+          <w:rFonts w:ascii="Garamond" w:hAnsi="Garamond"/>
+        </w:rPr>
+        <w:t xml:space="preserve">Sometimes a monster just needs a friend. Create a copy of the original monster using the </w:t>
+      </w:r>
+      <w:r>
+        <w:rPr>
+          <w:rFonts w:ascii="Garamond" w:hAnsi="Garamond" w:cs="Menlo"/>
+          <w:highlight w:val="lightGray"/>
+        </w:rPr>
+        <w:t>cp</w:t>
+      </w:r>
+      <w:r>
+        <w:rPr>
+          <w:rFonts w:ascii="Garamond" w:hAnsi="Garamond"/>
+        </w:rPr>
+        <w:t xml:space="preserve"> spell. An example of this</w:t>
+      </w:r>
+      <w:r>
+        <w:rPr>
+          <w:rFonts w:ascii="Garamond" w:hAnsi="Garamond"/>
+        </w:rPr>
+        <w:t xml:space="preserve"> command is </w:t>
+      </w:r>
+      <w:r>
+        <w:rPr>
+          <w:rFonts w:ascii="Menlo" w:hAnsi="Menlo" w:cs="Menlo"/>
+          <w:highlight w:val="lightGray"/>
+        </w:rPr>
+        <w:t>cp FILE_TO_COPY NAME_OF_NEW_</w:t>
+      </w:r>
+      <w:proofErr w:type="gramStart"/>
+      <w:r>
+        <w:rPr>
+          <w:rFonts w:ascii="Menlo" w:hAnsi="Menlo" w:cs="Menlo"/>
+          <w:highlight w:val="lightGray"/>
+        </w:rPr>
+        <w:t>COPY</w:t>
+      </w:r>
+      <w:r>
+        <w:rPr>
+          <w:rFonts w:ascii="Garamond" w:hAnsi="Garamond"/>
+        </w:rPr>
+        <w:t xml:space="preserve"> .</w:t>
+      </w:r>
+      <w:proofErr w:type="gramEnd"/>
+    </w:p>
+    <w:p>
+      <w:pPr>
+        <w:ind w:left="360"/>
+        <w:rPr>
+          <w:rFonts w:ascii="Garamond" w:hAnsi="Garamond"/>
+        </w:rPr>
+      </w:pPr>
+    </w:p>
+    <w:p>
+      <w:pPr>
+        <w:ind w:left="360"/>
+        <w:rPr>
+          <w:rFonts w:ascii="Garamond" w:hAnsi="Garamond"/>
+        </w:rPr>
+      </w:pPr>
+      <w:r>
+        <w:rPr>
+          <w:rFonts w:ascii="Garamond" w:hAnsi="Garamond"/>
+        </w:rPr>
+        <w:t xml:space="preserve">Use this spell to create a duplicate monster called </w:t>
+      </w:r>
+      <w:proofErr w:type="gramStart"/>
+      <w:r>
+        <w:rPr>
+          <w:rFonts w:ascii="Menlo" w:hAnsi="Menlo" w:cs="Menlo"/>
+          <w:highlight w:val="lightGray"/>
+        </w:rPr>
+        <w:t>monster_friend.txt</w:t>
+      </w:r>
+      <w:proofErr w:type="gramEnd"/>
+    </w:p>
+    <w:p>
+      <w:pPr>
         <w:rPr>
           <w:rFonts w:ascii="Garamond" w:hAnsi="Garamond"/>
           <w:sz w:val="32"/>
@@ -121,13 +247,7 @@
         <w:rPr>
           <w:rFonts w:ascii="Garamond" w:hAnsi="Garamond" w:cstheme="minorHAnsi"/>
         </w:rPr>
-        <w:t xml:space="preserve">Imp: </w:t>
-      </w:r>
-      <w:r>
-        <w:rPr>
-          <w:rFonts w:ascii="Garamond" w:hAnsi="Garamond" w:cstheme="minorHAnsi"/>
-        </w:rPr>
-        <w:t xml:space="preserve">The imp was a magical beast found only in Great Britain and Ireland, notable for its sense of slapstick </w:t>
+        <w:t xml:space="preserve">Imp: The imp was a magical beast found only in Great Britain and Ireland, notable for its sense of slapstick </w:t>
       </w:r>
       <w:proofErr w:type="spellStart"/>
       <w:r>
@@ -205,135 +325,22 @@
         <w:rPr>
           <w:rFonts w:ascii="Garamond" w:hAnsi="Garamond"/>
         </w:rPr>
-        <w:t>The Wampus cat was a magical cat native to the United States, specifically Appalachia</w:t>
-      </w:r>
-      <w:r>
-        <w:rPr>
-          <w:rFonts w:ascii="Garamond" w:hAnsi="Garamond"/>
-        </w:rPr>
-        <w:t>.</w:t>
-      </w:r>
-    </w:p>
-    <w:p>
-      <w:pPr>
-        <w:rPr>
-          <w:rFonts w:ascii="Garamond" w:hAnsi="Garamond" w:cstheme="minorHAnsi"/>
-        </w:rPr>
-      </w:pPr>
-    </w:p>
-    <w:p>
-      <w:pPr>
-        <w:rPr>
-          <w:rFonts w:ascii="Garamond" w:hAnsi="Garamond" w:cstheme="minorHAnsi"/>
-        </w:rPr>
-      </w:pPr>
-    </w:p>
-    <w:p>
-      <w:pPr>
-        <w:rPr>
-          <w:rFonts w:ascii="Garamond" w:hAnsi="Garamond"/>
-          <w:sz w:val="32"/>
-          <w:szCs w:val="32"/>
-        </w:rPr>
-      </w:pPr>
-      <w:r>
-        <w:rPr>
-          <w:rFonts w:ascii="Garamond" w:hAnsi="Garamond"/>
-          <w:sz w:val="32"/>
-          <w:szCs w:val="32"/>
-        </w:rPr>
-        <w:t>Dealing With Monsters:</w:t>
-      </w:r>
-    </w:p>
-    <w:p>
-      <w:pPr>
-        <w:rPr>
-          <w:rFonts w:ascii="Garamond" w:hAnsi="Garamond"/>
-        </w:rPr>
-      </w:pPr>
-    </w:p>
-    <w:p>
-      <w:pPr>
-        <w:rPr>
-          <w:rFonts w:ascii="Garamond" w:hAnsi="Garamond"/>
-        </w:rPr>
-      </w:pPr>
-      <w:r>
-        <w:rPr>
-          <w:rFonts w:ascii="Garamond" w:hAnsi="Garamond"/>
-        </w:rPr>
-        <w:t xml:space="preserve">Sometimes a monster just needs a friend. Create a copy of the original monster using the </w:t>
-      </w:r>
-      <w:r>
-        <w:rPr>
-          <w:rFonts w:ascii="Garamond" w:hAnsi="Garamond" w:cs="Menlo"/>
-          <w:highlight w:val="lightGray"/>
-        </w:rPr>
-        <w:t>cp</w:t>
-      </w:r>
-      <w:r>
-        <w:rPr>
-          <w:rFonts w:ascii="Garamond" w:hAnsi="Garamond"/>
-        </w:rPr>
-        <w:t xml:space="preserve"> spell. An example of this</w:t>
-      </w:r>
-      <w:r>
-        <w:rPr>
-          <w:rFonts w:ascii="Garamond" w:hAnsi="Garamond"/>
-        </w:rPr>
-        <w:t xml:space="preserve"> command is </w:t>
-      </w:r>
-      <w:r>
-        <w:rPr>
-          <w:rFonts w:ascii="Menlo" w:hAnsi="Menlo" w:cs="Menlo"/>
-          <w:highlight w:val="lightGray"/>
-        </w:rPr>
-        <w:t>cp FILE_TO_COPY NAME_OF_NEW_</w:t>
-      </w:r>
-      <w:proofErr w:type="gramStart"/>
-      <w:r>
-        <w:rPr>
-          <w:rFonts w:ascii="Menlo" w:hAnsi="Menlo" w:cs="Menlo"/>
-          <w:highlight w:val="lightGray"/>
-        </w:rPr>
-        <w:t>COPY</w:t>
-      </w:r>
-      <w:r>
-        <w:rPr>
-          <w:rFonts w:ascii="Garamond" w:hAnsi="Garamond"/>
-        </w:rPr>
-        <w:t xml:space="preserve"> .</w:t>
-      </w:r>
-      <w:proofErr w:type="gramEnd"/>
-    </w:p>
-    <w:p>
-      <w:pPr>
-        <w:rPr>
-          <w:rFonts w:ascii="Garamond" w:hAnsi="Garamond"/>
-        </w:rPr>
-      </w:pPr>
-    </w:p>
-    <w:p>
-      <w:pPr>
-        <w:rPr>
-          <w:rFonts w:ascii="Garamond" w:hAnsi="Garamond"/>
-        </w:rPr>
-      </w:pPr>
-      <w:r>
-        <w:rPr>
-          <w:rFonts w:ascii="Garamond" w:hAnsi="Garamond"/>
-        </w:rPr>
-        <w:t xml:space="preserve">Use this spell to create a duplicate monster called </w:t>
-      </w:r>
-      <w:proofErr w:type="gramStart"/>
-      <w:r>
-        <w:rPr>
-          <w:rFonts w:ascii="Menlo" w:hAnsi="Menlo" w:cs="Menlo"/>
-          <w:highlight w:val="lightGray"/>
-        </w:rPr>
-        <w:t>monster_friend.txt</w:t>
-      </w:r>
-      <w:proofErr w:type="gramEnd"/>
+        <w:t>The Wampus cat was a magical cat native to the United States, specifically Appalachia.</w:t>
+      </w:r>
+    </w:p>
+    <w:p>
+      <w:pPr>
+        <w:rPr>
+          <w:rFonts w:ascii="Garamond" w:hAnsi="Garamond" w:cstheme="minorHAnsi"/>
+        </w:rPr>
+      </w:pPr>
+    </w:p>
+    <w:p>
+      <w:pPr>
+        <w:rPr>
+          <w:rFonts w:ascii="Garamond" w:hAnsi="Garamond" w:cstheme="minorHAnsi"/>
+        </w:rPr>
+      </w:pPr>
     </w:p>
     <w:sectPr>
       <w:pgSz w:w="12240" w:h="15840"/>

</xml_diff>

<commit_message>
Bunch of "programming" clues
</commit_message>
<xml_diff>
--- a/clues/02_terminal_monsters.docx
+++ b/clues/02_terminal_monsters.docx
@@ -90,16 +90,22 @@
       </w:r>
       <w:r>
         <w:rPr>
-          <w:rFonts w:ascii="Garamond" w:hAnsi="Garamond" w:cs="Menlo"/>
+          <w:rFonts w:ascii="Menlo" w:hAnsi="Menlo" w:cs="Menlo"/>
           <w:highlight w:val="lightGray"/>
         </w:rPr>
         <w:t>cp</w:t>
       </w:r>
       <w:r>
         <w:rPr>
-          <w:rFonts w:ascii="Garamond" w:hAnsi="Garamond"/>
-        </w:rPr>
-        <w:t xml:space="preserve"> spell. An example of this</w:t>
+          <w:rFonts w:ascii="Menlo" w:hAnsi="Menlo" w:cs="Menlo"/>
+        </w:rPr>
+        <w:t xml:space="preserve"> </w:t>
+      </w:r>
+      <w:r>
+        <w:rPr>
+          <w:rFonts w:ascii="Garamond" w:hAnsi="Garamond"/>
+        </w:rPr>
+        <w:t>spell. An example of this</w:t>
       </w:r>
       <w:r>
         <w:rPr>
@@ -341,6 +347,2888 @@
           <w:rFonts w:ascii="Garamond" w:hAnsi="Garamond" w:cstheme="minorHAnsi"/>
         </w:rPr>
       </w:pPr>
+    </w:p>
+    <w:p>
+      <w:pPr>
+        <w:rPr>
+          <w:rFonts w:ascii="Garamond" w:hAnsi="Garamond" w:cstheme="minorHAnsi"/>
+        </w:rPr>
+      </w:pPr>
+      <w:r>
+        <w:rPr>
+          <w:rFonts w:ascii="Garamond" w:hAnsi="Garamond" w:cstheme="minorHAnsi"/>
+        </w:rPr>
+        <w:br w:type="page"/>
+      </w:r>
+    </w:p>
+    <w:p>
+      <w:pPr>
+        <w:jc w:val="right"/>
+        <w:rPr>
+          <w:rFonts w:ascii="Cooper Black" w:hAnsi="Cooper Black" w:cstheme="minorHAnsi"/>
+          <w:color w:val="FF0000"/>
+        </w:rPr>
+      </w:pPr>
+      <w:r>
+        <w:rPr>
+          <w:rFonts w:ascii="Cooper Black" w:hAnsi="Cooper Black" w:cstheme="minorHAnsi"/>
+          <w:noProof/>
+          <w:color w:val="FF0000"/>
+        </w:rPr>
+        <w:lastRenderedPageBreak/>
+        <mc:AlternateContent>
+          <mc:Choice Requires="wps">
+            <w:drawing>
+              <wp:anchor distT="0" distB="0" distL="114300" distR="114300" simplePos="0" relativeHeight="251659264" behindDoc="0" locked="0" layoutInCell="1" allowOverlap="1" wp14:anchorId="0C67EA38" wp14:editId="0481BDE7">
+                <wp:simplePos x="0" y="0"/>
+                <wp:positionH relativeFrom="column">
+                  <wp:posOffset>787400</wp:posOffset>
+                </wp:positionH>
+                <wp:positionV relativeFrom="paragraph">
+                  <wp:posOffset>-88900</wp:posOffset>
+                </wp:positionV>
+                <wp:extent cx="4406900" cy="749300"/>
+                <wp:effectExtent l="0" t="0" r="12700" b="12700"/>
+                <wp:wrapNone/>
+                <wp:docPr id="537072558" name="Text Box 2"/>
+                <wp:cNvGraphicFramePr/>
+                <a:graphic xmlns:a="http://schemas.openxmlformats.org/drawingml/2006/main">
+                  <a:graphicData uri="http://schemas.microsoft.com/office/word/2010/wordprocessingShape">
+                    <wps:wsp>
+                      <wps:cNvSpPr txBox="1"/>
+                      <wps:spPr>
+                        <a:xfrm>
+                          <a:off x="0" y="0"/>
+                          <a:ext cx="4406900" cy="749300"/>
+                        </a:xfrm>
+                        <a:prstGeom prst="rect">
+                          <a:avLst/>
+                        </a:prstGeom>
+                        <a:solidFill>
+                          <a:schemeClr val="lt1"/>
+                        </a:solidFill>
+                        <a:ln w="6350">
+                          <a:solidFill>
+                            <a:prstClr val="black"/>
+                          </a:solidFill>
+                        </a:ln>
+                      </wps:spPr>
+                      <wps:txbx>
+                        <w:txbxContent>
+                          <w:p>
+                            <w:pPr>
+                              <w:jc w:val="center"/>
+                              <w:rPr>
+                                <w:sz w:val="72"/>
+                                <w:szCs w:val="72"/>
+                              </w:rPr>
+                            </w:pPr>
+                            <w:r>
+                              <w:rPr>
+                                <w:sz w:val="72"/>
+                                <w:szCs w:val="72"/>
+                              </w:rPr>
+                              <w:t>Join Computer Club!!</w:t>
+                            </w:r>
+                          </w:p>
+                        </w:txbxContent>
+                      </wps:txbx>
+                      <wps:bodyPr rot="0" spcFirstLastPara="0" vertOverflow="overflow" horzOverflow="overflow" vert="horz" wrap="square" lIns="91440" tIns="45720" rIns="91440" bIns="45720" numCol="1" spcCol="0" rtlCol="0" fromWordArt="0" anchor="t" anchorCtr="0" forceAA="0" compatLnSpc="1">
+                        <a:prstTxWarp prst="textNoShape">
+                          <a:avLst/>
+                        </a:prstTxWarp>
+                        <a:noAutofit/>
+                      </wps:bodyPr>
+                    </wps:wsp>
+                  </a:graphicData>
+                </a:graphic>
+                <wp14:sizeRelV relativeFrom="margin">
+                  <wp14:pctHeight>0</wp14:pctHeight>
+                </wp14:sizeRelV>
+              </wp:anchor>
+            </w:drawing>
+          </mc:Choice>
+          <mc:Fallback>
+            <w:pict>
+              <v:shapetype w14:anchorId="0C67EA38" id="_x0000_t202" coordsize="21600,21600" o:spt="202" path="m,l,21600r21600,l21600,xe">
+                <v:stroke joinstyle="miter"/>
+                <v:path gradientshapeok="t" o:connecttype="rect"/>
+              </v:shapetype>
+              <v:shape id="Text Box 2" o:spid="_x0000_s1026" type="#_x0000_t202" style="position:absolute;left:0;text-align:left;margin-left:62pt;margin-top:-7pt;width:347pt;height:59pt;z-index:251659264;visibility:visible;mso-wrap-style:square;mso-height-percent:0;mso-wrap-distance-left:9pt;mso-wrap-distance-top:0;mso-wrap-distance-right:9pt;mso-wrap-distance-bottom:0;mso-position-horizontal:absolute;mso-position-horizontal-relative:text;mso-position-vertical:absolute;mso-position-vertical-relative:text;mso-height-percent:0;mso-height-relative:margin;v-text-anchor:top" o:gfxdata="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" fillcolor="white [3201]" strokeweight=".5pt">
+                <v:textbox>
+                  <w:txbxContent>
+                    <w:p>
+                      <w:pPr>
+                        <w:jc w:val="center"/>
+                        <w:rPr>
+                          <w:sz w:val="72"/>
+                          <w:szCs w:val="72"/>
+                        </w:rPr>
+                      </w:pPr>
+                      <w:r>
+                        <w:rPr>
+                          <w:sz w:val="72"/>
+                          <w:szCs w:val="72"/>
+                        </w:rPr>
+                        <w:t>Join Computer Club!!</w:t>
+                      </w:r>
+                    </w:p>
+                  </w:txbxContent>
+                </v:textbox>
+              </v:shape>
+            </w:pict>
+          </mc:Fallback>
+        </mc:AlternateContent>
+      </w:r>
+    </w:p>
+    <w:p>
+      <w:pPr>
+        <w:jc w:val="right"/>
+        <w:rPr>
+          <w:rFonts w:ascii="Cooper Black" w:hAnsi="Cooper Black" w:cstheme="minorHAnsi"/>
+          <w:color w:val="FF0000"/>
+        </w:rPr>
+      </w:pPr>
+    </w:p>
+    <w:p>
+      <w:pPr>
+        <w:jc w:val="right"/>
+        <w:rPr>
+          <w:rFonts w:ascii="Cooper Black" w:hAnsi="Cooper Black" w:cstheme="minorHAnsi"/>
+          <w:color w:val="FF0000"/>
+        </w:rPr>
+      </w:pPr>
+    </w:p>
+    <w:p>
+      <w:pPr>
+        <w:jc w:val="right"/>
+        <w:rPr>
+          <w:rFonts w:ascii="Cooper Black" w:hAnsi="Cooper Black" w:cstheme="minorHAnsi"/>
+          <w:color w:val="FF0000"/>
+        </w:rPr>
+      </w:pPr>
+    </w:p>
+    <w:p>
+      <w:pPr>
+        <w:jc w:val="right"/>
+        <w:rPr>
+          <w:rFonts w:ascii="Cooper Black" w:hAnsi="Cooper Black" w:cstheme="minorHAnsi"/>
+          <w:color w:val="FF0000"/>
+        </w:rPr>
+      </w:pPr>
+    </w:p>
+    <w:p>
+      <w:pPr>
+        <w:jc w:val="right"/>
+        <w:rPr>
+          <w:rFonts w:ascii="Cooper Black" w:hAnsi="Cooper Black" w:cstheme="minorHAnsi"/>
+          <w:color w:val="FF0000"/>
+        </w:rPr>
+      </w:pPr>
+      <w:r>
+        <w:rPr>
+          <w:rFonts w:ascii="Cooper Black" w:hAnsi="Cooper Black" w:cstheme="minorHAnsi"/>
+          <w:noProof/>
+          <w:color w:val="FF0000"/>
+        </w:rPr>
+        <mc:AlternateContent>
+          <mc:Choice Requires="wps">
+            <w:drawing>
+              <wp:anchor distT="0" distB="0" distL="114300" distR="114300" simplePos="0" relativeHeight="251662336" behindDoc="0" locked="0" layoutInCell="1" allowOverlap="1" wp14:anchorId="64944E29" wp14:editId="6E02A226">
+                <wp:simplePos x="0" y="0"/>
+                <wp:positionH relativeFrom="column">
+                  <wp:posOffset>5194300</wp:posOffset>
+                </wp:positionH>
+                <wp:positionV relativeFrom="paragraph">
+                  <wp:posOffset>154940</wp:posOffset>
+                </wp:positionV>
+                <wp:extent cx="1028700" cy="800100"/>
+                <wp:effectExtent l="25400" t="12700" r="25400" b="25400"/>
+                <wp:wrapNone/>
+                <wp:docPr id="636481371" name="5-Point Star 3"/>
+                <wp:cNvGraphicFramePr/>
+                <a:graphic xmlns:a="http://schemas.openxmlformats.org/drawingml/2006/main">
+                  <a:graphicData uri="http://schemas.microsoft.com/office/word/2010/wordprocessingShape">
+                    <wps:wsp>
+                      <wps:cNvSpPr/>
+                      <wps:spPr>
+                        <a:xfrm>
+                          <a:off x="0" y="0"/>
+                          <a:ext cx="1028700" cy="800100"/>
+                        </a:xfrm>
+                        <a:prstGeom prst="star5">
+                          <a:avLst/>
+                        </a:prstGeom>
+                      </wps:spPr>
+                      <wps:style>
+                        <a:lnRef idx="2">
+                          <a:schemeClr val="accent1">
+                            <a:shade val="15000"/>
+                          </a:schemeClr>
+                        </a:lnRef>
+                        <a:fillRef idx="1">
+                          <a:schemeClr val="accent1"/>
+                        </a:fillRef>
+                        <a:effectRef idx="0">
+                          <a:schemeClr val="accent1"/>
+                        </a:effectRef>
+                        <a:fontRef idx="minor">
+                          <a:schemeClr val="lt1"/>
+                        </a:fontRef>
+                      </wps:style>
+                      <wps:bodyPr rot="0" spcFirstLastPara="0" vertOverflow="overflow" horzOverflow="overflow" vert="horz" wrap="square" lIns="91440" tIns="45720" rIns="91440" bIns="45720" numCol="1" spcCol="0" rtlCol="0" fromWordArt="0" anchor="ctr" anchorCtr="0" forceAA="0" compatLnSpc="1">
+                        <a:prstTxWarp prst="textNoShape">
+                          <a:avLst/>
+                        </a:prstTxWarp>
+                        <a:noAutofit/>
+                      </wps:bodyPr>
+                    </wps:wsp>
+                  </a:graphicData>
+                </a:graphic>
+              </wp:anchor>
+            </w:drawing>
+          </mc:Choice>
+          <mc:Fallback>
+            <w:pict>
+              <v:shape w14:anchorId="67079559" id="5-Point Star 3" o:spid="_x0000_s1026" style="position:absolute;margin-left:409pt;margin-top:12.2pt;width:81pt;height:63pt;z-index:251662336;visibility:visible;mso-wrap-style:square;mso-wrap-distance-left:9pt;mso-wrap-distance-top:0;mso-wrap-distance-right:9pt;mso-wrap-distance-bottom:0;mso-position-horizontal:absolute;mso-position-horizontal-relative:text;mso-position-vertical:absolute;mso-position-vertical-relative:text;v-text-anchor:middle" coordsize="1028700,800100" o:gfxdata="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" path="m1,305610r392930,2l514350,,635769,305612r392930,-2l710811,494487,832235,800098,514350,611218,196465,800098,317889,494487,1,305610xe" fillcolor="#4472c4 [3204]" strokecolor="#09101d [484]" strokeweight="1pt">
+                <v:stroke joinstyle="miter"/>
+                <v:path arrowok="t" o:connecttype="custom" o:connectlocs="1,305610;392931,305612;514350,0;635769,305612;1028699,305610;710811,494487;832235,800098;514350,611218;196465,800098;317889,494487;1,305610" o:connectangles="0,0,0,0,0,0,0,0,0,0,0"/>
+              </v:shape>
+            </w:pict>
+          </mc:Fallback>
+        </mc:AlternateContent>
+      </w:r>
+      <w:r>
+        <w:fldChar w:fldCharType="begin"/>
+      </w:r>
+      <w:r>
+        <w:instrText xml:space="preserve"> INCLUDEPICTURE "https://external-content.duckduckgo.com/iu/?u=https%3A%2F%2Ftse4.mm.bing.net%2Fth%3Fid%3DOIP.1H6p_jziZknmaxe5a1TpHwHaF7%26pid%3DApi&amp;f=1&amp;ipt=b35e95b155bb284746b8655ec3b7d85dd9c76aaf956c40f3cab549458d210153&amp;ipo=images" \* MERGEFORMATINET </w:instrText>
+      </w:r>
+      <w:r>
+        <w:fldChar w:fldCharType="separate"/>
+      </w:r>
+      <w:r>
+        <w:fldChar w:fldCharType="end"/>
+      </w:r>
+    </w:p>
+    <w:p>
+      <w:pPr>
+        <w:jc w:val="right"/>
+        <w:rPr>
+          <w:rFonts w:ascii="Cooper Black" w:hAnsi="Cooper Black" w:cstheme="minorHAnsi"/>
+          <w:color w:val="FF0000"/>
+        </w:rPr>
+      </w:pPr>
+    </w:p>
+    <w:p>
+      <w:pPr>
+        <w:jc w:val="right"/>
+        <w:rPr>
+          <w:rFonts w:ascii="Cooper Black" w:hAnsi="Cooper Black" w:cstheme="minorHAnsi"/>
+          <w:color w:val="FF0000"/>
+        </w:rPr>
+      </w:pPr>
+    </w:p>
+    <w:p>
+      <w:pPr>
+        <w:jc w:val="right"/>
+        <w:rPr>
+          <w:rFonts w:ascii="Cooper Black" w:hAnsi="Cooper Black" w:cstheme="minorHAnsi"/>
+          <w:color w:val="FF0000"/>
+        </w:rPr>
+      </w:pPr>
+      <w:r>
+        <w:rPr>
+          <w:rFonts w:ascii="Cooper Black" w:hAnsi="Cooper Black" w:cstheme="minorHAnsi"/>
+          <w:noProof/>
+          <w:color w:val="FF0000"/>
+        </w:rPr>
+        <mc:AlternateContent>
+          <mc:Choice Requires="wps">
+            <w:drawing>
+              <wp:anchor distT="0" distB="0" distL="114300" distR="114300" simplePos="0" relativeHeight="251660288" behindDoc="0" locked="0" layoutInCell="1" allowOverlap="1" wp14:anchorId="2CDF9632" wp14:editId="6D11E4BB">
+                <wp:simplePos x="0" y="0"/>
+                <wp:positionH relativeFrom="column">
+                  <wp:posOffset>266700</wp:posOffset>
+                </wp:positionH>
+                <wp:positionV relativeFrom="paragraph">
+                  <wp:posOffset>49530</wp:posOffset>
+                </wp:positionV>
+                <wp:extent cx="1028700" cy="800100"/>
+                <wp:effectExtent l="25400" t="12700" r="25400" b="25400"/>
+                <wp:wrapNone/>
+                <wp:docPr id="1944053909" name="5-Point Star 3"/>
+                <wp:cNvGraphicFramePr/>
+                <a:graphic xmlns:a="http://schemas.openxmlformats.org/drawingml/2006/main">
+                  <a:graphicData uri="http://schemas.microsoft.com/office/word/2010/wordprocessingShape">
+                    <wps:wsp>
+                      <wps:cNvSpPr/>
+                      <wps:spPr>
+                        <a:xfrm>
+                          <a:off x="0" y="0"/>
+                          <a:ext cx="1028700" cy="800100"/>
+                        </a:xfrm>
+                        <a:prstGeom prst="star5">
+                          <a:avLst/>
+                        </a:prstGeom>
+                      </wps:spPr>
+                      <wps:style>
+                        <a:lnRef idx="2">
+                          <a:schemeClr val="accent1">
+                            <a:shade val="15000"/>
+                          </a:schemeClr>
+                        </a:lnRef>
+                        <a:fillRef idx="1">
+                          <a:schemeClr val="accent1"/>
+                        </a:fillRef>
+                        <a:effectRef idx="0">
+                          <a:schemeClr val="accent1"/>
+                        </a:effectRef>
+                        <a:fontRef idx="minor">
+                          <a:schemeClr val="lt1"/>
+                        </a:fontRef>
+                      </wps:style>
+                      <wps:bodyPr rot="0" spcFirstLastPara="0" vertOverflow="overflow" horzOverflow="overflow" vert="horz" wrap="square" lIns="91440" tIns="45720" rIns="91440" bIns="45720" numCol="1" spcCol="0" rtlCol="0" fromWordArt="0" anchor="ctr" anchorCtr="0" forceAA="0" compatLnSpc="1">
+                        <a:prstTxWarp prst="textNoShape">
+                          <a:avLst/>
+                        </a:prstTxWarp>
+                        <a:noAutofit/>
+                      </wps:bodyPr>
+                    </wps:wsp>
+                  </a:graphicData>
+                </a:graphic>
+              </wp:anchor>
+            </w:drawing>
+          </mc:Choice>
+          <mc:Fallback>
+            <w:pict>
+              <v:shape w14:anchorId="04500525" id="5-Point Star 3" o:spid="_x0000_s1026" style="position:absolute;margin-left:21pt;margin-top:3.9pt;width:81pt;height:63pt;z-index:251660288;visibility:visible;mso-wrap-style:square;mso-wrap-distance-left:9pt;mso-wrap-distance-top:0;mso-wrap-distance-right:9pt;mso-wrap-distance-bottom:0;mso-position-horizontal:absolute;mso-position-horizontal-relative:text;mso-position-vertical:absolute;mso-position-vertical-relative:text;v-text-anchor:middle" coordsize="1028700,800100" o:gfxdata="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" path="m1,305610r392930,2l514350,,635769,305612r392930,-2l710811,494487,832235,800098,514350,611218,196465,800098,317889,494487,1,305610xe" fillcolor="#4472c4 [3204]" strokecolor="#09101d [484]" strokeweight="1pt">
+                <v:stroke joinstyle="miter"/>
+                <v:path arrowok="t" o:connecttype="custom" o:connectlocs="1,305610;392931,305612;514350,0;635769,305612;1028699,305610;710811,494487;832235,800098;514350,611218;196465,800098;317889,494487;1,305610" o:connectangles="0,0,0,0,0,0,0,0,0,0,0"/>
+              </v:shape>
+            </w:pict>
+          </mc:Fallback>
+        </mc:AlternateContent>
+      </w:r>
+    </w:p>
+    <w:p>
+      <w:pPr>
+        <w:jc w:val="right"/>
+        <w:rPr>
+          <w:rFonts w:ascii="Cooper Black" w:hAnsi="Cooper Black" w:cstheme="minorHAnsi"/>
+          <w:color w:val="FF0000"/>
+        </w:rPr>
+      </w:pPr>
+      <w:r>
+        <w:rPr>
+          <w:noProof/>
+        </w:rPr>
+        <w:drawing>
+          <wp:anchor distT="0" distB="0" distL="114300" distR="114300" simplePos="0" relativeHeight="251658240" behindDoc="0" locked="0" layoutInCell="1" allowOverlap="1" wp14:anchorId="794B62AA" wp14:editId="482A313D">
+            <wp:simplePos x="0" y="0"/>
+            <wp:positionH relativeFrom="column">
+              <wp:posOffset>-114300</wp:posOffset>
+            </wp:positionH>
+            <wp:positionV relativeFrom="paragraph">
+              <wp:posOffset>179705</wp:posOffset>
+            </wp:positionV>
+            <wp:extent cx="5943600" cy="4752340"/>
+            <wp:effectExtent l="0" t="0" r="0" b="0"/>
+            <wp:wrapNone/>
+            <wp:docPr id="1691091707" name="Picture 1" descr="Cartoon Computer Drawing at GetDrawings | Free download"/>
+            <wp:cNvGraphicFramePr>
+              <a:graphicFrameLocks xmlns:a="http://schemas.openxmlformats.org/drawingml/2006/main" noChangeAspect="1"/>
+            </wp:cNvGraphicFramePr>
+            <a:graphic xmlns:a="http://schemas.openxmlformats.org/drawingml/2006/main">
+              <a:graphicData uri="http://schemas.openxmlformats.org/drawingml/2006/picture">
+                <pic:pic xmlns:pic="http://schemas.openxmlformats.org/drawingml/2006/picture">
+                  <pic:nvPicPr>
+                    <pic:cNvPr id="0" name="Picture 1" descr="Cartoon Computer Drawing at GetDrawings | Free download"/>
+                    <pic:cNvPicPr>
+                      <a:picLocks noChangeAspect="1" noChangeArrowheads="1"/>
+                    </pic:cNvPicPr>
+                  </pic:nvPicPr>
+                  <pic:blipFill>
+                    <a:blip r:embed="rId5">
+                      <a:extLst>
+                        <a:ext uri="{28A0092B-C50C-407E-A947-70E740481C1C}">
+                          <a14:useLocalDpi xmlns:a14="http://schemas.microsoft.com/office/drawing/2010/main" val="0"/>
+                        </a:ext>
+                      </a:extLst>
+                    </a:blip>
+                    <a:srcRect/>
+                    <a:stretch>
+                      <a:fillRect/>
+                    </a:stretch>
+                  </pic:blipFill>
+                  <pic:spPr bwMode="auto">
+                    <a:xfrm>
+                      <a:off x="0" y="0"/>
+                      <a:ext cx="5943600" cy="4752340"/>
+                    </a:xfrm>
+                    <a:prstGeom prst="rect">
+                      <a:avLst/>
+                    </a:prstGeom>
+                    <a:noFill/>
+                    <a:ln>
+                      <a:noFill/>
+                    </a:ln>
+                  </pic:spPr>
+                </pic:pic>
+              </a:graphicData>
+            </a:graphic>
+            <wp14:sizeRelH relativeFrom="page">
+              <wp14:pctWidth>0</wp14:pctWidth>
+            </wp14:sizeRelH>
+            <wp14:sizeRelV relativeFrom="page">
+              <wp14:pctHeight>0</wp14:pctHeight>
+            </wp14:sizeRelV>
+          </wp:anchor>
+        </w:drawing>
+      </w:r>
+    </w:p>
+    <w:p>
+      <w:pPr>
+        <w:jc w:val="right"/>
+        <w:rPr>
+          <w:rFonts w:ascii="Cooper Black" w:hAnsi="Cooper Black" w:cstheme="minorHAnsi"/>
+          <w:color w:val="FF0000"/>
+        </w:rPr>
+      </w:pPr>
+    </w:p>
+    <w:p>
+      <w:pPr>
+        <w:jc w:val="right"/>
+        <w:rPr>
+          <w:rFonts w:ascii="Cooper Black" w:hAnsi="Cooper Black" w:cstheme="minorHAnsi"/>
+          <w:color w:val="FF0000"/>
+        </w:rPr>
+      </w:pPr>
+    </w:p>
+    <w:p>
+      <w:pPr>
+        <w:jc w:val="right"/>
+        <w:rPr>
+          <w:rFonts w:ascii="Cooper Black" w:hAnsi="Cooper Black" w:cstheme="minorHAnsi"/>
+          <w:color w:val="FF0000"/>
+        </w:rPr>
+      </w:pPr>
+    </w:p>
+    <w:p>
+      <w:pPr>
+        <w:jc w:val="right"/>
+        <w:rPr>
+          <w:rFonts w:ascii="Cooper Black" w:hAnsi="Cooper Black" w:cstheme="minorHAnsi"/>
+          <w:color w:val="FF0000"/>
+        </w:rPr>
+      </w:pPr>
+    </w:p>
+    <w:p>
+      <w:pPr>
+        <w:jc w:val="right"/>
+        <w:rPr>
+          <w:rFonts w:ascii="Cooper Black" w:hAnsi="Cooper Black" w:cstheme="minorHAnsi"/>
+          <w:color w:val="FF0000"/>
+        </w:rPr>
+      </w:pPr>
+    </w:p>
+    <w:p>
+      <w:pPr>
+        <w:jc w:val="right"/>
+        <w:rPr>
+          <w:rFonts w:ascii="Cooper Black" w:hAnsi="Cooper Black" w:cstheme="minorHAnsi"/>
+          <w:color w:val="FF0000"/>
+        </w:rPr>
+      </w:pPr>
+    </w:p>
+    <w:p>
+      <w:pPr>
+        <w:jc w:val="right"/>
+        <w:rPr>
+          <w:rFonts w:ascii="Cooper Black" w:hAnsi="Cooper Black" w:cstheme="minorHAnsi"/>
+          <w:color w:val="FF0000"/>
+        </w:rPr>
+      </w:pPr>
+    </w:p>
+    <w:p>
+      <w:pPr>
+        <w:jc w:val="right"/>
+        <w:rPr>
+          <w:rFonts w:ascii="Cooper Black" w:hAnsi="Cooper Black" w:cstheme="minorHAnsi"/>
+          <w:color w:val="FF0000"/>
+        </w:rPr>
+      </w:pPr>
+    </w:p>
+    <w:p>
+      <w:pPr>
+        <w:jc w:val="right"/>
+        <w:rPr>
+          <w:rFonts w:ascii="Cooper Black" w:hAnsi="Cooper Black" w:cstheme="minorHAnsi"/>
+          <w:color w:val="FF0000"/>
+        </w:rPr>
+      </w:pPr>
+    </w:p>
+    <w:p>
+      <w:pPr>
+        <w:rPr>
+          <w:rFonts w:ascii="Cooper Black" w:hAnsi="Cooper Black" w:cstheme="minorHAnsi"/>
+          <w:color w:val="FF0000"/>
+        </w:rPr>
+      </w:pPr>
+    </w:p>
+    <w:p>
+      <w:pPr>
+        <w:rPr>
+          <w:rFonts w:ascii="Garamond" w:hAnsi="Garamond"/>
+          <w:sz w:val="40"/>
+          <w:szCs w:val="40"/>
+        </w:rPr>
+      </w:pPr>
+      <w:r>
+        <w:rPr>
+          <w:rFonts w:ascii="Cooper Black" w:hAnsi="Cooper Black" w:cstheme="minorHAnsi"/>
+          <w:noProof/>
+          <w:color w:val="FF0000"/>
+        </w:rPr>
+        <mc:AlternateContent>
+          <mc:Choice Requires="wps">
+            <w:drawing>
+              <wp:anchor distT="0" distB="0" distL="114300" distR="114300" simplePos="0" relativeHeight="251668480" behindDoc="0" locked="0" layoutInCell="1" allowOverlap="1" wp14:anchorId="1021A842" wp14:editId="39A247F4">
+                <wp:simplePos x="0" y="0"/>
+                <wp:positionH relativeFrom="column">
+                  <wp:posOffset>1816100</wp:posOffset>
+                </wp:positionH>
+                <wp:positionV relativeFrom="paragraph">
+                  <wp:posOffset>3743325</wp:posOffset>
+                </wp:positionV>
+                <wp:extent cx="4406900" cy="698500"/>
+                <wp:effectExtent l="0" t="0" r="12700" b="12700"/>
+                <wp:wrapNone/>
+                <wp:docPr id="268667082" name="Text Box 2"/>
+                <wp:cNvGraphicFramePr/>
+                <a:graphic xmlns:a="http://schemas.openxmlformats.org/drawingml/2006/main">
+                  <a:graphicData uri="http://schemas.microsoft.com/office/word/2010/wordprocessingShape">
+                    <wps:wsp>
+                      <wps:cNvSpPr txBox="1"/>
+                      <wps:spPr>
+                        <a:xfrm>
+                          <a:off x="0" y="0"/>
+                          <a:ext cx="4406900" cy="698500"/>
+                        </a:xfrm>
+                        <a:prstGeom prst="rect">
+                          <a:avLst/>
+                        </a:prstGeom>
+                        <a:solidFill>
+                          <a:schemeClr val="lt1"/>
+                        </a:solidFill>
+                        <a:ln w="6350">
+                          <a:solidFill>
+                            <a:prstClr val="black"/>
+                          </a:solidFill>
+                        </a:ln>
+                      </wps:spPr>
+                      <wps:txbx>
+                        <w:txbxContent>
+                          <w:p>
+                            <w:pPr>
+                              <w:jc w:val="center"/>
+                              <w:rPr>
+                                <w:sz w:val="72"/>
+                                <w:szCs w:val="72"/>
+                              </w:rPr>
+                            </w:pPr>
+                            <w:r>
+                              <w:rPr>
+                                <w:sz w:val="72"/>
+                                <w:szCs w:val="72"/>
+                              </w:rPr>
+                              <w:t>Meeting 10/31 @ 3pm</w:t>
+                            </w:r>
+                          </w:p>
+                        </w:txbxContent>
+                      </wps:txbx>
+                      <wps:bodyPr rot="0" spcFirstLastPara="0" vertOverflow="overflow" horzOverflow="overflow" vert="horz" wrap="square" lIns="91440" tIns="45720" rIns="91440" bIns="45720" numCol="1" spcCol="0" rtlCol="0" fromWordArt="0" anchor="t" anchorCtr="0" forceAA="0" compatLnSpc="1">
+                        <a:prstTxWarp prst="textNoShape">
+                          <a:avLst/>
+                        </a:prstTxWarp>
+                        <a:noAutofit/>
+                      </wps:bodyPr>
+                    </wps:wsp>
+                  </a:graphicData>
+                </a:graphic>
+                <wp14:sizeRelV relativeFrom="margin">
+                  <wp14:pctHeight>0</wp14:pctHeight>
+                </wp14:sizeRelV>
+              </wp:anchor>
+            </w:drawing>
+          </mc:Choice>
+          <mc:Fallback>
+            <w:pict>
+              <v:shape w14:anchorId="1021A842" id="_x0000_s1027" type="#_x0000_t202" style="position:absolute;margin-left:143pt;margin-top:294.75pt;width:347pt;height:55pt;z-index:251668480;visibility:visible;mso-wrap-style:square;mso-height-percent:0;mso-wrap-distance-left:9pt;mso-wrap-distance-top:0;mso-wrap-distance-right:9pt;mso-wrap-distance-bottom:0;mso-position-horizontal:absolute;mso-position-horizontal-relative:text;mso-position-vertical:absolute;mso-position-vertical-relative:text;mso-height-percent:0;mso-height-relative:margin;v-text-anchor:top" o:gfxdata="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" fillcolor="white [3201]" strokeweight=".5pt">
+                <v:textbox>
+                  <w:txbxContent>
+                    <w:p>
+                      <w:pPr>
+                        <w:jc w:val="center"/>
+                        <w:rPr>
+                          <w:sz w:val="72"/>
+                          <w:szCs w:val="72"/>
+                        </w:rPr>
+                      </w:pPr>
+                      <w:r>
+                        <w:rPr>
+                          <w:sz w:val="72"/>
+                          <w:szCs w:val="72"/>
+                        </w:rPr>
+                        <w:t>Meeting 10/31 @ 3pm</w:t>
+                      </w:r>
+                    </w:p>
+                  </w:txbxContent>
+                </v:textbox>
+              </v:shape>
+            </w:pict>
+          </mc:Fallback>
+        </mc:AlternateContent>
+      </w:r>
+      <w:r>
+        <w:rPr>
+          <w:rFonts w:ascii="Cooper Black" w:hAnsi="Cooper Black" w:cstheme="minorHAnsi"/>
+          <w:noProof/>
+          <w:color w:val="FF0000"/>
+        </w:rPr>
+        <mc:AlternateContent>
+          <mc:Choice Requires="wps">
+            <w:drawing>
+              <wp:anchor distT="0" distB="0" distL="114300" distR="114300" simplePos="0" relativeHeight="251666432" behindDoc="0" locked="0" layoutInCell="1" allowOverlap="1" wp14:anchorId="472E8332" wp14:editId="527B47C1">
+                <wp:simplePos x="0" y="0"/>
+                <wp:positionH relativeFrom="column">
+                  <wp:posOffset>444500</wp:posOffset>
+                </wp:positionH>
+                <wp:positionV relativeFrom="paragraph">
+                  <wp:posOffset>3021965</wp:posOffset>
+                </wp:positionV>
+                <wp:extent cx="1028700" cy="800100"/>
+                <wp:effectExtent l="25400" t="12700" r="25400" b="25400"/>
+                <wp:wrapNone/>
+                <wp:docPr id="1213366885" name="5-Point Star 3"/>
+                <wp:cNvGraphicFramePr/>
+                <a:graphic xmlns:a="http://schemas.openxmlformats.org/drawingml/2006/main">
+                  <a:graphicData uri="http://schemas.microsoft.com/office/word/2010/wordprocessingShape">
+                    <wps:wsp>
+                      <wps:cNvSpPr/>
+                      <wps:spPr>
+                        <a:xfrm>
+                          <a:off x="0" y="0"/>
+                          <a:ext cx="1028700" cy="800100"/>
+                        </a:xfrm>
+                        <a:prstGeom prst="star5">
+                          <a:avLst/>
+                        </a:prstGeom>
+                      </wps:spPr>
+                      <wps:style>
+                        <a:lnRef idx="2">
+                          <a:schemeClr val="accent1">
+                            <a:shade val="15000"/>
+                          </a:schemeClr>
+                        </a:lnRef>
+                        <a:fillRef idx="1">
+                          <a:schemeClr val="accent1"/>
+                        </a:fillRef>
+                        <a:effectRef idx="0">
+                          <a:schemeClr val="accent1"/>
+                        </a:effectRef>
+                        <a:fontRef idx="minor">
+                          <a:schemeClr val="lt1"/>
+                        </a:fontRef>
+                      </wps:style>
+                      <wps:bodyPr rot="0" spcFirstLastPara="0" vertOverflow="overflow" horzOverflow="overflow" vert="horz" wrap="square" lIns="91440" tIns="45720" rIns="91440" bIns="45720" numCol="1" spcCol="0" rtlCol="0" fromWordArt="0" anchor="ctr" anchorCtr="0" forceAA="0" compatLnSpc="1">
+                        <a:prstTxWarp prst="textNoShape">
+                          <a:avLst/>
+                        </a:prstTxWarp>
+                        <a:noAutofit/>
+                      </wps:bodyPr>
+                    </wps:wsp>
+                  </a:graphicData>
+                </a:graphic>
+              </wp:anchor>
+            </w:drawing>
+          </mc:Choice>
+          <mc:Fallback>
+            <w:pict>
+              <v:shape w14:anchorId="7B4A0DDE" id="5-Point Star 3" o:spid="_x0000_s1026" style="position:absolute;margin-left:35pt;margin-top:237.95pt;width:81pt;height:63pt;z-index:251666432;visibility:visible;mso-wrap-style:square;mso-wrap-distance-left:9pt;mso-wrap-distance-top:0;mso-wrap-distance-right:9pt;mso-wrap-distance-bottom:0;mso-position-horizontal:absolute;mso-position-horizontal-relative:text;mso-position-vertical:absolute;mso-position-vertical-relative:text;v-text-anchor:middle" coordsize="1028700,800100" o:gfxdata="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" path="m1,305610r392930,2l514350,,635769,305612r392930,-2l710811,494487,832235,800098,514350,611218,196465,800098,317889,494487,1,305610xe" fillcolor="#4472c4 [3204]" strokecolor="#09101d [484]" strokeweight="1pt">
+                <v:stroke joinstyle="miter"/>
+                <v:path arrowok="t" o:connecttype="custom" o:connectlocs="1,305610;392931,305612;514350,0;635769,305612;1028699,305610;710811,494487;832235,800098;514350,611218;196465,800098;317889,494487;1,305610" o:connectangles="0,0,0,0,0,0,0,0,0,0,0"/>
+              </v:shape>
+            </w:pict>
+          </mc:Fallback>
+        </mc:AlternateContent>
+      </w:r>
+      <w:r>
+        <w:rPr>
+          <w:rFonts w:ascii="Cooper Black" w:hAnsi="Cooper Black" w:cstheme="minorHAnsi"/>
+          <w:noProof/>
+          <w:color w:val="FF0000"/>
+        </w:rPr>
+        <mc:AlternateContent>
+          <mc:Choice Requires="wps">
+            <w:drawing>
+              <wp:anchor distT="0" distB="0" distL="114300" distR="114300" simplePos="0" relativeHeight="251664384" behindDoc="0" locked="0" layoutInCell="1" allowOverlap="1" wp14:anchorId="197D6FB1" wp14:editId="6C19DCC9">
+                <wp:simplePos x="0" y="0"/>
+                <wp:positionH relativeFrom="column">
+                  <wp:posOffset>5257800</wp:posOffset>
+                </wp:positionH>
+                <wp:positionV relativeFrom="paragraph">
+                  <wp:posOffset>2003425</wp:posOffset>
+                </wp:positionV>
+                <wp:extent cx="1028700" cy="800100"/>
+                <wp:effectExtent l="25400" t="12700" r="25400" b="25400"/>
+                <wp:wrapNone/>
+                <wp:docPr id="1553725534" name="5-Point Star 3"/>
+                <wp:cNvGraphicFramePr/>
+                <a:graphic xmlns:a="http://schemas.openxmlformats.org/drawingml/2006/main">
+                  <a:graphicData uri="http://schemas.microsoft.com/office/word/2010/wordprocessingShape">
+                    <wps:wsp>
+                      <wps:cNvSpPr/>
+                      <wps:spPr>
+                        <a:xfrm>
+                          <a:off x="0" y="0"/>
+                          <a:ext cx="1028700" cy="800100"/>
+                        </a:xfrm>
+                        <a:prstGeom prst="star5">
+                          <a:avLst/>
+                        </a:prstGeom>
+                      </wps:spPr>
+                      <wps:style>
+                        <a:lnRef idx="2">
+                          <a:schemeClr val="accent1">
+                            <a:shade val="15000"/>
+                          </a:schemeClr>
+                        </a:lnRef>
+                        <a:fillRef idx="1">
+                          <a:schemeClr val="accent1"/>
+                        </a:fillRef>
+                        <a:effectRef idx="0">
+                          <a:schemeClr val="accent1"/>
+                        </a:effectRef>
+                        <a:fontRef idx="minor">
+                          <a:schemeClr val="lt1"/>
+                        </a:fontRef>
+                      </wps:style>
+                      <wps:bodyPr rot="0" spcFirstLastPara="0" vertOverflow="overflow" horzOverflow="overflow" vert="horz" wrap="square" lIns="91440" tIns="45720" rIns="91440" bIns="45720" numCol="1" spcCol="0" rtlCol="0" fromWordArt="0" anchor="ctr" anchorCtr="0" forceAA="0" compatLnSpc="1">
+                        <a:prstTxWarp prst="textNoShape">
+                          <a:avLst/>
+                        </a:prstTxWarp>
+                        <a:noAutofit/>
+                      </wps:bodyPr>
+                    </wps:wsp>
+                  </a:graphicData>
+                </a:graphic>
+              </wp:anchor>
+            </w:drawing>
+          </mc:Choice>
+          <mc:Fallback>
+            <w:pict>
+              <v:shape w14:anchorId="6669A4E8" id="5-Point Star 3" o:spid="_x0000_s1026" style="position:absolute;margin-left:414pt;margin-top:157.75pt;width:81pt;height:63pt;z-index:251664384;visibility:visible;mso-wrap-style:square;mso-wrap-distance-left:9pt;mso-wrap-distance-top:0;mso-wrap-distance-right:9pt;mso-wrap-distance-bottom:0;mso-position-horizontal:absolute;mso-position-horizontal-relative:text;mso-position-vertical:absolute;mso-position-vertical-relative:text;v-text-anchor:middle" coordsize="1028700,800100" o:gfxdata="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" path="m1,305610r392930,2l514350,,635769,305612r392930,-2l710811,494487,832235,800098,514350,611218,196465,800098,317889,494487,1,305610xe" fillcolor="#4472c4 [3204]" strokecolor="#09101d [484]" strokeweight="1pt">
+                <v:stroke joinstyle="miter"/>
+                <v:path arrowok="t" o:connecttype="custom" o:connectlocs="1,305610;392931,305612;514350,0;635769,305612;1028699,305610;710811,494487;832235,800098;514350,611218;196465,800098;317889,494487;1,305610" o:connectangles="0,0,0,0,0,0,0,0,0,0,0"/>
+              </v:shape>
+            </w:pict>
+          </mc:Fallback>
+        </mc:AlternateContent>
+      </w:r>
+      <w:r>
+        <w:rPr>
+          <w:rFonts w:ascii="Garamond" w:hAnsi="Garamond"/>
+          <w:sz w:val="40"/>
+          <w:szCs w:val="40"/>
+        </w:rPr>
+        <w:br w:type="page"/>
+      </w:r>
+    </w:p>
+    <w:p>
+      <w:pPr>
+        <w:jc w:val="center"/>
+        <w:rPr>
+          <w:rFonts w:ascii="Garamond" w:hAnsi="Garamond"/>
+          <w:sz w:val="40"/>
+          <w:szCs w:val="40"/>
+        </w:rPr>
+      </w:pPr>
+      <w:r>
+        <w:rPr>
+          <w:rFonts w:ascii="Garamond" w:hAnsi="Garamond"/>
+          <w:sz w:val="40"/>
+          <w:szCs w:val="40"/>
+        </w:rPr>
+        <w:lastRenderedPageBreak/>
+        <w:t>Fantastic Creatures and Where to Find Them</w:t>
+      </w:r>
+    </w:p>
+    <w:p>
+      <w:pPr>
+        <w:jc w:val="center"/>
+        <w:rPr>
+          <w:rFonts w:ascii="Garamond" w:hAnsi="Garamond"/>
+        </w:rPr>
+      </w:pPr>
+      <w:r>
+        <w:rPr>
+          <w:rFonts w:ascii="Garamond" w:hAnsi="Garamond"/>
+        </w:rPr>
+        <w:t>By: Newt Scamander</w:t>
+      </w:r>
+    </w:p>
+    <w:p>
+      <w:pPr>
+        <w:jc w:val="center"/>
+        <w:rPr>
+          <w:rFonts w:ascii="Garamond" w:hAnsi="Garamond"/>
+        </w:rPr>
+      </w:pPr>
+    </w:p>
+    <w:p>
+      <w:pPr>
+        <w:rPr>
+          <w:rFonts w:ascii="Garamond" w:hAnsi="Garamond"/>
+          <w:sz w:val="32"/>
+          <w:szCs w:val="32"/>
+        </w:rPr>
+      </w:pPr>
+    </w:p>
+    <w:p>
+      <w:pPr>
+        <w:rPr>
+          <w:rFonts w:ascii="Garamond" w:hAnsi="Garamond"/>
+          <w:sz w:val="32"/>
+          <w:szCs w:val="32"/>
+        </w:rPr>
+      </w:pPr>
+      <w:r>
+        <w:rPr>
+          <w:rFonts w:ascii="Garamond" w:hAnsi="Garamond"/>
+          <w:sz w:val="32"/>
+          <w:szCs w:val="32"/>
+        </w:rPr>
+        <w:t>Dealing With Monsters:</w:t>
+      </w:r>
+    </w:p>
+    <w:p>
+      <w:pPr>
+        <w:rPr>
+          <w:rFonts w:ascii="Garamond" w:hAnsi="Garamond"/>
+        </w:rPr>
+      </w:pPr>
+    </w:p>
+    <w:p>
+      <w:pPr>
+        <w:ind w:left="360"/>
+        <w:rPr>
+          <w:rFonts w:ascii="Garamond" w:hAnsi="Garamond"/>
+        </w:rPr>
+      </w:pPr>
+      <w:r>
+        <w:rPr>
+          <w:rFonts w:ascii="Garamond" w:hAnsi="Garamond"/>
+        </w:rPr>
+        <w:t xml:space="preserve">Sometimes a monster just needs a friend. Create a copy of the original monster using the </w:t>
+      </w:r>
+      <w:r>
+        <w:rPr>
+          <w:rFonts w:ascii="Menlo" w:hAnsi="Menlo" w:cs="Menlo"/>
+          <w:highlight w:val="lightGray"/>
+        </w:rPr>
+        <w:t>cp</w:t>
+      </w:r>
+      <w:r>
+        <w:rPr>
+          <w:rFonts w:ascii="Menlo" w:hAnsi="Menlo" w:cs="Menlo"/>
+        </w:rPr>
+        <w:t xml:space="preserve"> </w:t>
+      </w:r>
+      <w:r>
+        <w:rPr>
+          <w:rFonts w:ascii="Garamond" w:hAnsi="Garamond"/>
+        </w:rPr>
+        <w:t>spell. An example of this</w:t>
+      </w:r>
+      <w:r>
+        <w:rPr>
+          <w:rFonts w:ascii="Garamond" w:hAnsi="Garamond"/>
+        </w:rPr>
+        <w:t xml:space="preserve"> command is </w:t>
+      </w:r>
+      <w:r>
+        <w:rPr>
+          <w:rFonts w:ascii="Menlo" w:hAnsi="Menlo" w:cs="Menlo"/>
+          <w:highlight w:val="lightGray"/>
+        </w:rPr>
+        <w:t>cp FILE_TO_COPY NAME_OF_NEW_</w:t>
+      </w:r>
+      <w:proofErr w:type="gramStart"/>
+      <w:r>
+        <w:rPr>
+          <w:rFonts w:ascii="Menlo" w:hAnsi="Menlo" w:cs="Menlo"/>
+          <w:highlight w:val="lightGray"/>
+        </w:rPr>
+        <w:t>COPY</w:t>
+      </w:r>
+      <w:r>
+        <w:rPr>
+          <w:rFonts w:ascii="Garamond" w:hAnsi="Garamond"/>
+        </w:rPr>
+        <w:t xml:space="preserve"> .</w:t>
+      </w:r>
+      <w:proofErr w:type="gramEnd"/>
+    </w:p>
+    <w:p>
+      <w:pPr>
+        <w:ind w:left="360"/>
+        <w:rPr>
+          <w:rFonts w:ascii="Garamond" w:hAnsi="Garamond"/>
+        </w:rPr>
+      </w:pPr>
+    </w:p>
+    <w:p>
+      <w:pPr>
+        <w:ind w:left="360"/>
+        <w:rPr>
+          <w:rFonts w:ascii="Garamond" w:hAnsi="Garamond"/>
+        </w:rPr>
+      </w:pPr>
+      <w:r>
+        <w:rPr>
+          <w:rFonts w:ascii="Garamond" w:hAnsi="Garamond"/>
+        </w:rPr>
+        <w:t xml:space="preserve">Use this spell to create a duplicate monster called </w:t>
+      </w:r>
+      <w:proofErr w:type="gramStart"/>
+      <w:r>
+        <w:rPr>
+          <w:rFonts w:ascii="Menlo" w:hAnsi="Menlo" w:cs="Menlo"/>
+          <w:highlight w:val="lightGray"/>
+        </w:rPr>
+        <w:t>monster_friend.txt</w:t>
+      </w:r>
+      <w:proofErr w:type="gramEnd"/>
+    </w:p>
+    <w:p>
+      <w:pPr>
+        <w:rPr>
+          <w:rFonts w:ascii="Garamond" w:hAnsi="Garamond"/>
+          <w:sz w:val="32"/>
+          <w:szCs w:val="32"/>
+        </w:rPr>
+      </w:pPr>
+    </w:p>
+    <w:p>
+      <w:pPr>
+        <w:rPr>
+          <w:rFonts w:ascii="Garamond" w:hAnsi="Garamond"/>
+          <w:sz w:val="32"/>
+          <w:szCs w:val="32"/>
+        </w:rPr>
+      </w:pPr>
+      <w:r>
+        <w:rPr>
+          <w:rFonts w:ascii="Garamond" w:hAnsi="Garamond"/>
+          <w:sz w:val="32"/>
+          <w:szCs w:val="32"/>
+        </w:rPr>
+        <w:t>Common Monsters:</w:t>
+      </w:r>
+    </w:p>
+    <w:p>
+      <w:pPr>
+        <w:rPr>
+          <w:rFonts w:ascii="Garamond" w:hAnsi="Garamond" w:cstheme="minorHAnsi"/>
+        </w:rPr>
+      </w:pPr>
+    </w:p>
+    <w:p>
+      <w:pPr>
+        <w:pStyle w:val="ListParagraph"/>
+        <w:numPr>
+          <w:ilvl w:val="0"/>
+          <w:numId w:val="1"/>
+        </w:numPr>
+        <w:rPr>
+          <w:rFonts w:ascii="Garamond" w:hAnsi="Garamond" w:cstheme="minorHAnsi"/>
+        </w:rPr>
+      </w:pPr>
+      <w:r>
+        <w:rPr>
+          <w:rFonts w:ascii="Garamond" w:hAnsi="Garamond" w:cstheme="minorHAnsi"/>
+        </w:rPr>
+        <w:t xml:space="preserve">Dementor: </w:t>
+      </w:r>
+      <w:r>
+        <w:rPr>
+          <w:rFonts w:ascii="Garamond" w:hAnsi="Garamond"/>
+        </w:rPr>
+        <w:t>A Dementor was a gliding, wraithlike Dark creature</w:t>
+      </w:r>
+      <w:r>
+        <w:rPr>
+          <w:rFonts w:ascii="Garamond" w:hAnsi="Garamond"/>
+        </w:rPr>
+        <w:t>.</w:t>
+      </w:r>
+    </w:p>
+    <w:p>
+      <w:pPr>
+        <w:pStyle w:val="ListParagraph"/>
+        <w:rPr>
+          <w:rFonts w:ascii="Garamond" w:hAnsi="Garamond" w:cstheme="minorHAnsi"/>
+        </w:rPr>
+      </w:pPr>
+    </w:p>
+    <w:p>
+      <w:pPr>
+        <w:pStyle w:val="ListParagraph"/>
+        <w:numPr>
+          <w:ilvl w:val="0"/>
+          <w:numId w:val="1"/>
+        </w:numPr>
+        <w:rPr>
+          <w:rFonts w:ascii="Garamond" w:hAnsi="Garamond" w:cstheme="minorHAnsi"/>
+        </w:rPr>
+      </w:pPr>
+      <w:r>
+        <w:rPr>
+          <w:rFonts w:ascii="Garamond" w:hAnsi="Garamond" w:cstheme="minorHAnsi"/>
+        </w:rPr>
+        <w:t xml:space="preserve">Imp: The imp was a magical beast found only in Great Britain and Ireland, notable for its sense of slapstick </w:t>
+      </w:r>
+      <w:proofErr w:type="spellStart"/>
+      <w:r>
+        <w:rPr>
+          <w:rFonts w:ascii="Garamond" w:hAnsi="Garamond" w:cstheme="minorHAnsi"/>
+        </w:rPr>
+        <w:t>humour</w:t>
+      </w:r>
+      <w:proofErr w:type="spellEnd"/>
+      <w:r>
+        <w:rPr>
+          <w:rFonts w:ascii="Garamond" w:hAnsi="Garamond" w:cstheme="minorHAnsi"/>
+        </w:rPr>
+        <w:t>.</w:t>
+      </w:r>
+    </w:p>
+    <w:p>
+      <w:pPr>
+        <w:pStyle w:val="ListParagraph"/>
+        <w:rPr>
+          <w:rFonts w:ascii="Garamond" w:hAnsi="Garamond" w:cstheme="minorHAnsi"/>
+        </w:rPr>
+      </w:pPr>
+    </w:p>
+    <w:p>
+      <w:pPr>
+        <w:pStyle w:val="ListParagraph"/>
+        <w:numPr>
+          <w:ilvl w:val="0"/>
+          <w:numId w:val="1"/>
+        </w:numPr>
+        <w:rPr>
+          <w:rFonts w:ascii="Garamond" w:hAnsi="Garamond" w:cstheme="minorHAnsi"/>
+        </w:rPr>
+      </w:pPr>
+      <w:r>
+        <w:rPr>
+          <w:rFonts w:ascii="Garamond" w:hAnsi="Garamond" w:cstheme="minorHAnsi"/>
+        </w:rPr>
+        <w:t xml:space="preserve">Sphinx: </w:t>
+      </w:r>
+      <w:r>
+        <w:rPr>
+          <w:rFonts w:ascii="Garamond" w:hAnsi="Garamond"/>
+        </w:rPr>
+        <w:t>The sphinx was a magical beast native to Egypt.</w:t>
+      </w:r>
+    </w:p>
+    <w:p>
+      <w:pPr>
+        <w:pStyle w:val="ListParagraph"/>
+        <w:rPr>
+          <w:rFonts w:ascii="Garamond" w:hAnsi="Garamond" w:cstheme="minorHAnsi"/>
+        </w:rPr>
+      </w:pPr>
+    </w:p>
+    <w:p>
+      <w:pPr>
+        <w:pStyle w:val="ListParagraph"/>
+        <w:numPr>
+          <w:ilvl w:val="0"/>
+          <w:numId w:val="1"/>
+        </w:numPr>
+        <w:rPr>
+          <w:rFonts w:ascii="Garamond" w:hAnsi="Garamond" w:cstheme="minorHAnsi"/>
+        </w:rPr>
+      </w:pPr>
+      <w:r>
+        <w:rPr>
+          <w:rFonts w:ascii="Garamond" w:hAnsi="Garamond" w:cstheme="minorHAnsi"/>
+        </w:rPr>
+        <w:t xml:space="preserve">Wampus Cat: </w:t>
+      </w:r>
+      <w:r>
+        <w:rPr>
+          <w:rFonts w:ascii="Garamond" w:hAnsi="Garamond"/>
+        </w:rPr>
+        <w:t>The Wampus cat was a magical cat native to the United States, specifically Appalachia.</w:t>
+      </w:r>
+    </w:p>
+    <w:p>
+      <w:pPr>
+        <w:rPr>
+          <w:rFonts w:ascii="Garamond" w:hAnsi="Garamond" w:cstheme="minorHAnsi"/>
+        </w:rPr>
+      </w:pPr>
+    </w:p>
+    <w:p>
+      <w:pPr>
+        <w:rPr>
+          <w:rFonts w:ascii="Garamond" w:hAnsi="Garamond" w:cstheme="minorHAnsi"/>
+        </w:rPr>
+      </w:pPr>
+    </w:p>
+    <w:p>
+      <w:pPr>
+        <w:rPr>
+          <w:rFonts w:ascii="Garamond" w:hAnsi="Garamond" w:cstheme="minorHAnsi"/>
+        </w:rPr>
+      </w:pPr>
+      <w:r>
+        <w:rPr>
+          <w:rFonts w:ascii="Garamond" w:hAnsi="Garamond" w:cstheme="minorHAnsi"/>
+        </w:rPr>
+        <w:br w:type="page"/>
+      </w:r>
+    </w:p>
+    <w:p>
+      <w:pPr>
+        <w:pStyle w:val="ListParagraph"/>
+        <w:jc w:val="center"/>
+        <w:rPr>
+          <w:sz w:val="96"/>
+          <w:szCs w:val="96"/>
+        </w:rPr>
+      </w:pPr>
+      <w:r>
+        <w:rPr>
+          <w:color w:val="00B0F0"/>
+          <w:sz w:val="96"/>
+          <w:szCs w:val="96"/>
+        </w:rPr>
+        <w:lastRenderedPageBreak/>
+        <w:t>-</w:t>
+      </w:r>
+      <w:r>
+        <w:rPr>
+          <w:sz w:val="96"/>
+          <w:szCs w:val="96"/>
+        </w:rPr>
+        <w:t>-</w:t>
+      </w:r>
+      <w:r>
+        <w:rPr>
+          <w:color w:val="FF0000"/>
+          <w:sz w:val="96"/>
+          <w:szCs w:val="96"/>
+        </w:rPr>
+        <w:t>-</w:t>
+      </w:r>
+      <w:r>
+        <w:rPr>
+          <w:sz w:val="96"/>
+          <w:szCs w:val="96"/>
+        </w:rPr>
+        <w:t xml:space="preserve"> </w:t>
+      </w:r>
+      <w:r>
+        <w:rPr>
+          <w:color w:val="2F5496" w:themeColor="accent1" w:themeShade="BF"/>
+          <w:sz w:val="96"/>
+          <w:szCs w:val="96"/>
+        </w:rPr>
+        <w:t xml:space="preserve">Walking Club </w:t>
+      </w:r>
+      <w:r>
+        <w:rPr>
+          <w:color w:val="FF0000"/>
+          <w:sz w:val="96"/>
+          <w:szCs w:val="96"/>
+        </w:rPr>
+        <w:t>-</w:t>
+      </w:r>
+      <w:r>
+        <w:rPr>
+          <w:color w:val="000000" w:themeColor="text1"/>
+          <w:sz w:val="96"/>
+          <w:szCs w:val="96"/>
+        </w:rPr>
+        <w:t>-</w:t>
+      </w:r>
+      <w:r>
+        <w:rPr>
+          <w:color w:val="00B0F0"/>
+          <w:sz w:val="96"/>
+          <w:szCs w:val="96"/>
+        </w:rPr>
+        <w:t>-</w:t>
+      </w:r>
+    </w:p>
+    <w:p>
+      <w:pPr>
+        <w:pStyle w:val="ListParagraph"/>
+        <w:rPr>
+          <w:sz w:val="96"/>
+          <w:szCs w:val="96"/>
+        </w:rPr>
+      </w:pPr>
+      <w:r>
+        <w:rPr>
+          <w:noProof/>
+        </w:rPr>
+        <w:drawing>
+          <wp:anchor distT="0" distB="0" distL="114300" distR="114300" simplePos="0" relativeHeight="251669504" behindDoc="0" locked="0" layoutInCell="1" allowOverlap="1" wp14:anchorId="32B208CA" wp14:editId="1A5D25AF">
+            <wp:simplePos x="0" y="0"/>
+            <wp:positionH relativeFrom="column">
+              <wp:posOffset>0</wp:posOffset>
+            </wp:positionH>
+            <wp:positionV relativeFrom="paragraph">
+              <wp:posOffset>716280</wp:posOffset>
+            </wp:positionV>
+            <wp:extent cx="5943600" cy="2896870"/>
+            <wp:effectExtent l="0" t="0" r="0" b="0"/>
+            <wp:wrapNone/>
+            <wp:docPr id="219267879" name="Picture 4" descr="Person Walking Drawing at GetDrawings | Free download"/>
+            <wp:cNvGraphicFramePr>
+              <a:graphicFrameLocks xmlns:a="http://schemas.openxmlformats.org/drawingml/2006/main" noChangeAspect="1"/>
+            </wp:cNvGraphicFramePr>
+            <a:graphic xmlns:a="http://schemas.openxmlformats.org/drawingml/2006/main">
+              <a:graphicData uri="http://schemas.openxmlformats.org/drawingml/2006/picture">
+                <pic:pic xmlns:pic="http://schemas.openxmlformats.org/drawingml/2006/picture">
+                  <pic:nvPicPr>
+                    <pic:cNvPr id="0" name="Picture 3" descr="Person Walking Drawing at GetDrawings | Free download"/>
+                    <pic:cNvPicPr>
+                      <a:picLocks noChangeAspect="1" noChangeArrowheads="1"/>
+                    </pic:cNvPicPr>
+                  </pic:nvPicPr>
+                  <pic:blipFill>
+                    <a:blip r:embed="rId6">
+                      <a:extLst>
+                        <a:ext uri="{28A0092B-C50C-407E-A947-70E740481C1C}">
+                          <a14:useLocalDpi xmlns:a14="http://schemas.microsoft.com/office/drawing/2010/main" val="0"/>
+                        </a:ext>
+                      </a:extLst>
+                    </a:blip>
+                    <a:srcRect/>
+                    <a:stretch>
+                      <a:fillRect/>
+                    </a:stretch>
+                  </pic:blipFill>
+                  <pic:spPr bwMode="auto">
+                    <a:xfrm>
+                      <a:off x="0" y="0"/>
+                      <a:ext cx="5943600" cy="2896870"/>
+                    </a:xfrm>
+                    <a:prstGeom prst="rect">
+                      <a:avLst/>
+                    </a:prstGeom>
+                    <a:noFill/>
+                    <a:ln>
+                      <a:noFill/>
+                    </a:ln>
+                  </pic:spPr>
+                </pic:pic>
+              </a:graphicData>
+            </a:graphic>
+            <wp14:sizeRelH relativeFrom="page">
+              <wp14:pctWidth>0</wp14:pctWidth>
+            </wp14:sizeRelH>
+            <wp14:sizeRelV relativeFrom="page">
+              <wp14:pctHeight>0</wp14:pctHeight>
+            </wp14:sizeRelV>
+          </wp:anchor>
+        </w:drawing>
+      </w:r>
+    </w:p>
+    <w:p>
+      <w:pPr>
+        <w:pStyle w:val="ListParagraph"/>
+        <w:rPr>
+          <w:sz w:val="96"/>
+          <w:szCs w:val="96"/>
+        </w:rPr>
+      </w:pPr>
+    </w:p>
+    <w:p>
+      <w:pPr>
+        <w:pStyle w:val="ListParagraph"/>
+        <w:rPr>
+          <w:sz w:val="96"/>
+          <w:szCs w:val="96"/>
+        </w:rPr>
+      </w:pPr>
+    </w:p>
+    <w:p>
+      <w:pPr>
+        <w:pStyle w:val="ListParagraph"/>
+        <w:rPr>
+          <w:sz w:val="96"/>
+          <w:szCs w:val="96"/>
+        </w:rPr>
+      </w:pPr>
+    </w:p>
+    <w:p>
+      <w:pPr>
+        <w:pStyle w:val="ListParagraph"/>
+        <w:rPr>
+          <w:sz w:val="96"/>
+          <w:szCs w:val="96"/>
+        </w:rPr>
+      </w:pPr>
+    </w:p>
+    <w:p>
+      <w:pPr>
+        <w:rPr>
+          <w:sz w:val="96"/>
+          <w:szCs w:val="96"/>
+        </w:rPr>
+      </w:pPr>
+    </w:p>
+    <w:p>
+      <w:pPr>
+        <w:pStyle w:val="ListParagraph"/>
+        <w:jc w:val="center"/>
+        <w:rPr>
+          <w:color w:val="92D050"/>
+          <w:sz w:val="96"/>
+          <w:szCs w:val="96"/>
+        </w:rPr>
+      </w:pPr>
+      <w:r>
+        <w:rPr>
+          <w:color w:val="92D050"/>
+          <w:sz w:val="96"/>
+          <w:szCs w:val="96"/>
+        </w:rPr>
+        <w:t>Walk This way!!!</w:t>
+      </w:r>
+    </w:p>
+    <w:p>
+      <w:pPr>
+        <w:pStyle w:val="ListParagraph"/>
+        <w:jc w:val="center"/>
+        <w:rPr>
+          <w:sz w:val="56"/>
+          <w:szCs w:val="56"/>
+        </w:rPr>
+      </w:pPr>
+      <w:r>
+        <w:rPr>
+          <w:noProof/>
+        </w:rPr>
+        <w:drawing>
+          <wp:anchor distT="0" distB="0" distL="114300" distR="114300" simplePos="0" relativeHeight="251670528" behindDoc="1" locked="0" layoutInCell="1" allowOverlap="1" wp14:anchorId="6E1524E7" wp14:editId="562ED61F">
+            <wp:simplePos x="0" y="0"/>
+            <wp:positionH relativeFrom="column">
+              <wp:posOffset>266700</wp:posOffset>
+            </wp:positionH>
+            <wp:positionV relativeFrom="paragraph">
+              <wp:posOffset>440055</wp:posOffset>
+            </wp:positionV>
+            <wp:extent cx="1003300" cy="1003300"/>
+            <wp:effectExtent l="0" t="0" r="0" b="0"/>
+            <wp:wrapNone/>
+            <wp:docPr id="1835045287" name="Picture 5" descr="Clipart Panda - Free Clipart Images"/>
+            <wp:cNvGraphicFramePr>
+              <a:graphicFrameLocks xmlns:a="http://schemas.openxmlformats.org/drawingml/2006/main" noChangeAspect="1"/>
+            </wp:cNvGraphicFramePr>
+            <a:graphic xmlns:a="http://schemas.openxmlformats.org/drawingml/2006/main">
+              <a:graphicData uri="http://schemas.openxmlformats.org/drawingml/2006/picture">
+                <pic:pic xmlns:pic="http://schemas.openxmlformats.org/drawingml/2006/picture">
+                  <pic:nvPicPr>
+                    <pic:cNvPr id="0" name="Picture 5" descr="Clipart Panda - Free Clipart Images"/>
+                    <pic:cNvPicPr>
+                      <a:picLocks noChangeAspect="1" noChangeArrowheads="1"/>
+                    </pic:cNvPicPr>
+                  </pic:nvPicPr>
+                  <pic:blipFill>
+                    <a:blip r:embed="rId7" cstate="print">
+                      <a:extLst>
+                        <a:ext uri="{28A0092B-C50C-407E-A947-70E740481C1C}">
+                          <a14:useLocalDpi xmlns:a14="http://schemas.microsoft.com/office/drawing/2010/main" val="0"/>
+                        </a:ext>
+                      </a:extLst>
+                    </a:blip>
+                    <a:srcRect/>
+                    <a:stretch>
+                      <a:fillRect/>
+                    </a:stretch>
+                  </pic:blipFill>
+                  <pic:spPr bwMode="auto">
+                    <a:xfrm>
+                      <a:off x="0" y="0"/>
+                      <a:ext cx="1003300" cy="1003300"/>
+                    </a:xfrm>
+                    <a:prstGeom prst="rect">
+                      <a:avLst/>
+                    </a:prstGeom>
+                    <a:noFill/>
+                    <a:ln>
+                      <a:noFill/>
+                    </a:ln>
+                  </pic:spPr>
+                </pic:pic>
+              </a:graphicData>
+            </a:graphic>
+            <wp14:sizeRelH relativeFrom="page">
+              <wp14:pctWidth>0</wp14:pctWidth>
+            </wp14:sizeRelH>
+            <wp14:sizeRelV relativeFrom="page">
+              <wp14:pctHeight>0</wp14:pctHeight>
+            </wp14:sizeRelV>
+          </wp:anchor>
+        </w:drawing>
+      </w:r>
+      <w:r>
+        <w:rPr>
+          <w:noProof/>
+        </w:rPr>
+        <w:drawing>
+          <wp:anchor distT="0" distB="0" distL="114300" distR="114300" simplePos="0" relativeHeight="251672576" behindDoc="1" locked="0" layoutInCell="1" allowOverlap="1" wp14:anchorId="3E159334" wp14:editId="71AEB3A6">
+            <wp:simplePos x="0" y="0"/>
+            <wp:positionH relativeFrom="column">
+              <wp:posOffset>1536700</wp:posOffset>
+            </wp:positionH>
+            <wp:positionV relativeFrom="paragraph">
+              <wp:posOffset>440055</wp:posOffset>
+            </wp:positionV>
+            <wp:extent cx="1003300" cy="1003300"/>
+            <wp:effectExtent l="0" t="0" r="0" b="0"/>
+            <wp:wrapNone/>
+            <wp:docPr id="1839381859" name="Picture 1839381859" descr="Clipart Panda - Free Clipart Images"/>
+            <wp:cNvGraphicFramePr>
+              <a:graphicFrameLocks xmlns:a="http://schemas.openxmlformats.org/drawingml/2006/main" noChangeAspect="1"/>
+            </wp:cNvGraphicFramePr>
+            <a:graphic xmlns:a="http://schemas.openxmlformats.org/drawingml/2006/main">
+              <a:graphicData uri="http://schemas.openxmlformats.org/drawingml/2006/picture">
+                <pic:pic xmlns:pic="http://schemas.openxmlformats.org/drawingml/2006/picture">
+                  <pic:nvPicPr>
+                    <pic:cNvPr id="0" name="Picture 5" descr="Clipart Panda - Free Clipart Images"/>
+                    <pic:cNvPicPr>
+                      <a:picLocks noChangeAspect="1" noChangeArrowheads="1"/>
+                    </pic:cNvPicPr>
+                  </pic:nvPicPr>
+                  <pic:blipFill>
+                    <a:blip r:embed="rId7" cstate="print">
+                      <a:extLst>
+                        <a:ext uri="{28A0092B-C50C-407E-A947-70E740481C1C}">
+                          <a14:useLocalDpi xmlns:a14="http://schemas.microsoft.com/office/drawing/2010/main" val="0"/>
+                        </a:ext>
+                      </a:extLst>
+                    </a:blip>
+                    <a:srcRect/>
+                    <a:stretch>
+                      <a:fillRect/>
+                    </a:stretch>
+                  </pic:blipFill>
+                  <pic:spPr bwMode="auto">
+                    <a:xfrm>
+                      <a:off x="0" y="0"/>
+                      <a:ext cx="1003300" cy="1003300"/>
+                    </a:xfrm>
+                    <a:prstGeom prst="rect">
+                      <a:avLst/>
+                    </a:prstGeom>
+                    <a:noFill/>
+                    <a:ln>
+                      <a:noFill/>
+                    </a:ln>
+                  </pic:spPr>
+                </pic:pic>
+              </a:graphicData>
+            </a:graphic>
+            <wp14:sizeRelH relativeFrom="page">
+              <wp14:pctWidth>0</wp14:pctWidth>
+            </wp14:sizeRelH>
+            <wp14:sizeRelV relativeFrom="page">
+              <wp14:pctHeight>0</wp14:pctHeight>
+            </wp14:sizeRelV>
+          </wp:anchor>
+        </w:drawing>
+      </w:r>
+      <w:r>
+        <w:rPr>
+          <w:noProof/>
+        </w:rPr>
+        <w:drawing>
+          <wp:anchor distT="0" distB="0" distL="114300" distR="114300" simplePos="0" relativeHeight="251678720" behindDoc="1" locked="0" layoutInCell="1" allowOverlap="1" wp14:anchorId="4CF8E60A" wp14:editId="796D504E">
+            <wp:simplePos x="0" y="0"/>
+            <wp:positionH relativeFrom="column">
+              <wp:posOffset>4940300</wp:posOffset>
+            </wp:positionH>
+            <wp:positionV relativeFrom="paragraph">
+              <wp:posOffset>440055</wp:posOffset>
+            </wp:positionV>
+            <wp:extent cx="1003300" cy="1003300"/>
+            <wp:effectExtent l="0" t="0" r="0" b="0"/>
+            <wp:wrapNone/>
+            <wp:docPr id="461879888" name="Picture 461879888" descr="Clipart Panda - Free Clipart Images"/>
+            <wp:cNvGraphicFramePr>
+              <a:graphicFrameLocks xmlns:a="http://schemas.openxmlformats.org/drawingml/2006/main" noChangeAspect="1"/>
+            </wp:cNvGraphicFramePr>
+            <a:graphic xmlns:a="http://schemas.openxmlformats.org/drawingml/2006/main">
+              <a:graphicData uri="http://schemas.openxmlformats.org/drawingml/2006/picture">
+                <pic:pic xmlns:pic="http://schemas.openxmlformats.org/drawingml/2006/picture">
+                  <pic:nvPicPr>
+                    <pic:cNvPr id="0" name="Picture 5" descr="Clipart Panda - Free Clipart Images"/>
+                    <pic:cNvPicPr>
+                      <a:picLocks noChangeAspect="1" noChangeArrowheads="1"/>
+                    </pic:cNvPicPr>
+                  </pic:nvPicPr>
+                  <pic:blipFill>
+                    <a:blip r:embed="rId7" cstate="print">
+                      <a:extLst>
+                        <a:ext uri="{28A0092B-C50C-407E-A947-70E740481C1C}">
+                          <a14:useLocalDpi xmlns:a14="http://schemas.microsoft.com/office/drawing/2010/main" val="0"/>
+                        </a:ext>
+                      </a:extLst>
+                    </a:blip>
+                    <a:srcRect/>
+                    <a:stretch>
+                      <a:fillRect/>
+                    </a:stretch>
+                  </pic:blipFill>
+                  <pic:spPr bwMode="auto">
+                    <a:xfrm>
+                      <a:off x="0" y="0"/>
+                      <a:ext cx="1003300" cy="1003300"/>
+                    </a:xfrm>
+                    <a:prstGeom prst="rect">
+                      <a:avLst/>
+                    </a:prstGeom>
+                    <a:noFill/>
+                    <a:ln>
+                      <a:noFill/>
+                    </a:ln>
+                  </pic:spPr>
+                </pic:pic>
+              </a:graphicData>
+            </a:graphic>
+            <wp14:sizeRelH relativeFrom="page">
+              <wp14:pctWidth>0</wp14:pctWidth>
+            </wp14:sizeRelH>
+            <wp14:sizeRelV relativeFrom="page">
+              <wp14:pctHeight>0</wp14:pctHeight>
+            </wp14:sizeRelV>
+          </wp:anchor>
+        </w:drawing>
+      </w:r>
+      <w:r>
+        <w:rPr>
+          <w:noProof/>
+        </w:rPr>
+        <w:drawing>
+          <wp:anchor distT="0" distB="0" distL="114300" distR="114300" simplePos="0" relativeHeight="251676672" behindDoc="1" locked="0" layoutInCell="1" allowOverlap="1" wp14:anchorId="76E8B776" wp14:editId="78BCAE08">
+            <wp:simplePos x="0" y="0"/>
+            <wp:positionH relativeFrom="column">
+              <wp:posOffset>3835400</wp:posOffset>
+            </wp:positionH>
+            <wp:positionV relativeFrom="paragraph">
+              <wp:posOffset>440055</wp:posOffset>
+            </wp:positionV>
+            <wp:extent cx="1003300" cy="1003300"/>
+            <wp:effectExtent l="0" t="0" r="0" b="0"/>
+            <wp:wrapNone/>
+            <wp:docPr id="1388065725" name="Picture 1388065725" descr="Clipart Panda - Free Clipart Images"/>
+            <wp:cNvGraphicFramePr>
+              <a:graphicFrameLocks xmlns:a="http://schemas.openxmlformats.org/drawingml/2006/main" noChangeAspect="1"/>
+            </wp:cNvGraphicFramePr>
+            <a:graphic xmlns:a="http://schemas.openxmlformats.org/drawingml/2006/main">
+              <a:graphicData uri="http://schemas.openxmlformats.org/drawingml/2006/picture">
+                <pic:pic xmlns:pic="http://schemas.openxmlformats.org/drawingml/2006/picture">
+                  <pic:nvPicPr>
+                    <pic:cNvPr id="0" name="Picture 5" descr="Clipart Panda - Free Clipart Images"/>
+                    <pic:cNvPicPr>
+                      <a:picLocks noChangeAspect="1" noChangeArrowheads="1"/>
+                    </pic:cNvPicPr>
+                  </pic:nvPicPr>
+                  <pic:blipFill>
+                    <a:blip r:embed="rId7" cstate="print">
+                      <a:extLst>
+                        <a:ext uri="{28A0092B-C50C-407E-A947-70E740481C1C}">
+                          <a14:useLocalDpi xmlns:a14="http://schemas.microsoft.com/office/drawing/2010/main" val="0"/>
+                        </a:ext>
+                      </a:extLst>
+                    </a:blip>
+                    <a:srcRect/>
+                    <a:stretch>
+                      <a:fillRect/>
+                    </a:stretch>
+                  </pic:blipFill>
+                  <pic:spPr bwMode="auto">
+                    <a:xfrm>
+                      <a:off x="0" y="0"/>
+                      <a:ext cx="1003300" cy="1003300"/>
+                    </a:xfrm>
+                    <a:prstGeom prst="rect">
+                      <a:avLst/>
+                    </a:prstGeom>
+                    <a:noFill/>
+                    <a:ln>
+                      <a:noFill/>
+                    </a:ln>
+                  </pic:spPr>
+                </pic:pic>
+              </a:graphicData>
+            </a:graphic>
+            <wp14:sizeRelH relativeFrom="page">
+              <wp14:pctWidth>0</wp14:pctWidth>
+            </wp14:sizeRelH>
+            <wp14:sizeRelV relativeFrom="page">
+              <wp14:pctHeight>0</wp14:pctHeight>
+            </wp14:sizeRelV>
+          </wp:anchor>
+        </w:drawing>
+      </w:r>
+      <w:r>
+        <w:rPr>
+          <w:noProof/>
+        </w:rPr>
+        <w:drawing>
+          <wp:anchor distT="0" distB="0" distL="114300" distR="114300" simplePos="0" relativeHeight="251674624" behindDoc="1" locked="0" layoutInCell="1" allowOverlap="1" wp14:anchorId="2C1C9D22" wp14:editId="2B084E9D">
+            <wp:simplePos x="0" y="0"/>
+            <wp:positionH relativeFrom="column">
+              <wp:posOffset>2679700</wp:posOffset>
+            </wp:positionH>
+            <wp:positionV relativeFrom="paragraph">
+              <wp:posOffset>440055</wp:posOffset>
+            </wp:positionV>
+            <wp:extent cx="1003300" cy="1003300"/>
+            <wp:effectExtent l="0" t="0" r="0" b="0"/>
+            <wp:wrapNone/>
+            <wp:docPr id="1841826334" name="Picture 1841826334" descr="Clipart Panda - Free Clipart Images"/>
+            <wp:cNvGraphicFramePr>
+              <a:graphicFrameLocks xmlns:a="http://schemas.openxmlformats.org/drawingml/2006/main" noChangeAspect="1"/>
+            </wp:cNvGraphicFramePr>
+            <a:graphic xmlns:a="http://schemas.openxmlformats.org/drawingml/2006/main">
+              <a:graphicData uri="http://schemas.openxmlformats.org/drawingml/2006/picture">
+                <pic:pic xmlns:pic="http://schemas.openxmlformats.org/drawingml/2006/picture">
+                  <pic:nvPicPr>
+                    <pic:cNvPr id="0" name="Picture 5" descr="Clipart Panda - Free Clipart Images"/>
+                    <pic:cNvPicPr>
+                      <a:picLocks noChangeAspect="1" noChangeArrowheads="1"/>
+                    </pic:cNvPicPr>
+                  </pic:nvPicPr>
+                  <pic:blipFill>
+                    <a:blip r:embed="rId7" cstate="print">
+                      <a:extLst>
+                        <a:ext uri="{28A0092B-C50C-407E-A947-70E740481C1C}">
+                          <a14:useLocalDpi xmlns:a14="http://schemas.microsoft.com/office/drawing/2010/main" val="0"/>
+                        </a:ext>
+                      </a:extLst>
+                    </a:blip>
+                    <a:srcRect/>
+                    <a:stretch>
+                      <a:fillRect/>
+                    </a:stretch>
+                  </pic:blipFill>
+                  <pic:spPr bwMode="auto">
+                    <a:xfrm>
+                      <a:off x="0" y="0"/>
+                      <a:ext cx="1003300" cy="1003300"/>
+                    </a:xfrm>
+                    <a:prstGeom prst="rect">
+                      <a:avLst/>
+                    </a:prstGeom>
+                    <a:noFill/>
+                    <a:ln>
+                      <a:noFill/>
+                    </a:ln>
+                  </pic:spPr>
+                </pic:pic>
+              </a:graphicData>
+            </a:graphic>
+            <wp14:sizeRelH relativeFrom="page">
+              <wp14:pctWidth>0</wp14:pctWidth>
+            </wp14:sizeRelH>
+            <wp14:sizeRelV relativeFrom="page">
+              <wp14:pctHeight>0</wp14:pctHeight>
+            </wp14:sizeRelV>
+          </wp:anchor>
+        </w:drawing>
+      </w:r>
+      <w:r>
+        <w:rPr>
+          <w:color w:val="7030A0"/>
+          <w:sz w:val="56"/>
+          <w:szCs w:val="56"/>
+        </w:rPr>
+        <w:t>Meetings Wednesday @4:30 pm</w:t>
+      </w:r>
+    </w:p>
+    <w:p>
+      <w:pPr>
+        <w:pStyle w:val="ListParagraph"/>
+        <w:rPr>
+          <w:sz w:val="96"/>
+          <w:szCs w:val="96"/>
+        </w:rPr>
+      </w:pPr>
+      <w:r>
+        <w:fldChar w:fldCharType="begin"/>
+      </w:r>
+      <w:r>
+        <w:instrText xml:space="preserve"> INCLUDEPICTURE "https://external-content.duckduckgo.com/iu/?u=https%3A%2F%2Ftse3.mm.bing.net%2Fth%3Fid%3DOIP.BmHXP7ieEaeINiXHSnGNhgHaHa%26pid%3DApi&amp;f=1&amp;ipt=02b1ec1ffdfe0ca2c4fc5e193f0dd269843e03fba1750e5c5e7b72210be3aa1a&amp;ipo=images" \* MERGEFORMATINET </w:instrText>
+      </w:r>
+      <w:r>
+        <w:fldChar w:fldCharType="separate"/>
+      </w:r>
+      <w:r>
+        <w:fldChar w:fldCharType="end"/>
+      </w:r>
+    </w:p>
+    <w:p>
+      <w:pPr>
+        <w:rPr>
+          <w:sz w:val="96"/>
+          <w:szCs w:val="96"/>
+        </w:rPr>
+      </w:pPr>
+      <w:r>
+        <w:rPr>
+          <w:sz w:val="96"/>
+          <w:szCs w:val="96"/>
+        </w:rPr>
+        <w:br w:type="page"/>
+      </w:r>
+    </w:p>
+    <w:p>
+      <w:pPr>
+        <w:jc w:val="center"/>
+        <w:rPr>
+          <w:rFonts w:ascii="Garamond" w:hAnsi="Garamond"/>
+          <w:sz w:val="40"/>
+          <w:szCs w:val="40"/>
+        </w:rPr>
+      </w:pPr>
+      <w:r>
+        <w:rPr>
+          <w:rFonts w:ascii="Garamond" w:hAnsi="Garamond"/>
+          <w:sz w:val="40"/>
+          <w:szCs w:val="40"/>
+        </w:rPr>
+        <w:lastRenderedPageBreak/>
+        <w:t>Fantastic Creatures and Where to Find Them</w:t>
+      </w:r>
+    </w:p>
+    <w:p>
+      <w:pPr>
+        <w:jc w:val="center"/>
+        <w:rPr>
+          <w:rFonts w:ascii="Garamond" w:hAnsi="Garamond"/>
+        </w:rPr>
+      </w:pPr>
+      <w:r>
+        <w:rPr>
+          <w:rFonts w:ascii="Garamond" w:hAnsi="Garamond"/>
+        </w:rPr>
+        <w:t>By: Newt Scamander</w:t>
+      </w:r>
+    </w:p>
+    <w:p>
+      <w:pPr>
+        <w:jc w:val="center"/>
+        <w:rPr>
+          <w:rFonts w:ascii="Garamond" w:hAnsi="Garamond"/>
+        </w:rPr>
+      </w:pPr>
+    </w:p>
+    <w:p>
+      <w:pPr>
+        <w:rPr>
+          <w:rFonts w:ascii="Garamond" w:hAnsi="Garamond"/>
+          <w:sz w:val="32"/>
+          <w:szCs w:val="32"/>
+        </w:rPr>
+      </w:pPr>
+    </w:p>
+    <w:p>
+      <w:pPr>
+        <w:rPr>
+          <w:rFonts w:ascii="Garamond" w:hAnsi="Garamond"/>
+          <w:sz w:val="32"/>
+          <w:szCs w:val="32"/>
+        </w:rPr>
+      </w:pPr>
+      <w:r>
+        <w:rPr>
+          <w:rFonts w:ascii="Garamond" w:hAnsi="Garamond"/>
+          <w:sz w:val="32"/>
+          <w:szCs w:val="32"/>
+        </w:rPr>
+        <w:t>Dealing With Monsters:</w:t>
+      </w:r>
+    </w:p>
+    <w:p>
+      <w:pPr>
+        <w:rPr>
+          <w:rFonts w:ascii="Garamond" w:hAnsi="Garamond"/>
+        </w:rPr>
+      </w:pPr>
+    </w:p>
+    <w:p>
+      <w:pPr>
+        <w:ind w:left="360"/>
+        <w:rPr>
+          <w:rFonts w:ascii="Garamond" w:hAnsi="Garamond"/>
+        </w:rPr>
+      </w:pPr>
+      <w:r>
+        <w:rPr>
+          <w:rFonts w:ascii="Garamond" w:hAnsi="Garamond"/>
+        </w:rPr>
+        <w:t xml:space="preserve">Sometimes a monster just needs a friend. Create a copy of the original monster using the </w:t>
+      </w:r>
+      <w:r>
+        <w:rPr>
+          <w:rFonts w:ascii="Menlo" w:hAnsi="Menlo" w:cs="Menlo"/>
+          <w:highlight w:val="lightGray"/>
+        </w:rPr>
+        <w:t>cp</w:t>
+      </w:r>
+      <w:r>
+        <w:rPr>
+          <w:rFonts w:ascii="Garamond" w:hAnsi="Garamond"/>
+        </w:rPr>
+        <w:t xml:space="preserve"> spell. An example of this</w:t>
+      </w:r>
+      <w:r>
+        <w:rPr>
+          <w:rFonts w:ascii="Garamond" w:hAnsi="Garamond"/>
+        </w:rPr>
+        <w:t xml:space="preserve"> command is </w:t>
+      </w:r>
+      <w:r>
+        <w:rPr>
+          <w:rFonts w:ascii="Menlo" w:hAnsi="Menlo" w:cs="Menlo"/>
+          <w:highlight w:val="lightGray"/>
+        </w:rPr>
+        <w:t>cp FILE_TO_COPY NAME_OF_NEW_</w:t>
+      </w:r>
+      <w:proofErr w:type="gramStart"/>
+      <w:r>
+        <w:rPr>
+          <w:rFonts w:ascii="Menlo" w:hAnsi="Menlo" w:cs="Menlo"/>
+          <w:highlight w:val="lightGray"/>
+        </w:rPr>
+        <w:t>COPY</w:t>
+      </w:r>
+      <w:r>
+        <w:rPr>
+          <w:rFonts w:ascii="Garamond" w:hAnsi="Garamond"/>
+        </w:rPr>
+        <w:t xml:space="preserve"> .</w:t>
+      </w:r>
+      <w:proofErr w:type="gramEnd"/>
+    </w:p>
+    <w:p>
+      <w:pPr>
+        <w:ind w:left="360"/>
+        <w:rPr>
+          <w:rFonts w:ascii="Garamond" w:hAnsi="Garamond"/>
+        </w:rPr>
+      </w:pPr>
+    </w:p>
+    <w:p>
+      <w:pPr>
+        <w:ind w:left="360"/>
+        <w:rPr>
+          <w:rFonts w:ascii="Garamond" w:hAnsi="Garamond"/>
+        </w:rPr>
+      </w:pPr>
+      <w:r>
+        <w:rPr>
+          <w:rFonts w:ascii="Garamond" w:hAnsi="Garamond"/>
+        </w:rPr>
+        <w:t xml:space="preserve">Use this spell to create a duplicate monster called </w:t>
+      </w:r>
+      <w:proofErr w:type="gramStart"/>
+      <w:r>
+        <w:rPr>
+          <w:rFonts w:ascii="Menlo" w:hAnsi="Menlo" w:cs="Menlo"/>
+          <w:highlight w:val="lightGray"/>
+        </w:rPr>
+        <w:t>monster_friend.txt</w:t>
+      </w:r>
+      <w:proofErr w:type="gramEnd"/>
+    </w:p>
+    <w:p>
+      <w:pPr>
+        <w:rPr>
+          <w:rFonts w:ascii="Garamond" w:hAnsi="Garamond"/>
+          <w:sz w:val="32"/>
+          <w:szCs w:val="32"/>
+        </w:rPr>
+      </w:pPr>
+    </w:p>
+    <w:p>
+      <w:pPr>
+        <w:rPr>
+          <w:rFonts w:ascii="Garamond" w:hAnsi="Garamond"/>
+          <w:sz w:val="32"/>
+          <w:szCs w:val="32"/>
+        </w:rPr>
+      </w:pPr>
+      <w:r>
+        <w:rPr>
+          <w:rFonts w:ascii="Garamond" w:hAnsi="Garamond"/>
+          <w:sz w:val="32"/>
+          <w:szCs w:val="32"/>
+        </w:rPr>
+        <w:t>Common Monsters:</w:t>
+      </w:r>
+    </w:p>
+    <w:p>
+      <w:pPr>
+        <w:rPr>
+          <w:rFonts w:ascii="Garamond" w:hAnsi="Garamond" w:cstheme="minorHAnsi"/>
+        </w:rPr>
+      </w:pPr>
+    </w:p>
+    <w:p>
+      <w:pPr>
+        <w:pStyle w:val="ListParagraph"/>
+        <w:numPr>
+          <w:ilvl w:val="0"/>
+          <w:numId w:val="1"/>
+        </w:numPr>
+        <w:rPr>
+          <w:rFonts w:ascii="Garamond" w:hAnsi="Garamond" w:cstheme="minorHAnsi"/>
+        </w:rPr>
+      </w:pPr>
+      <w:r>
+        <w:rPr>
+          <w:rFonts w:ascii="Garamond" w:hAnsi="Garamond" w:cstheme="minorHAnsi"/>
+        </w:rPr>
+        <w:t xml:space="preserve">Dementor: </w:t>
+      </w:r>
+      <w:r>
+        <w:rPr>
+          <w:rFonts w:ascii="Garamond" w:hAnsi="Garamond"/>
+        </w:rPr>
+        <w:t>A Dementor was a gliding, wraithlike Dark creature</w:t>
+      </w:r>
+      <w:r>
+        <w:rPr>
+          <w:rFonts w:ascii="Garamond" w:hAnsi="Garamond"/>
+        </w:rPr>
+        <w:t>.</w:t>
+      </w:r>
+    </w:p>
+    <w:p>
+      <w:pPr>
+        <w:pStyle w:val="ListParagraph"/>
+        <w:rPr>
+          <w:rFonts w:ascii="Garamond" w:hAnsi="Garamond" w:cstheme="minorHAnsi"/>
+        </w:rPr>
+      </w:pPr>
+    </w:p>
+    <w:p>
+      <w:pPr>
+        <w:pStyle w:val="ListParagraph"/>
+        <w:numPr>
+          <w:ilvl w:val="0"/>
+          <w:numId w:val="1"/>
+        </w:numPr>
+        <w:rPr>
+          <w:rFonts w:ascii="Garamond" w:hAnsi="Garamond" w:cstheme="minorHAnsi"/>
+        </w:rPr>
+      </w:pPr>
+      <w:r>
+        <w:rPr>
+          <w:rFonts w:ascii="Garamond" w:hAnsi="Garamond" w:cstheme="minorHAnsi"/>
+        </w:rPr>
+        <w:t xml:space="preserve">Imp: The imp was a magical beast found only in Great Britain and Ireland, notable for its sense of slapstick </w:t>
+      </w:r>
+      <w:proofErr w:type="spellStart"/>
+      <w:r>
+        <w:rPr>
+          <w:rFonts w:ascii="Garamond" w:hAnsi="Garamond" w:cstheme="minorHAnsi"/>
+        </w:rPr>
+        <w:t>humour</w:t>
+      </w:r>
+      <w:proofErr w:type="spellEnd"/>
+      <w:r>
+        <w:rPr>
+          <w:rFonts w:ascii="Garamond" w:hAnsi="Garamond" w:cstheme="minorHAnsi"/>
+        </w:rPr>
+        <w:t>.</w:t>
+      </w:r>
+    </w:p>
+    <w:p>
+      <w:pPr>
+        <w:pStyle w:val="ListParagraph"/>
+        <w:rPr>
+          <w:rFonts w:ascii="Garamond" w:hAnsi="Garamond" w:cstheme="minorHAnsi"/>
+        </w:rPr>
+      </w:pPr>
+    </w:p>
+    <w:p>
+      <w:pPr>
+        <w:pStyle w:val="ListParagraph"/>
+        <w:numPr>
+          <w:ilvl w:val="0"/>
+          <w:numId w:val="1"/>
+        </w:numPr>
+        <w:rPr>
+          <w:rFonts w:ascii="Garamond" w:hAnsi="Garamond" w:cstheme="minorHAnsi"/>
+        </w:rPr>
+      </w:pPr>
+      <w:r>
+        <w:rPr>
+          <w:rFonts w:ascii="Garamond" w:hAnsi="Garamond" w:cstheme="minorHAnsi"/>
+        </w:rPr>
+        <w:t xml:space="preserve">Sphinx: </w:t>
+      </w:r>
+      <w:r>
+        <w:rPr>
+          <w:rFonts w:ascii="Garamond" w:hAnsi="Garamond"/>
+        </w:rPr>
+        <w:t>The sphinx was a magical beast native to Egypt.</w:t>
+      </w:r>
+    </w:p>
+    <w:p>
+      <w:pPr>
+        <w:pStyle w:val="ListParagraph"/>
+        <w:rPr>
+          <w:rFonts w:ascii="Garamond" w:hAnsi="Garamond" w:cstheme="minorHAnsi"/>
+        </w:rPr>
+      </w:pPr>
+    </w:p>
+    <w:p>
+      <w:pPr>
+        <w:pStyle w:val="ListParagraph"/>
+        <w:numPr>
+          <w:ilvl w:val="0"/>
+          <w:numId w:val="1"/>
+        </w:numPr>
+        <w:rPr>
+          <w:rFonts w:ascii="Garamond" w:hAnsi="Garamond" w:cstheme="minorHAnsi"/>
+        </w:rPr>
+      </w:pPr>
+      <w:r>
+        <w:rPr>
+          <w:rFonts w:ascii="Garamond" w:hAnsi="Garamond" w:cstheme="minorHAnsi"/>
+        </w:rPr>
+        <w:t xml:space="preserve">Wampus Cat: </w:t>
+      </w:r>
+      <w:r>
+        <w:rPr>
+          <w:rFonts w:ascii="Garamond" w:hAnsi="Garamond"/>
+        </w:rPr>
+        <w:t>The Wampus cat was a magical cat native to the United States, specifically Appalachia.</w:t>
+      </w:r>
+    </w:p>
+    <w:p>
+      <w:pPr>
+        <w:rPr>
+          <w:rFonts w:ascii="Garamond" w:hAnsi="Garamond" w:cstheme="minorHAnsi"/>
+        </w:rPr>
+      </w:pPr>
+    </w:p>
+    <w:p>
+      <w:pPr>
+        <w:rPr>
+          <w:rFonts w:ascii="Garamond" w:hAnsi="Garamond" w:cstheme="minorHAnsi"/>
+        </w:rPr>
+      </w:pPr>
+    </w:p>
+    <w:p>
+      <w:pPr>
+        <w:rPr>
+          <w:rFonts w:ascii="Garamond" w:hAnsi="Garamond" w:cstheme="minorHAnsi"/>
+        </w:rPr>
+      </w:pPr>
+      <w:r>
+        <w:rPr>
+          <w:rFonts w:ascii="Garamond" w:hAnsi="Garamond" w:cstheme="minorHAnsi"/>
+        </w:rPr>
+        <w:br w:type="page"/>
+      </w:r>
+    </w:p>
+    <w:p>
+      <w:pPr>
+        <w:pStyle w:val="ListParagraph"/>
+        <w:jc w:val="center"/>
+        <w:rPr>
+          <w:rFonts w:ascii="Cooper Black" w:hAnsi="Cooper Black"/>
+          <w:color w:val="FF0000"/>
+          <w:sz w:val="96"/>
+          <w:szCs w:val="96"/>
+        </w:rPr>
+      </w:pPr>
+      <w:r>
+        <w:rPr>
+          <w:rFonts w:ascii="Cooper Black" w:hAnsi="Cooper Black"/>
+          <w:noProof/>
+          <w:color w:val="FF0000"/>
+          <w:sz w:val="96"/>
+          <w:szCs w:val="96"/>
+        </w:rPr>
+        <w:lastRenderedPageBreak/>
+        <mc:AlternateContent>
+          <mc:Choice Requires="wps">
+            <w:drawing>
+              <wp:anchor distT="0" distB="0" distL="114300" distR="114300" simplePos="0" relativeHeight="251685888" behindDoc="0" locked="0" layoutInCell="1" allowOverlap="1" wp14:anchorId="56DFD67B" wp14:editId="3CD47D24">
+                <wp:simplePos x="0" y="0"/>
+                <wp:positionH relativeFrom="column">
+                  <wp:posOffset>4864100</wp:posOffset>
+                </wp:positionH>
+                <wp:positionV relativeFrom="paragraph">
+                  <wp:posOffset>469900</wp:posOffset>
+                </wp:positionV>
+                <wp:extent cx="927100" cy="927100"/>
+                <wp:effectExtent l="12700" t="25400" r="25400" b="25400"/>
+                <wp:wrapNone/>
+                <wp:docPr id="321992511" name="5-Point Star 11"/>
+                <wp:cNvGraphicFramePr/>
+                <a:graphic xmlns:a="http://schemas.openxmlformats.org/drawingml/2006/main">
+                  <a:graphicData uri="http://schemas.microsoft.com/office/word/2010/wordprocessingShape">
+                    <wps:wsp>
+                      <wps:cNvSpPr/>
+                      <wps:spPr>
+                        <a:xfrm>
+                          <a:off x="0" y="0"/>
+                          <a:ext cx="927100" cy="927100"/>
+                        </a:xfrm>
+                        <a:prstGeom prst="star5">
+                          <a:avLst/>
+                        </a:prstGeom>
+                        <a:solidFill>
+                          <a:schemeClr val="accent4"/>
+                        </a:solidFill>
+                      </wps:spPr>
+                      <wps:style>
+                        <a:lnRef idx="2">
+                          <a:schemeClr val="accent1">
+                            <a:shade val="15000"/>
+                          </a:schemeClr>
+                        </a:lnRef>
+                        <a:fillRef idx="1">
+                          <a:schemeClr val="accent1"/>
+                        </a:fillRef>
+                        <a:effectRef idx="0">
+                          <a:schemeClr val="accent1"/>
+                        </a:effectRef>
+                        <a:fontRef idx="minor">
+                          <a:schemeClr val="lt1"/>
+                        </a:fontRef>
+                      </wps:style>
+                      <wps:bodyPr rot="0" spcFirstLastPara="0" vertOverflow="overflow" horzOverflow="overflow" vert="horz" wrap="square" lIns="91440" tIns="45720" rIns="91440" bIns="45720" numCol="1" spcCol="0" rtlCol="0" fromWordArt="0" anchor="ctr" anchorCtr="0" forceAA="0" compatLnSpc="1">
+                        <a:prstTxWarp prst="textNoShape">
+                          <a:avLst/>
+                        </a:prstTxWarp>
+                        <a:noAutofit/>
+                      </wps:bodyPr>
+                    </wps:wsp>
+                  </a:graphicData>
+                </a:graphic>
+              </wp:anchor>
+            </w:drawing>
+          </mc:Choice>
+          <mc:Fallback>
+            <w:pict>
+              <v:shape w14:anchorId="34048FA0" id="5-Point Star 11" o:spid="_x0000_s1026" style="position:absolute;margin-left:383pt;margin-top:37pt;width:73pt;height:73pt;z-index:251685888;visibility:visible;mso-wrap-style:square;mso-wrap-distance-left:9pt;mso-wrap-distance-top:0;mso-wrap-distance-right:9pt;mso-wrap-distance-bottom:0;mso-position-horizontal:absolute;mso-position-horizontal-relative:text;mso-position-vertical:absolute;mso-position-vertical-relative:text;v-text-anchor:middle" coordsize="927100,927100" o:gfxdata="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" path="m1,354120r354122,2l463550,,572977,354122r354122,-2l640607,572977,750039,927098,463550,708236,177061,927098,286493,572977,1,354120xe" fillcolor="#ffc000 [3207]" strokecolor="#09101d [484]" strokeweight="1pt">
+                <v:stroke joinstyle="miter"/>
+                <v:path arrowok="t" o:connecttype="custom" o:connectlocs="1,354120;354123,354122;463550,0;572977,354122;927099,354120;640607,572977;750039,927098;463550,708236;177061,927098;286493,572977;1,354120" o:connectangles="0,0,0,0,0,0,0,0,0,0,0"/>
+              </v:shape>
+            </w:pict>
+          </mc:Fallback>
+        </mc:AlternateContent>
+      </w:r>
+      <w:r>
+        <w:rPr>
+          <w:rFonts w:ascii="Cooper Black" w:hAnsi="Cooper Black"/>
+          <w:noProof/>
+          <w:color w:val="FF0000"/>
+          <w:sz w:val="96"/>
+          <w:szCs w:val="96"/>
+        </w:rPr>
+        <mc:AlternateContent>
+          <mc:Choice Requires="wps">
+            <w:drawing>
+              <wp:anchor distT="0" distB="0" distL="114300" distR="114300" simplePos="0" relativeHeight="251683840" behindDoc="0" locked="0" layoutInCell="1" allowOverlap="1" wp14:anchorId="2C9F54A6" wp14:editId="33B4EDE7">
+                <wp:simplePos x="0" y="0"/>
+                <wp:positionH relativeFrom="column">
+                  <wp:posOffset>241300</wp:posOffset>
+                </wp:positionH>
+                <wp:positionV relativeFrom="paragraph">
+                  <wp:posOffset>469900</wp:posOffset>
+                </wp:positionV>
+                <wp:extent cx="927100" cy="927100"/>
+                <wp:effectExtent l="12700" t="25400" r="25400" b="25400"/>
+                <wp:wrapNone/>
+                <wp:docPr id="307157134" name="5-Point Star 11"/>
+                <wp:cNvGraphicFramePr/>
+                <a:graphic xmlns:a="http://schemas.openxmlformats.org/drawingml/2006/main">
+                  <a:graphicData uri="http://schemas.microsoft.com/office/word/2010/wordprocessingShape">
+                    <wps:wsp>
+                      <wps:cNvSpPr/>
+                      <wps:spPr>
+                        <a:xfrm>
+                          <a:off x="0" y="0"/>
+                          <a:ext cx="927100" cy="927100"/>
+                        </a:xfrm>
+                        <a:prstGeom prst="star5">
+                          <a:avLst/>
+                        </a:prstGeom>
+                        <a:solidFill>
+                          <a:schemeClr val="accent4"/>
+                        </a:solidFill>
+                      </wps:spPr>
+                      <wps:style>
+                        <a:lnRef idx="2">
+                          <a:schemeClr val="accent1">
+                            <a:shade val="15000"/>
+                          </a:schemeClr>
+                        </a:lnRef>
+                        <a:fillRef idx="1">
+                          <a:schemeClr val="accent1"/>
+                        </a:fillRef>
+                        <a:effectRef idx="0">
+                          <a:schemeClr val="accent1"/>
+                        </a:effectRef>
+                        <a:fontRef idx="minor">
+                          <a:schemeClr val="lt1"/>
+                        </a:fontRef>
+                      </wps:style>
+                      <wps:bodyPr rot="0" spcFirstLastPara="0" vertOverflow="overflow" horzOverflow="overflow" vert="horz" wrap="square" lIns="91440" tIns="45720" rIns="91440" bIns="45720" numCol="1" spcCol="0" rtlCol="0" fromWordArt="0" anchor="ctr" anchorCtr="0" forceAA="0" compatLnSpc="1">
+                        <a:prstTxWarp prst="textNoShape">
+                          <a:avLst/>
+                        </a:prstTxWarp>
+                        <a:noAutofit/>
+                      </wps:bodyPr>
+                    </wps:wsp>
+                  </a:graphicData>
+                </a:graphic>
+              </wp:anchor>
+            </w:drawing>
+          </mc:Choice>
+          <mc:Fallback>
+            <w:pict>
+              <v:shape w14:anchorId="261046E5" id="5-Point Star 11" o:spid="_x0000_s1026" style="position:absolute;margin-left:19pt;margin-top:37pt;width:73pt;height:73pt;z-index:251683840;visibility:visible;mso-wrap-style:square;mso-wrap-distance-left:9pt;mso-wrap-distance-top:0;mso-wrap-distance-right:9pt;mso-wrap-distance-bottom:0;mso-position-horizontal:absolute;mso-position-horizontal-relative:text;mso-position-vertical:absolute;mso-position-vertical-relative:text;v-text-anchor:middle" coordsize="927100,927100" o:gfxdata="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" path="m1,354120r354122,2l463550,,572977,354122r354122,-2l640607,572977,750039,927098,463550,708236,177061,927098,286493,572977,1,354120xe" fillcolor="#ffc000 [3207]" strokecolor="#09101d [484]" strokeweight="1pt">
+                <v:stroke joinstyle="miter"/>
+                <v:path arrowok="t" o:connecttype="custom" o:connectlocs="1,354120;354123,354122;463550,0;572977,354122;927099,354120;640607,572977;750039,927098;463550,708236;177061,927098;286493,572977;1,354120" o:connectangles="0,0,0,0,0,0,0,0,0,0,0"/>
+              </v:shape>
+            </w:pict>
+          </mc:Fallback>
+        </mc:AlternateContent>
+      </w:r>
+      <w:r>
+        <w:rPr>
+          <w:rFonts w:ascii="Cooper Black" w:hAnsi="Cooper Black"/>
+          <w:noProof/>
+          <w:color w:val="FF0000"/>
+          <w:sz w:val="96"/>
+          <w:szCs w:val="96"/>
+        </w:rPr>
+        <mc:AlternateContent>
+          <mc:Choice Requires="wps">
+            <w:drawing>
+              <wp:anchor distT="0" distB="0" distL="114300" distR="114300" simplePos="0" relativeHeight="251679744" behindDoc="0" locked="0" layoutInCell="1" allowOverlap="1" wp14:anchorId="797749F8" wp14:editId="20215DAC">
+                <wp:simplePos x="0" y="0"/>
+                <wp:positionH relativeFrom="column">
+                  <wp:posOffset>-114300</wp:posOffset>
+                </wp:positionH>
+                <wp:positionV relativeFrom="paragraph">
+                  <wp:posOffset>-152400</wp:posOffset>
+                </wp:positionV>
+                <wp:extent cx="6172200" cy="2171700"/>
+                <wp:effectExtent l="0" t="0" r="12700" b="12700"/>
+                <wp:wrapNone/>
+                <wp:docPr id="878574899" name="Rectangle 9"/>
+                <wp:cNvGraphicFramePr/>
+                <a:graphic xmlns:a="http://schemas.openxmlformats.org/drawingml/2006/main">
+                  <a:graphicData uri="http://schemas.microsoft.com/office/word/2010/wordprocessingShape">
+                    <wps:wsp>
+                      <wps:cNvSpPr/>
+                      <wps:spPr>
+                        <a:xfrm>
+                          <a:off x="0" y="0"/>
+                          <a:ext cx="6172200" cy="2171700"/>
+                        </a:xfrm>
+                        <a:prstGeom prst="rect">
+                          <a:avLst/>
+                        </a:prstGeom>
+                        <a:solidFill>
+                          <a:srgbClr val="FF0000"/>
+                        </a:solidFill>
+                      </wps:spPr>
+                      <wps:style>
+                        <a:lnRef idx="2">
+                          <a:schemeClr val="accent1">
+                            <a:shade val="15000"/>
+                          </a:schemeClr>
+                        </a:lnRef>
+                        <a:fillRef idx="1">
+                          <a:schemeClr val="accent1"/>
+                        </a:fillRef>
+                        <a:effectRef idx="0">
+                          <a:schemeClr val="accent1"/>
+                        </a:effectRef>
+                        <a:fontRef idx="minor">
+                          <a:schemeClr val="lt1"/>
+                        </a:fontRef>
+                      </wps:style>
+                      <wps:txbx>
+                        <w:txbxContent>
+                          <w:p>
+                            <w:pPr>
+                              <w:jc w:val="center"/>
+                              <w:rPr>
+                                <w:rFonts w:ascii="Cooper Black" w:hAnsi="Cooper Black"/>
+                                <w:sz w:val="200"/>
+                                <w:szCs w:val="200"/>
+                              </w:rPr>
+                            </w:pPr>
+                            <w:r>
+                              <w:rPr>
+                                <w:rFonts w:ascii="Cooper Black" w:hAnsi="Cooper Black"/>
+                                <w:sz w:val="200"/>
+                                <w:szCs w:val="200"/>
+                              </w:rPr>
+                              <w:t>Vote</w:t>
+                            </w:r>
+                          </w:p>
+                        </w:txbxContent>
+                      </wps:txbx>
+                      <wps:bodyPr rot="0" spcFirstLastPara="0" vertOverflow="overflow" horzOverflow="overflow" vert="horz" wrap="square" lIns="91440" tIns="45720" rIns="91440" bIns="45720" numCol="1" spcCol="0" rtlCol="0" fromWordArt="0" anchor="ctr" anchorCtr="0" forceAA="0" compatLnSpc="1">
+                        <a:prstTxWarp prst="textNoShape">
+                          <a:avLst/>
+                        </a:prstTxWarp>
+                        <a:noAutofit/>
+                      </wps:bodyPr>
+                    </wps:wsp>
+                  </a:graphicData>
+                </a:graphic>
+              </wp:anchor>
+            </w:drawing>
+          </mc:Choice>
+          <mc:Fallback>
+            <w:pict>
+              <v:rect w14:anchorId="797749F8" id="Rectangle 9" o:spid="_x0000_s1028" style="position:absolute;left:0;text-align:left;margin-left:-9pt;margin-top:-12pt;width:486pt;height:171pt;z-index:251679744;visibility:visible;mso-wrap-style:square;mso-wrap-distance-left:9pt;mso-wrap-distance-top:0;mso-wrap-distance-right:9pt;mso-wrap-distance-bottom:0;mso-position-horizontal:absolute;mso-position-horizontal-relative:text;mso-position-vertical:absolute;mso-position-vertical-relative:text;v-text-anchor:middle" o:gfxdata="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" fillcolor="red" strokecolor="#09101d [484]" strokeweight="1pt">
+                <v:textbox>
+                  <w:txbxContent>
+                    <w:p>
+                      <w:pPr>
+                        <w:jc w:val="center"/>
+                        <w:rPr>
+                          <w:rFonts w:ascii="Cooper Black" w:hAnsi="Cooper Black"/>
+                          <w:sz w:val="200"/>
+                          <w:szCs w:val="200"/>
+                        </w:rPr>
+                      </w:pPr>
+                      <w:r>
+                        <w:rPr>
+                          <w:rFonts w:ascii="Cooper Black" w:hAnsi="Cooper Black"/>
+                          <w:sz w:val="200"/>
+                          <w:szCs w:val="200"/>
+                        </w:rPr>
+                        <w:t>Vote</w:t>
+                      </w:r>
+                    </w:p>
+                  </w:txbxContent>
+                </v:textbox>
+              </v:rect>
+            </w:pict>
+          </mc:Fallback>
+        </mc:AlternateContent>
+      </w:r>
+    </w:p>
+    <w:p>
+      <w:pPr>
+        <w:pStyle w:val="ListParagraph"/>
+        <w:jc w:val="center"/>
+        <w:rPr>
+          <w:rFonts w:ascii="Cooper Black" w:hAnsi="Cooper Black"/>
+          <w:color w:val="FF0000"/>
+          <w:sz w:val="96"/>
+          <w:szCs w:val="96"/>
+        </w:rPr>
+      </w:pPr>
+    </w:p>
+    <w:p>
+      <w:pPr>
+        <w:pStyle w:val="ListParagraph"/>
+        <w:jc w:val="center"/>
+        <w:rPr>
+          <w:rFonts w:ascii="Cooper Black" w:hAnsi="Cooper Black" w:cstheme="minorHAnsi"/>
+          <w:color w:val="FF0000"/>
+          <w:sz w:val="96"/>
+          <w:szCs w:val="96"/>
+        </w:rPr>
+      </w:pPr>
+      <w:r>
+        <w:rPr>
+          <w:noProof/>
+        </w:rPr>
+        <w:drawing>
+          <wp:anchor distT="0" distB="0" distL="114300" distR="114300" simplePos="0" relativeHeight="251687936" behindDoc="0" locked="0" layoutInCell="1" allowOverlap="1" wp14:anchorId="49454665" wp14:editId="3BD91C9D">
+            <wp:simplePos x="0" y="0"/>
+            <wp:positionH relativeFrom="column">
+              <wp:posOffset>4838700</wp:posOffset>
+            </wp:positionH>
+            <wp:positionV relativeFrom="paragraph">
+              <wp:posOffset>3745230</wp:posOffset>
+            </wp:positionV>
+            <wp:extent cx="952500" cy="952500"/>
+            <wp:effectExtent l="0" t="0" r="0" b="0"/>
+            <wp:wrapNone/>
+            <wp:docPr id="1438176544" name="Picture 1438176544" descr="Emoticon with thumbs up, vector illustration 449947 Vector Art at Vecteezy"/>
+            <wp:cNvGraphicFramePr>
+              <a:graphicFrameLocks xmlns:a="http://schemas.openxmlformats.org/drawingml/2006/main" noChangeAspect="1"/>
+            </wp:cNvGraphicFramePr>
+            <a:graphic xmlns:a="http://schemas.openxmlformats.org/drawingml/2006/main">
+              <a:graphicData uri="http://schemas.openxmlformats.org/drawingml/2006/picture">
+                <pic:pic xmlns:pic="http://schemas.openxmlformats.org/drawingml/2006/picture">
+                  <pic:nvPicPr>
+                    <pic:cNvPr id="0" name="Picture 9" descr="Emoticon with thumbs up, vector illustration 449947 Vector Art at Vecteezy"/>
+                    <pic:cNvPicPr>
+                      <a:picLocks noChangeAspect="1" noChangeArrowheads="1"/>
+                    </pic:cNvPicPr>
+                  </pic:nvPicPr>
+                  <pic:blipFill>
+                    <a:blip r:embed="rId8" cstate="print">
+                      <a:extLst>
+                        <a:ext uri="{28A0092B-C50C-407E-A947-70E740481C1C}">
+                          <a14:useLocalDpi xmlns:a14="http://schemas.microsoft.com/office/drawing/2010/main" val="0"/>
+                        </a:ext>
+                      </a:extLst>
+                    </a:blip>
+                    <a:srcRect/>
+                    <a:stretch>
+                      <a:fillRect/>
+                    </a:stretch>
+                  </pic:blipFill>
+                  <pic:spPr bwMode="auto">
+                    <a:xfrm>
+                      <a:off x="0" y="0"/>
+                      <a:ext cx="952500" cy="952500"/>
+                    </a:xfrm>
+                    <a:prstGeom prst="rect">
+                      <a:avLst/>
+                    </a:prstGeom>
+                    <a:noFill/>
+                    <a:ln>
+                      <a:noFill/>
+                    </a:ln>
+                  </pic:spPr>
+                </pic:pic>
+              </a:graphicData>
+            </a:graphic>
+            <wp14:sizeRelH relativeFrom="page">
+              <wp14:pctWidth>0</wp14:pctWidth>
+            </wp14:sizeRelH>
+            <wp14:sizeRelV relativeFrom="page">
+              <wp14:pctHeight>0</wp14:pctHeight>
+            </wp14:sizeRelV>
+          </wp:anchor>
+        </w:drawing>
+      </w:r>
+      <w:r>
+        <w:rPr>
+          <w:noProof/>
+        </w:rPr>
+        <w:drawing>
+          <wp:anchor distT="0" distB="0" distL="114300" distR="114300" simplePos="0" relativeHeight="251681792" behindDoc="0" locked="0" layoutInCell="1" allowOverlap="1" wp14:anchorId="614319A9" wp14:editId="15460FCE">
+            <wp:simplePos x="0" y="0"/>
+            <wp:positionH relativeFrom="column">
+              <wp:posOffset>25400</wp:posOffset>
+            </wp:positionH>
+            <wp:positionV relativeFrom="paragraph">
+              <wp:posOffset>3745230</wp:posOffset>
+            </wp:positionV>
+            <wp:extent cx="952500" cy="952500"/>
+            <wp:effectExtent l="0" t="0" r="0" b="0"/>
+            <wp:wrapNone/>
+            <wp:docPr id="1618958774" name="Picture 7" descr="Emoticon with thumbs up, vector illustration 449947 Vector Art at Vecteezy"/>
+            <wp:cNvGraphicFramePr>
+              <a:graphicFrameLocks xmlns:a="http://schemas.openxmlformats.org/drawingml/2006/main" noChangeAspect="1"/>
+            </wp:cNvGraphicFramePr>
+            <a:graphic xmlns:a="http://schemas.openxmlformats.org/drawingml/2006/main">
+              <a:graphicData uri="http://schemas.openxmlformats.org/drawingml/2006/picture">
+                <pic:pic xmlns:pic="http://schemas.openxmlformats.org/drawingml/2006/picture">
+                  <pic:nvPicPr>
+                    <pic:cNvPr id="0" name="Picture 9" descr="Emoticon with thumbs up, vector illustration 449947 Vector Art at Vecteezy"/>
+                    <pic:cNvPicPr>
+                      <a:picLocks noChangeAspect="1" noChangeArrowheads="1"/>
+                    </pic:cNvPicPr>
+                  </pic:nvPicPr>
+                  <pic:blipFill>
+                    <a:blip r:embed="rId8" cstate="print">
+                      <a:extLst>
+                        <a:ext uri="{28A0092B-C50C-407E-A947-70E740481C1C}">
+                          <a14:useLocalDpi xmlns:a14="http://schemas.microsoft.com/office/drawing/2010/main" val="0"/>
+                        </a:ext>
+                      </a:extLst>
+                    </a:blip>
+                    <a:srcRect/>
+                    <a:stretch>
+                      <a:fillRect/>
+                    </a:stretch>
+                  </pic:blipFill>
+                  <pic:spPr bwMode="auto">
+                    <a:xfrm>
+                      <a:off x="0" y="0"/>
+                      <a:ext cx="952500" cy="952500"/>
+                    </a:xfrm>
+                    <a:prstGeom prst="rect">
+                      <a:avLst/>
+                    </a:prstGeom>
+                    <a:noFill/>
+                    <a:ln>
+                      <a:noFill/>
+                    </a:ln>
+                  </pic:spPr>
+                </pic:pic>
+              </a:graphicData>
+            </a:graphic>
+            <wp14:sizeRelH relativeFrom="page">
+              <wp14:pctWidth>0</wp14:pctWidth>
+            </wp14:sizeRelH>
+            <wp14:sizeRelV relativeFrom="page">
+              <wp14:pctHeight>0</wp14:pctHeight>
+            </wp14:sizeRelV>
+          </wp:anchor>
+        </w:drawing>
+      </w:r>
+      <w:r>
+        <w:rPr>
+          <w:rFonts w:ascii="Cooper Black" w:hAnsi="Cooper Black"/>
+          <w:noProof/>
+          <w:color w:val="FF0000"/>
+          <w:sz w:val="96"/>
+          <w:szCs w:val="96"/>
+        </w:rPr>
+        <mc:AlternateContent>
+          <mc:Choice Requires="wps">
+            <w:drawing>
+              <wp:anchor distT="0" distB="0" distL="114300" distR="114300" simplePos="0" relativeHeight="251657215" behindDoc="0" locked="0" layoutInCell="1" allowOverlap="1" wp14:anchorId="1957F247" wp14:editId="1D440738">
+                <wp:simplePos x="0" y="0"/>
+                <wp:positionH relativeFrom="column">
+                  <wp:posOffset>-114300</wp:posOffset>
+                </wp:positionH>
+                <wp:positionV relativeFrom="paragraph">
+                  <wp:posOffset>3453130</wp:posOffset>
+                </wp:positionV>
+                <wp:extent cx="6172200" cy="3568700"/>
+                <wp:effectExtent l="0" t="0" r="12700" b="12700"/>
+                <wp:wrapNone/>
+                <wp:docPr id="1203825088" name="Rectangle 9"/>
+                <wp:cNvGraphicFramePr/>
+                <a:graphic xmlns:a="http://schemas.openxmlformats.org/drawingml/2006/main">
+                  <a:graphicData uri="http://schemas.microsoft.com/office/word/2010/wordprocessingShape">
+                    <wps:wsp>
+                      <wps:cNvSpPr/>
+                      <wps:spPr>
+                        <a:xfrm>
+                          <a:off x="0" y="0"/>
+                          <a:ext cx="6172200" cy="3568700"/>
+                        </a:xfrm>
+                        <a:prstGeom prst="rect">
+                          <a:avLst/>
+                        </a:prstGeom>
+                      </wps:spPr>
+                      <wps:style>
+                        <a:lnRef idx="2">
+                          <a:schemeClr val="accent1">
+                            <a:shade val="15000"/>
+                          </a:schemeClr>
+                        </a:lnRef>
+                        <a:fillRef idx="1">
+                          <a:schemeClr val="accent1"/>
+                        </a:fillRef>
+                        <a:effectRef idx="0">
+                          <a:schemeClr val="accent1"/>
+                        </a:effectRef>
+                        <a:fontRef idx="minor">
+                          <a:schemeClr val="lt1"/>
+                        </a:fontRef>
+                      </wps:style>
+                      <wps:txbx>
+                        <w:txbxContent>
+                          <w:p>
+                            <w:pPr>
+                              <w:jc w:val="center"/>
+                              <w:rPr>
+                                <w:rFonts w:ascii="Cooper Black" w:hAnsi="Cooper Black"/>
+                                <w:sz w:val="180"/>
+                                <w:szCs w:val="180"/>
+                              </w:rPr>
+                            </w:pPr>
+                            <w:r>
+                              <w:rPr>
+                                <w:rFonts w:ascii="Cooper Black" w:hAnsi="Cooper Black"/>
+                                <w:sz w:val="180"/>
+                                <w:szCs w:val="180"/>
+                              </w:rPr>
+                              <w:t>Class President</w:t>
+                            </w:r>
+                          </w:p>
+                        </w:txbxContent>
+                      </wps:txbx>
+                      <wps:bodyPr rot="0" spcFirstLastPara="0" vertOverflow="overflow" horzOverflow="overflow" vert="horz" wrap="square" lIns="91440" tIns="45720" rIns="91440" bIns="45720" numCol="1" spcCol="0" rtlCol="0" fromWordArt="0" anchor="ctr" anchorCtr="0" forceAA="0" compatLnSpc="1">
+                        <a:prstTxWarp prst="textNoShape">
+                          <a:avLst/>
+                        </a:prstTxWarp>
+                        <a:noAutofit/>
+                      </wps:bodyPr>
+                    </wps:wsp>
+                  </a:graphicData>
+                </a:graphic>
+                <wp14:sizeRelV relativeFrom="margin">
+                  <wp14:pctHeight>0</wp14:pctHeight>
+                </wp14:sizeRelV>
+              </wp:anchor>
+            </w:drawing>
+          </mc:Choice>
+          <mc:Fallback>
+            <w:pict>
+              <v:rect w14:anchorId="1957F247" id="_x0000_s1029" style="position:absolute;left:0;text-align:left;margin-left:-9pt;margin-top:271.9pt;width:486pt;height:281pt;z-index:251657215;visibility:visible;mso-wrap-style:square;mso-height-percent:0;mso-wrap-distance-left:9pt;mso-wrap-distance-top:0;mso-wrap-distance-right:9pt;mso-wrap-distance-bottom:0;mso-position-horizontal:absolute;mso-position-horizontal-relative:text;mso-position-vertical:absolute;mso-position-vertical-relative:text;mso-height-percent:0;mso-height-relative:margin;v-text-anchor:middle" o:gfxdata="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" fillcolor="#4472c4 [3204]" strokecolor="#09101d [484]" strokeweight="1pt">
+                <v:textbox>
+                  <w:txbxContent>
+                    <w:p>
+                      <w:pPr>
+                        <w:jc w:val="center"/>
+                        <w:rPr>
+                          <w:rFonts w:ascii="Cooper Black" w:hAnsi="Cooper Black"/>
+                          <w:sz w:val="180"/>
+                          <w:szCs w:val="180"/>
+                        </w:rPr>
+                      </w:pPr>
+                      <w:r>
+                        <w:rPr>
+                          <w:rFonts w:ascii="Cooper Black" w:hAnsi="Cooper Black"/>
+                          <w:sz w:val="180"/>
+                          <w:szCs w:val="180"/>
+                        </w:rPr>
+                        <w:t>Class President</w:t>
+                      </w:r>
+                    </w:p>
+                  </w:txbxContent>
+                </v:textbox>
+              </v:rect>
+            </w:pict>
+          </mc:Fallback>
+        </mc:AlternateContent>
+      </w:r>
+      <w:r>
+        <w:rPr>
+          <w:noProof/>
+        </w:rPr>
+        <mc:AlternateContent>
+          <mc:Choice Requires="wps">
+            <w:drawing>
+              <wp:anchor distT="0" distB="0" distL="114300" distR="114300" simplePos="0" relativeHeight="251682816" behindDoc="0" locked="0" layoutInCell="1" allowOverlap="1" wp14:anchorId="5C921A55" wp14:editId="17650AE4">
+                <wp:simplePos x="0" y="0"/>
+                <wp:positionH relativeFrom="column">
+                  <wp:posOffset>-114300</wp:posOffset>
+                </wp:positionH>
+                <wp:positionV relativeFrom="paragraph">
+                  <wp:posOffset>621030</wp:posOffset>
+                </wp:positionV>
+                <wp:extent cx="6172200" cy="2832100"/>
+                <wp:effectExtent l="0" t="0" r="12700" b="12700"/>
+                <wp:wrapNone/>
+                <wp:docPr id="951518156" name="Text Box 10"/>
+                <wp:cNvGraphicFramePr/>
+                <a:graphic xmlns:a="http://schemas.openxmlformats.org/drawingml/2006/main">
+                  <a:graphicData uri="http://schemas.microsoft.com/office/word/2010/wordprocessingShape">
+                    <wps:wsp>
+                      <wps:cNvSpPr txBox="1"/>
+                      <wps:spPr>
+                        <a:xfrm>
+                          <a:off x="0" y="0"/>
+                          <a:ext cx="6172200" cy="2832100"/>
+                        </a:xfrm>
+                        <a:prstGeom prst="rect">
+                          <a:avLst/>
+                        </a:prstGeom>
+                        <a:solidFill>
+                          <a:schemeClr val="lt1"/>
+                        </a:solidFill>
+                        <a:ln w="6350">
+                          <a:solidFill>
+                            <a:prstClr val="black"/>
+                          </a:solidFill>
+                        </a:ln>
+                      </wps:spPr>
+                      <wps:txbx>
+                        <w:txbxContent>
+                          <w:p>
+                            <w:pPr>
+                              <w:jc w:val="center"/>
+                              <w:rPr>
+                                <w:rFonts w:ascii="Cooper Black" w:hAnsi="Cooper Black"/>
+                                <w:color w:val="FF0000"/>
+                                <w:sz w:val="200"/>
+                                <w:szCs w:val="200"/>
+                              </w:rPr>
+                            </w:pPr>
+                            <w:r>
+                              <w:rPr>
+                                <w:rFonts w:ascii="Cooper Black" w:hAnsi="Cooper Black"/>
+                                <w:color w:val="FF0000"/>
+                                <w:sz w:val="200"/>
+                                <w:szCs w:val="200"/>
+                              </w:rPr>
+                              <w:t>Megan</w:t>
+                            </w:r>
+                          </w:p>
+                          <w:p>
+                            <w:pPr>
+                              <w:jc w:val="center"/>
+                              <w:rPr>
+                                <w:rFonts w:ascii="Cooper Black" w:hAnsi="Cooper Black"/>
+                                <w:color w:val="000000" w:themeColor="text1"/>
+                                <w:sz w:val="144"/>
+                                <w:szCs w:val="144"/>
+                              </w:rPr>
+                            </w:pPr>
+                            <w:r>
+                              <w:rPr>
+                                <w:rFonts w:ascii="Cooper Black" w:hAnsi="Cooper Black"/>
+                                <w:color w:val="000000" w:themeColor="text1"/>
+                                <w:sz w:val="144"/>
+                                <w:szCs w:val="144"/>
+                              </w:rPr>
+                              <w:t>for</w:t>
+                            </w:r>
+                          </w:p>
+                        </w:txbxContent>
+                      </wps:txbx>
+                      <wps:bodyPr rot="0" spcFirstLastPara="0" vertOverflow="overflow" horzOverflow="overflow" vert="horz" wrap="square" lIns="91440" tIns="45720" rIns="91440" bIns="45720" numCol="1" spcCol="0" rtlCol="0" fromWordArt="0" anchor="t" anchorCtr="0" forceAA="0" compatLnSpc="1">
+                        <a:prstTxWarp prst="textNoShape">
+                          <a:avLst/>
+                        </a:prstTxWarp>
+                        <a:noAutofit/>
+                      </wps:bodyPr>
+                    </wps:wsp>
+                  </a:graphicData>
+                </a:graphic>
+                <wp14:sizeRelH relativeFrom="margin">
+                  <wp14:pctWidth>0</wp14:pctWidth>
+                </wp14:sizeRelH>
+                <wp14:sizeRelV relativeFrom="margin">
+                  <wp14:pctHeight>0</wp14:pctHeight>
+                </wp14:sizeRelV>
+              </wp:anchor>
+            </w:drawing>
+          </mc:Choice>
+          <mc:Fallback>
+            <w:pict>
+              <v:shape w14:anchorId="5C921A55" id="Text Box 10" o:spid="_x0000_s1030" type="#_x0000_t202" style="position:absolute;left:0;text-align:left;margin-left:-9pt;margin-top:48.9pt;width:486pt;height:223pt;z-index:251682816;visibility:visible;mso-wrap-style:square;mso-width-percent:0;mso-height-percent:0;mso-wrap-distance-left:9pt;mso-wrap-distance-top:0;mso-wrap-distance-right:9pt;mso-wrap-distance-bottom:0;mso-position-horizontal:absolute;mso-position-horizontal-relative:text;mso-position-vertical:absolute;mso-position-vertical-relative:text;mso-width-percent:0;mso-height-percent:0;mso-width-relative:margin;mso-height-relative:margin;v-text-anchor:top" o:gfxdata="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" fillcolor="white [3201]" strokeweight=".5pt">
+                <v:textbox>
+                  <w:txbxContent>
+                    <w:p>
+                      <w:pPr>
+                        <w:jc w:val="center"/>
+                        <w:rPr>
+                          <w:rFonts w:ascii="Cooper Black" w:hAnsi="Cooper Black"/>
+                          <w:color w:val="FF0000"/>
+                          <w:sz w:val="200"/>
+                          <w:szCs w:val="200"/>
+                        </w:rPr>
+                      </w:pPr>
+                      <w:r>
+                        <w:rPr>
+                          <w:rFonts w:ascii="Cooper Black" w:hAnsi="Cooper Black"/>
+                          <w:color w:val="FF0000"/>
+                          <w:sz w:val="200"/>
+                          <w:szCs w:val="200"/>
+                        </w:rPr>
+                        <w:t>Megan</w:t>
+                      </w:r>
+                    </w:p>
+                    <w:p>
+                      <w:pPr>
+                        <w:jc w:val="center"/>
+                        <w:rPr>
+                          <w:rFonts w:ascii="Cooper Black" w:hAnsi="Cooper Black"/>
+                          <w:color w:val="000000" w:themeColor="text1"/>
+                          <w:sz w:val="144"/>
+                          <w:szCs w:val="144"/>
+                        </w:rPr>
+                      </w:pPr>
+                      <w:r>
+                        <w:rPr>
+                          <w:rFonts w:ascii="Cooper Black" w:hAnsi="Cooper Black"/>
+                          <w:color w:val="000000" w:themeColor="text1"/>
+                          <w:sz w:val="144"/>
+                          <w:szCs w:val="144"/>
+                        </w:rPr>
+                        <w:t>for</w:t>
+                      </w:r>
+                    </w:p>
+                  </w:txbxContent>
+                </v:textbox>
+              </v:shape>
+            </w:pict>
+          </mc:Fallback>
+        </mc:AlternateContent>
+      </w:r>
+      <w:r>
+        <w:fldChar w:fldCharType="begin"/>
+      </w:r>
+      <w:r>
+        <w:instrText xml:space="preserve"> INCLUDEPICTURE "https://external-content.duckduckgo.com/iu/?u=https%3A%2F%2Ftse2.mm.bing.net%2Fth%3Fid%3DOIP.mUzNIfxcCNh9WyKKOPxnaQHaHa%26pid%3DApi&amp;f=1&amp;ipt=b713d44fb9d59e9f3b292bd2023615c307f9a04661c429897d61870f15fb7975&amp;ipo=images" \* MERGEFORMATINET </w:instrText>
+      </w:r>
+      <w:r>
+        <w:fldChar w:fldCharType="separate"/>
+      </w:r>
+      <w:r>
+        <w:fldChar w:fldCharType="end"/>
+      </w:r>
+      <w:r>
+        <w:rPr>
+          <w:rFonts w:ascii="Cooper Black" w:hAnsi="Cooper Black"/>
+          <w:color w:val="FF0000"/>
+          <w:sz w:val="96"/>
+          <w:szCs w:val="96"/>
+        </w:rPr>
+        <w:fldChar w:fldCharType="begin"/>
+      </w:r>
+      <w:r>
+        <w:rPr>
+          <w:rFonts w:ascii="Cooper Black" w:hAnsi="Cooper Black"/>
+          <w:color w:val="FF0000"/>
+          <w:sz w:val="96"/>
+          <w:szCs w:val="96"/>
+        </w:rPr>
+        <w:instrText xml:space="preserve"> INCLUDEPICTURE "https://external-content.duckduckgo.com/iu/?u=https%3A%2F%2Ftse1.mm.bing.net%2Fth%3Fid%3DOIP.xzPYyXlEcn62ZLxSvRKaAgHaDn%26pid%3DApi&amp;f=1&amp;ipt=a5659306270d9e71b97994a156d62a1084e4932203f7f14933099be79b8c7cf5&amp;ipo=images" \* MERGEFORMATINET </w:instrText>
+      </w:r>
+      <w:r>
+        <w:rPr>
+          <w:rFonts w:ascii="Cooper Black" w:hAnsi="Cooper Black"/>
+          <w:color w:val="FF0000"/>
+          <w:sz w:val="96"/>
+          <w:szCs w:val="96"/>
+        </w:rPr>
+        <w:fldChar w:fldCharType="separate"/>
+      </w:r>
+      <w:r>
+        <w:rPr>
+          <w:rFonts w:ascii="Cooper Black" w:hAnsi="Cooper Black"/>
+          <w:color w:val="FF0000"/>
+          <w:sz w:val="96"/>
+          <w:szCs w:val="96"/>
+        </w:rPr>
+        <w:fldChar w:fldCharType="end"/>
+      </w:r>
     </w:p>
     <w:sectPr>
       <w:pgSz w:w="12240" w:h="15840"/>

</xml_diff>

<commit_message>
Improve working in terminal monsters clue
</commit_message>
<xml_diff>
--- a/clues/02_terminal_monsters.docx
+++ b/clues/02_terminal_monsters.docx
@@ -86,7 +86,31 @@
         <w:rPr>
           <w:rFonts w:ascii="Garamond" w:hAnsi="Garamond"/>
         </w:rPr>
-        <w:t xml:space="preserve">Sometimes a monster just needs a friend. Create a copy of the original monster using the </w:t>
+        <w:t>Sometimes monster</w:t>
+      </w:r>
+      <w:r>
+        <w:rPr>
+          <w:rFonts w:ascii="Garamond" w:hAnsi="Garamond"/>
+        </w:rPr>
+        <w:t>s</w:t>
+      </w:r>
+      <w:r>
+        <w:rPr>
+          <w:rFonts w:ascii="Garamond" w:hAnsi="Garamond"/>
+        </w:rPr>
+        <w:t xml:space="preserve"> just need a friend. Create a copy of the original monster </w:t>
+      </w:r>
+      <w:r>
+        <w:rPr>
+          <w:rFonts w:ascii="Garamond" w:hAnsi="Garamond"/>
+        </w:rPr>
+        <w:t>with</w:t>
+      </w:r>
+      <w:r>
+        <w:rPr>
+          <w:rFonts w:ascii="Garamond" w:hAnsi="Garamond"/>
+        </w:rPr>
+        <w:t xml:space="preserve"> the </w:t>
       </w:r>
       <w:r>
         <w:rPr>
@@ -105,36 +129,107 @@
         <w:rPr>
           <w:rFonts w:ascii="Garamond" w:hAnsi="Garamond"/>
         </w:rPr>
-        <w:t>spell. An example of this</w:t>
-      </w:r>
-      <w:r>
-        <w:rPr>
-          <w:rFonts w:ascii="Garamond" w:hAnsi="Garamond"/>
-        </w:rPr>
-        <w:t xml:space="preserve"> command is </w:t>
+        <w:t>spell.</w:t>
+      </w:r>
+    </w:p>
+    <w:p>
+      <w:pPr>
+        <w:ind w:left="360"/>
+        <w:rPr>
+          <w:rFonts w:ascii="Garamond" w:hAnsi="Garamond"/>
+        </w:rPr>
+      </w:pPr>
+    </w:p>
+    <w:p>
+      <w:pPr>
+        <w:ind w:left="360"/>
+        <w:rPr>
+          <w:rFonts w:ascii="Garamond" w:hAnsi="Garamond"/>
+        </w:rPr>
+      </w:pPr>
+      <w:r>
+        <w:rPr>
+          <w:rFonts w:ascii="Garamond" w:hAnsi="Garamond"/>
+        </w:rPr>
+        <w:t>An example of this</w:t>
+      </w:r>
+      <w:r>
+        <w:rPr>
+          <w:rFonts w:ascii="Garamond" w:hAnsi="Garamond"/>
+        </w:rPr>
+        <w:t xml:space="preserve"> </w:t>
+      </w:r>
+      <w:r>
+        <w:rPr>
+          <w:rFonts w:ascii="Garamond" w:hAnsi="Garamond"/>
+        </w:rPr>
+        <w:t>spell</w:t>
+      </w:r>
+      <w:r>
+        <w:rPr>
+          <w:rFonts w:ascii="Garamond" w:hAnsi="Garamond"/>
+        </w:rPr>
+        <w:t xml:space="preserve"> is </w:t>
       </w:r>
       <w:r>
         <w:rPr>
           <w:rFonts w:ascii="Menlo" w:hAnsi="Menlo" w:cs="Menlo"/>
           <w:highlight w:val="lightGray"/>
         </w:rPr>
-        <w:t>cp FILE_TO_COPY NAME_OF_NEW_</w:t>
-      </w:r>
-      <w:proofErr w:type="gramStart"/>
+        <w:t>c</w:t>
+      </w:r>
       <w:r>
         <w:rPr>
           <w:rFonts w:ascii="Menlo" w:hAnsi="Menlo" w:cs="Menlo"/>
           <w:highlight w:val="lightGray"/>
         </w:rPr>
-        <w:t>COPY</w:t>
-      </w:r>
-      <w:r>
-        <w:rPr>
-          <w:rFonts w:ascii="Garamond" w:hAnsi="Garamond"/>
-        </w:rPr>
-        <w:t xml:space="preserve"> .</w:t>
-      </w:r>
-      <w:proofErr w:type="gramEnd"/>
+        <w:t>p file1.txt new_file.txt</w:t>
+      </w:r>
+      <w:r>
+        <w:rPr>
+          <w:rFonts w:ascii="Garamond" w:hAnsi="Garamond"/>
+        </w:rPr>
+        <w:t>.</w:t>
+      </w:r>
+      <w:r>
+        <w:rPr>
+          <w:rFonts w:ascii="Garamond" w:hAnsi="Garamond"/>
+        </w:rPr>
+        <w:t xml:space="preserve"> This would create a new file named </w:t>
+      </w:r>
+      <w:r>
+        <w:rPr>
+          <w:rFonts w:ascii="Menlo" w:hAnsi="Menlo" w:cs="Menlo"/>
+          <w:highlight w:val="lightGray"/>
+        </w:rPr>
+        <w:t>new_file.txt</w:t>
+      </w:r>
+      <w:r>
+        <w:rPr>
+          <w:rFonts w:ascii="Garamond" w:hAnsi="Garamond"/>
+        </w:rPr>
+        <w:t xml:space="preserve"> that is an exact copy of </w:t>
+      </w:r>
+      <w:r>
+        <w:rPr>
+          <w:rFonts w:ascii="Menlo" w:hAnsi="Menlo" w:cs="Menlo"/>
+          <w:highlight w:val="lightGray"/>
+        </w:rPr>
+        <w:t>file</w:t>
+      </w:r>
+      <w:r>
+        <w:rPr>
+          <w:rFonts w:ascii="Menlo" w:hAnsi="Menlo" w:cs="Menlo"/>
+          <w:highlight w:val="lightGray"/>
+        </w:rPr>
+        <w:t>1.txt</w:t>
+      </w:r>
+      <w:r>
+        <w:rPr>
+          <w:rFonts w:ascii="Garamond" w:hAnsi="Garamond"/>
+        </w:rPr>
+        <w:t>.</w:t>
+      </w:r>
     </w:p>
     <w:p>
       <w:pPr>
@@ -155,7 +250,26 @@
         <w:rPr>
           <w:rFonts w:ascii="Garamond" w:hAnsi="Garamond"/>
         </w:rPr>
-        <w:t xml:space="preserve">Use this spell to create a duplicate monster called </w:t>
+        <w:t xml:space="preserve">Use this spell to create a duplicate </w:t>
+      </w:r>
+      <w:r>
+        <w:rPr>
+          <w:rFonts w:ascii="Garamond" w:hAnsi="Garamond"/>
+        </w:rPr>
+        <w:t xml:space="preserve">of </w:t>
+      </w:r>
+      <w:r>
+        <w:rPr>
+          <w:rFonts w:ascii="Menlo" w:hAnsi="Menlo" w:cs="Menlo"/>
+          <w:highlight w:val="lightGray"/>
+        </w:rPr>
+        <w:t>monster.txt</w:t>
+      </w:r>
+      <w:r>
+        <w:rPr>
+          <w:rFonts w:ascii="Garamond" w:hAnsi="Garamond"/>
+        </w:rPr>
+        <w:t xml:space="preserve"> called </w:t>
       </w:r>
       <w:proofErr w:type="gramStart"/>
       <w:r>
@@ -2777,7 +2891,7 @@
           <w:noProof/>
         </w:rPr>
         <w:drawing>
-          <wp:anchor distT="0" distB="0" distL="114300" distR="114300" simplePos="0" relativeHeight="251687936" behindDoc="0" locked="0" layoutInCell="1" allowOverlap="1" wp14:anchorId="49454665" wp14:editId="3BD91C9D">
+          <wp:anchor distT="0" distB="0" distL="114300" distR="114300" simplePos="0" relativeHeight="251687936" behindDoc="0" locked="0" layoutInCell="1" allowOverlap="1" wp14:anchorId="49454665" wp14:editId="34ACC9EF">
             <wp:simplePos x="0" y="0"/>
             <wp:positionH relativeFrom="column">
               <wp:posOffset>4838700</wp:posOffset>
@@ -2844,7 +2958,7 @@
           <w:noProof/>
         </w:rPr>
         <w:drawing>
-          <wp:anchor distT="0" distB="0" distL="114300" distR="114300" simplePos="0" relativeHeight="251681792" behindDoc="0" locked="0" layoutInCell="1" allowOverlap="1" wp14:anchorId="614319A9" wp14:editId="15460FCE">
+          <wp:anchor distT="0" distB="0" distL="114300" distR="114300" simplePos="0" relativeHeight="251681792" behindDoc="0" locked="0" layoutInCell="1" allowOverlap="1" wp14:anchorId="614319A9" wp14:editId="197EE891">
             <wp:simplePos x="0" y="0"/>
             <wp:positionH relativeFrom="column">
               <wp:posOffset>25400</wp:posOffset>

</xml_diff>

<commit_message>
Small changes (simplifications) in prep for second round
</commit_message>
<xml_diff>
--- a/clues/02_terminal_monsters.docx
+++ b/clues/02_terminal_monsters.docx
@@ -86,31 +86,7 @@
         <w:rPr>
           <w:rFonts w:ascii="Garamond" w:hAnsi="Garamond"/>
         </w:rPr>
-        <w:t>Sometimes monster</w:t>
-      </w:r>
-      <w:r>
-        <w:rPr>
-          <w:rFonts w:ascii="Garamond" w:hAnsi="Garamond"/>
-        </w:rPr>
-        <w:t>s</w:t>
-      </w:r>
-      <w:r>
-        <w:rPr>
-          <w:rFonts w:ascii="Garamond" w:hAnsi="Garamond"/>
-        </w:rPr>
-        <w:t xml:space="preserve"> just need a friend. Create a copy of the original monster </w:t>
-      </w:r>
-      <w:r>
-        <w:rPr>
-          <w:rFonts w:ascii="Garamond" w:hAnsi="Garamond"/>
-        </w:rPr>
-        <w:t>with</w:t>
-      </w:r>
-      <w:r>
-        <w:rPr>
-          <w:rFonts w:ascii="Garamond" w:hAnsi="Garamond"/>
-        </w:rPr>
-        <w:t xml:space="preserve"> the </w:t>
+        <w:t xml:space="preserve">Sometimes a monster just needs a friend. Create a copy of the original monster using the </w:t>
       </w:r>
       <w:r>
         <w:rPr>
@@ -129,154 +105,64 @@
         <w:rPr>
           <w:rFonts w:ascii="Garamond" w:hAnsi="Garamond"/>
         </w:rPr>
-        <w:t>spell.</w:t>
-      </w:r>
-    </w:p>
-    <w:p>
-      <w:pPr>
-        <w:ind w:left="360"/>
-        <w:rPr>
-          <w:rFonts w:ascii="Garamond" w:hAnsi="Garamond"/>
-        </w:rPr>
-      </w:pPr>
-    </w:p>
-    <w:p>
-      <w:pPr>
-        <w:ind w:left="360"/>
-        <w:rPr>
-          <w:rFonts w:ascii="Garamond" w:hAnsi="Garamond"/>
-        </w:rPr>
-      </w:pPr>
-      <w:r>
-        <w:rPr>
-          <w:rFonts w:ascii="Garamond" w:hAnsi="Garamond"/>
-        </w:rPr>
-        <w:t>An example of this</w:t>
-      </w:r>
-      <w:r>
-        <w:rPr>
-          <w:rFonts w:ascii="Garamond" w:hAnsi="Garamond"/>
-        </w:rPr>
-        <w:t xml:space="preserve"> </w:t>
-      </w:r>
-      <w:r>
-        <w:rPr>
-          <w:rFonts w:ascii="Garamond" w:hAnsi="Garamond"/>
-        </w:rPr>
-        <w:t>spell</w:t>
-      </w:r>
-      <w:r>
-        <w:rPr>
-          <w:rFonts w:ascii="Garamond" w:hAnsi="Garamond"/>
-        </w:rPr>
-        <w:t xml:space="preserve"> is </w:t>
+        <w:t>spell. An example of this</w:t>
+      </w:r>
+      <w:r>
+        <w:rPr>
+          <w:rFonts w:ascii="Garamond" w:hAnsi="Garamond"/>
+        </w:rPr>
+        <w:t xml:space="preserve"> command is </w:t>
       </w:r>
       <w:r>
         <w:rPr>
           <w:rFonts w:ascii="Menlo" w:hAnsi="Menlo" w:cs="Menlo"/>
           <w:highlight w:val="lightGray"/>
         </w:rPr>
-        <w:t>c</w:t>
-      </w:r>
+        <w:t>cp FILE_TO_COPY NAME_OF_NEW_</w:t>
+      </w:r>
+      <w:proofErr w:type="gramStart"/>
       <w:r>
         <w:rPr>
           <w:rFonts w:ascii="Menlo" w:hAnsi="Menlo" w:cs="Menlo"/>
           <w:highlight w:val="lightGray"/>
         </w:rPr>
-        <w:t>p file1.txt new_file.txt</w:t>
-      </w:r>
-      <w:r>
-        <w:rPr>
-          <w:rFonts w:ascii="Garamond" w:hAnsi="Garamond"/>
-        </w:rPr>
-        <w:t>.</w:t>
-      </w:r>
-      <w:r>
-        <w:rPr>
-          <w:rFonts w:ascii="Garamond" w:hAnsi="Garamond"/>
-        </w:rPr>
-        <w:t xml:space="preserve"> This would create a new file named </w:t>
-      </w:r>
+        <w:t>COPY</w:t>
+      </w:r>
+      <w:r>
+        <w:rPr>
+          <w:rFonts w:ascii="Garamond" w:hAnsi="Garamond"/>
+        </w:rPr>
+        <w:t xml:space="preserve"> .</w:t>
+      </w:r>
+      <w:proofErr w:type="gramEnd"/>
+    </w:p>
+    <w:p>
+      <w:pPr>
+        <w:ind w:left="360"/>
+        <w:rPr>
+          <w:rFonts w:ascii="Garamond" w:hAnsi="Garamond"/>
+        </w:rPr>
+      </w:pPr>
+    </w:p>
+    <w:p>
+      <w:pPr>
+        <w:ind w:left="360"/>
+        <w:rPr>
+          <w:rFonts w:ascii="Garamond" w:hAnsi="Garamond"/>
+        </w:rPr>
+      </w:pPr>
+      <w:r>
+        <w:rPr>
+          <w:rFonts w:ascii="Garamond" w:hAnsi="Garamond"/>
+        </w:rPr>
+        <w:t xml:space="preserve">Use this spell to create a duplicate monster called </w:t>
+      </w:r>
+      <w:proofErr w:type="gramStart"/>
       <w:r>
         <w:rPr>
           <w:rFonts w:ascii="Menlo" w:hAnsi="Menlo" w:cs="Menlo"/>
           <w:highlight w:val="lightGray"/>
         </w:rPr>
-        <w:t>new_file.txt</w:t>
-      </w:r>
-      <w:r>
-        <w:rPr>
-          <w:rFonts w:ascii="Garamond" w:hAnsi="Garamond"/>
-        </w:rPr>
-        <w:t xml:space="preserve"> that is an exact copy of </w:t>
-      </w:r>
-      <w:r>
-        <w:rPr>
-          <w:rFonts w:ascii="Menlo" w:hAnsi="Menlo" w:cs="Menlo"/>
-          <w:highlight w:val="lightGray"/>
-        </w:rPr>
-        <w:t>file</w:t>
-      </w:r>
-      <w:r>
-        <w:rPr>
-          <w:rFonts w:ascii="Menlo" w:hAnsi="Menlo" w:cs="Menlo"/>
-          <w:highlight w:val="lightGray"/>
-        </w:rPr>
-        <w:t>1.txt</w:t>
-      </w:r>
-      <w:r>
-        <w:rPr>
-          <w:rFonts w:ascii="Garamond" w:hAnsi="Garamond"/>
-        </w:rPr>
-        <w:t>.</w:t>
-      </w:r>
-    </w:p>
-    <w:p>
-      <w:pPr>
-        <w:ind w:left="360"/>
-        <w:rPr>
-          <w:rFonts w:ascii="Garamond" w:hAnsi="Garamond"/>
-        </w:rPr>
-      </w:pPr>
-    </w:p>
-    <w:p>
-      <w:pPr>
-        <w:ind w:left="360"/>
-        <w:rPr>
-          <w:rFonts w:ascii="Garamond" w:hAnsi="Garamond"/>
-        </w:rPr>
-      </w:pPr>
-      <w:r>
-        <w:rPr>
-          <w:rFonts w:ascii="Garamond" w:hAnsi="Garamond"/>
-        </w:rPr>
-        <w:t xml:space="preserve">Use this spell to create a duplicate </w:t>
-      </w:r>
-      <w:r>
-        <w:rPr>
-          <w:rFonts w:ascii="Garamond" w:hAnsi="Garamond"/>
-        </w:rPr>
-        <w:t xml:space="preserve">of </w:t>
-      </w:r>
-      <w:r>
-        <w:rPr>
-          <w:rFonts w:ascii="Menlo" w:hAnsi="Menlo" w:cs="Menlo"/>
-          <w:highlight w:val="lightGray"/>
-        </w:rPr>
-        <w:t>monster.txt</w:t>
-      </w:r>
-      <w:r>
-        <w:rPr>
-          <w:rFonts w:ascii="Garamond" w:hAnsi="Garamond"/>
-        </w:rPr>
-        <w:t xml:space="preserve"> called </w:t>
-      </w:r>
-      <w:proofErr w:type="gramStart"/>
-      <w:r>
-        <w:rPr>
-          <w:rFonts w:ascii="Menlo" w:hAnsi="Menlo" w:cs="Menlo"/>
-          <w:highlight w:val="lightGray"/>
-        </w:rPr>
         <w:t>monster_friend.txt</w:t>
       </w:r>
       <w:proofErr w:type="gramEnd"/>
@@ -298,154 +184,78 @@
           <w:szCs w:val="32"/>
         </w:rPr>
       </w:pPr>
-      <w:r>
-        <w:rPr>
-          <w:rFonts w:ascii="Garamond" w:hAnsi="Garamond"/>
-          <w:sz w:val="32"/>
-          <w:szCs w:val="32"/>
-        </w:rPr>
-        <w:t>Common Monsters:</w:t>
-      </w:r>
-    </w:p>
-    <w:p>
-      <w:pPr>
+    </w:p>
+    <w:p>
+      <w:pPr>
+        <w:jc w:val="center"/>
         <w:rPr>
           <w:rFonts w:ascii="Garamond" w:hAnsi="Garamond" w:cstheme="minorHAnsi"/>
         </w:rPr>
       </w:pPr>
-    </w:p>
-    <w:p>
-      <w:pPr>
-        <w:pStyle w:val="ListParagraph"/>
-        <w:numPr>
-          <w:ilvl w:val="0"/>
-          <w:numId w:val="1"/>
-        </w:numPr>
-        <w:rPr>
-          <w:rFonts w:ascii="Garamond" w:hAnsi="Garamond" w:cstheme="minorHAnsi"/>
-        </w:rPr>
-      </w:pPr>
-      <w:r>
-        <w:rPr>
-          <w:rFonts w:ascii="Garamond" w:hAnsi="Garamond" w:cstheme="minorHAnsi"/>
-        </w:rPr>
-        <w:t xml:space="preserve">Dementor: </w:t>
-      </w:r>
-      <w:r>
-        <w:rPr>
-          <w:rFonts w:ascii="Garamond" w:hAnsi="Garamond"/>
-        </w:rPr>
-        <w:t>A Dementor was a gliding, wraithlike Dark creature</w:t>
-      </w:r>
-      <w:r>
-        <w:rPr>
-          <w:rFonts w:ascii="Garamond" w:hAnsi="Garamond"/>
-        </w:rPr>
-        <w:t>.</w:t>
-      </w:r>
-    </w:p>
-    <w:p>
-      <w:pPr>
-        <w:pStyle w:val="ListParagraph"/>
-        <w:rPr>
-          <w:rFonts w:ascii="Garamond" w:hAnsi="Garamond" w:cstheme="minorHAnsi"/>
-        </w:rPr>
-      </w:pPr>
-    </w:p>
-    <w:p>
-      <w:pPr>
-        <w:pStyle w:val="ListParagraph"/>
-        <w:numPr>
-          <w:ilvl w:val="0"/>
-          <w:numId w:val="1"/>
-        </w:numPr>
-        <w:rPr>
-          <w:rFonts w:ascii="Garamond" w:hAnsi="Garamond" w:cstheme="minorHAnsi"/>
-        </w:rPr>
-      </w:pPr>
-      <w:r>
-        <w:rPr>
-          <w:rFonts w:ascii="Garamond" w:hAnsi="Garamond" w:cstheme="minorHAnsi"/>
-        </w:rPr>
-        <w:t xml:space="preserve">Imp: The imp was a magical beast found only in Great Britain and Ireland, notable for its sense of slapstick </w:t>
-      </w:r>
-      <w:proofErr w:type="spellStart"/>
-      <w:r>
-        <w:rPr>
-          <w:rFonts w:ascii="Garamond" w:hAnsi="Garamond" w:cstheme="minorHAnsi"/>
-        </w:rPr>
-        <w:t>humour</w:t>
-      </w:r>
-      <w:proofErr w:type="spellEnd"/>
-      <w:r>
-        <w:rPr>
-          <w:rFonts w:ascii="Garamond" w:hAnsi="Garamond" w:cstheme="minorHAnsi"/>
-        </w:rPr>
-        <w:t>.</w:t>
-      </w:r>
-    </w:p>
-    <w:p>
-      <w:pPr>
-        <w:pStyle w:val="ListParagraph"/>
-        <w:rPr>
-          <w:rFonts w:ascii="Garamond" w:hAnsi="Garamond" w:cstheme="minorHAnsi"/>
-        </w:rPr>
-      </w:pPr>
-    </w:p>
-    <w:p>
-      <w:pPr>
-        <w:pStyle w:val="ListParagraph"/>
-        <w:numPr>
-          <w:ilvl w:val="0"/>
-          <w:numId w:val="1"/>
-        </w:numPr>
-        <w:rPr>
-          <w:rFonts w:ascii="Garamond" w:hAnsi="Garamond" w:cstheme="minorHAnsi"/>
-        </w:rPr>
-      </w:pPr>
-      <w:r>
-        <w:rPr>
-          <w:rFonts w:ascii="Garamond" w:hAnsi="Garamond" w:cstheme="minorHAnsi"/>
-        </w:rPr>
-        <w:t xml:space="preserve">Sphinx: </w:t>
-      </w:r>
-      <w:r>
-        <w:rPr>
-          <w:rFonts w:ascii="Garamond" w:hAnsi="Garamond"/>
-        </w:rPr>
-        <w:t>The sphinx was a magical beast native to Egypt.</w:t>
-      </w:r>
-    </w:p>
-    <w:p>
-      <w:pPr>
-        <w:pStyle w:val="ListParagraph"/>
-        <w:rPr>
-          <w:rFonts w:ascii="Garamond" w:hAnsi="Garamond" w:cstheme="minorHAnsi"/>
-        </w:rPr>
-      </w:pPr>
-    </w:p>
-    <w:p>
-      <w:pPr>
-        <w:pStyle w:val="ListParagraph"/>
-        <w:numPr>
-          <w:ilvl w:val="0"/>
-          <w:numId w:val="1"/>
-        </w:numPr>
-        <w:rPr>
-          <w:rFonts w:ascii="Garamond" w:hAnsi="Garamond" w:cstheme="minorHAnsi"/>
-        </w:rPr>
-      </w:pPr>
-      <w:r>
-        <w:rPr>
-          <w:rFonts w:ascii="Garamond" w:hAnsi="Garamond" w:cstheme="minorHAnsi"/>
-        </w:rPr>
-        <w:t xml:space="preserve">Wampus Cat: </w:t>
-      </w:r>
-      <w:r>
-        <w:rPr>
-          <w:rFonts w:ascii="Garamond" w:hAnsi="Garamond"/>
-        </w:rPr>
-        <w:t>The Wampus cat was a magical cat native to the United States, specifically Appalachia.</w:t>
+      <w:r>
+        <w:fldChar w:fldCharType="begin"/>
+      </w:r>
+      <w:r>
+        <w:instrText xml:space="preserve"> INCLUDEPICTURE "https://files.oaiusercontent.com/file-QsnJ7Gua8UtfUgw09vUWM3jM?se=2024-01-11T20%3A50%3A28Z&amp;sp=r&amp;sv=2021-08-06&amp;sr=b&amp;rscc=max-age%3D31536000%2C%20immutable&amp;rscd=attachment%3B%20filename%3D2baef940-f592-49d0-9e26-dab689a0f823.webp&amp;sig=sjn00T6Iitxl83PnnjvZuqt2ElK6gmiM91gDvwltqrs%3D" \* MERGEFORMATINET </w:instrText>
+      </w:r>
+      <w:r>
+        <w:fldChar w:fldCharType="separate"/>
+      </w:r>
+      <w:r>
+        <w:rPr>
+          <w:noProof/>
+        </w:rPr>
+        <w:drawing>
+          <wp:inline distT="0" distB="0" distL="0" distR="0" wp14:anchorId="3A2CF0B2" wp14:editId="0520FAC0">
+            <wp:extent cx="4069080" cy="4069080"/>
+            <wp:effectExtent l="0" t="0" r="0" b="0"/>
+            <wp:docPr id="501065423" name="Picture 1" descr="Generated by DALL·E"/>
+            <wp:cNvGraphicFramePr>
+              <a:graphicFrameLocks xmlns:a="http://schemas.openxmlformats.org/drawingml/2006/main" noChangeAspect="1"/>
+            </wp:cNvGraphicFramePr>
+            <a:graphic xmlns:a="http://schemas.openxmlformats.org/drawingml/2006/main">
+              <a:graphicData uri="http://schemas.openxmlformats.org/drawingml/2006/picture">
+                <pic:pic xmlns:pic="http://schemas.openxmlformats.org/drawingml/2006/picture">
+                  <pic:nvPicPr>
+                    <pic:cNvPr id="0" name="Picture 1" descr="Generated by DALL·E"/>
+                    <pic:cNvPicPr>
+                      <a:picLocks noChangeAspect="1" noChangeArrowheads="1"/>
+                    </pic:cNvPicPr>
+                  </pic:nvPicPr>
+                  <pic:blipFill>
+                    <a:blip r:embed="rId5" cstate="print">
+                      <a:extLst>
+                        <a:ext uri="{28A0092B-C50C-407E-A947-70E740481C1C}">
+                          <a14:useLocalDpi xmlns:a14="http://schemas.microsoft.com/office/drawing/2010/main" val="0"/>
+                        </a:ext>
+                      </a:extLst>
+                    </a:blip>
+                    <a:srcRect/>
+                    <a:stretch>
+                      <a:fillRect/>
+                    </a:stretch>
+                  </pic:blipFill>
+                  <pic:spPr bwMode="auto">
+                    <a:xfrm>
+                      <a:off x="0" y="0"/>
+                      <a:ext cx="4075436" cy="4075436"/>
+                    </a:xfrm>
+                    <a:prstGeom prst="rect">
+                      <a:avLst/>
+                    </a:prstGeom>
+                    <a:noFill/>
+                    <a:ln>
+                      <a:noFill/>
+                    </a:ln>
+                  </pic:spPr>
+                </pic:pic>
+              </a:graphicData>
+            </a:graphic>
+          </wp:inline>
+        </w:drawing>
+      </w:r>
+      <w:r>
+        <w:fldChar w:fldCharType="end"/>
       </w:r>
     </w:p>
     <w:p>
@@ -863,7 +673,7 @@
                     </pic:cNvPicPr>
                   </pic:nvPicPr>
                   <pic:blipFill>
-                    <a:blip r:embed="rId5">
+                    <a:blip r:embed="rId6">
                       <a:extLst>
                         <a:ext uri="{28A0092B-C50C-407E-A947-70E740481C1C}">
                           <a14:useLocalDpi xmlns:a14="http://schemas.microsoft.com/office/drawing/2010/main" val="0"/>
@@ -1442,162 +1252,79 @@
           <w:szCs w:val="32"/>
         </w:rPr>
       </w:pPr>
-      <w:r>
-        <w:rPr>
-          <w:rFonts w:ascii="Garamond" w:hAnsi="Garamond"/>
-          <w:sz w:val="32"/>
-          <w:szCs w:val="32"/>
-        </w:rPr>
-        <w:t>Common Monsters:</w:t>
-      </w:r>
-    </w:p>
-    <w:p>
-      <w:pPr>
+    </w:p>
+    <w:p>
+      <w:pPr>
+        <w:jc w:val="center"/>
         <w:rPr>
           <w:rFonts w:ascii="Garamond" w:hAnsi="Garamond" w:cstheme="minorHAnsi"/>
         </w:rPr>
       </w:pPr>
-    </w:p>
-    <w:p>
-      <w:pPr>
-        <w:pStyle w:val="ListParagraph"/>
-        <w:numPr>
-          <w:ilvl w:val="0"/>
-          <w:numId w:val="1"/>
-        </w:numPr>
-        <w:rPr>
-          <w:rFonts w:ascii="Garamond" w:hAnsi="Garamond" w:cstheme="minorHAnsi"/>
-        </w:rPr>
-      </w:pPr>
-      <w:r>
-        <w:rPr>
-          <w:rFonts w:ascii="Garamond" w:hAnsi="Garamond" w:cstheme="minorHAnsi"/>
-        </w:rPr>
-        <w:t xml:space="preserve">Dementor: </w:t>
-      </w:r>
-      <w:r>
-        <w:rPr>
-          <w:rFonts w:ascii="Garamond" w:hAnsi="Garamond"/>
-        </w:rPr>
-        <w:t>A Dementor was a gliding, wraithlike Dark creature</w:t>
-      </w:r>
-      <w:r>
-        <w:rPr>
-          <w:rFonts w:ascii="Garamond" w:hAnsi="Garamond"/>
-        </w:rPr>
-        <w:t>.</w:t>
-      </w:r>
-    </w:p>
-    <w:p>
-      <w:pPr>
-        <w:pStyle w:val="ListParagraph"/>
-        <w:rPr>
-          <w:rFonts w:ascii="Garamond" w:hAnsi="Garamond" w:cstheme="minorHAnsi"/>
-        </w:rPr>
-      </w:pPr>
-    </w:p>
-    <w:p>
-      <w:pPr>
-        <w:pStyle w:val="ListParagraph"/>
-        <w:numPr>
-          <w:ilvl w:val="0"/>
-          <w:numId w:val="1"/>
-        </w:numPr>
-        <w:rPr>
-          <w:rFonts w:ascii="Garamond" w:hAnsi="Garamond" w:cstheme="minorHAnsi"/>
-        </w:rPr>
-      </w:pPr>
-      <w:r>
-        <w:rPr>
-          <w:rFonts w:ascii="Garamond" w:hAnsi="Garamond" w:cstheme="minorHAnsi"/>
-        </w:rPr>
-        <w:t xml:space="preserve">Imp: The imp was a magical beast found only in Great Britain and Ireland, notable for its sense of slapstick </w:t>
-      </w:r>
-      <w:proofErr w:type="spellStart"/>
-      <w:r>
-        <w:rPr>
-          <w:rFonts w:ascii="Garamond" w:hAnsi="Garamond" w:cstheme="minorHAnsi"/>
-        </w:rPr>
-        <w:t>humour</w:t>
-      </w:r>
-      <w:proofErr w:type="spellEnd"/>
-      <w:r>
-        <w:rPr>
-          <w:rFonts w:ascii="Garamond" w:hAnsi="Garamond" w:cstheme="minorHAnsi"/>
-        </w:rPr>
-        <w:t>.</w:t>
-      </w:r>
-    </w:p>
-    <w:p>
-      <w:pPr>
-        <w:pStyle w:val="ListParagraph"/>
-        <w:rPr>
-          <w:rFonts w:ascii="Garamond" w:hAnsi="Garamond" w:cstheme="minorHAnsi"/>
-        </w:rPr>
-      </w:pPr>
-    </w:p>
-    <w:p>
-      <w:pPr>
-        <w:pStyle w:val="ListParagraph"/>
-        <w:numPr>
-          <w:ilvl w:val="0"/>
-          <w:numId w:val="1"/>
-        </w:numPr>
-        <w:rPr>
-          <w:rFonts w:ascii="Garamond" w:hAnsi="Garamond" w:cstheme="minorHAnsi"/>
-        </w:rPr>
-      </w:pPr>
-      <w:r>
-        <w:rPr>
-          <w:rFonts w:ascii="Garamond" w:hAnsi="Garamond" w:cstheme="minorHAnsi"/>
-        </w:rPr>
-        <w:t xml:space="preserve">Sphinx: </w:t>
-      </w:r>
-      <w:r>
-        <w:rPr>
-          <w:rFonts w:ascii="Garamond" w:hAnsi="Garamond"/>
-        </w:rPr>
-        <w:t>The sphinx was a magical beast native to Egypt.</w:t>
-      </w:r>
-    </w:p>
-    <w:p>
-      <w:pPr>
-        <w:pStyle w:val="ListParagraph"/>
-        <w:rPr>
-          <w:rFonts w:ascii="Garamond" w:hAnsi="Garamond" w:cstheme="minorHAnsi"/>
-        </w:rPr>
-      </w:pPr>
-    </w:p>
-    <w:p>
-      <w:pPr>
-        <w:pStyle w:val="ListParagraph"/>
-        <w:numPr>
-          <w:ilvl w:val="0"/>
-          <w:numId w:val="1"/>
-        </w:numPr>
-        <w:rPr>
-          <w:rFonts w:ascii="Garamond" w:hAnsi="Garamond" w:cstheme="minorHAnsi"/>
-        </w:rPr>
-      </w:pPr>
-      <w:r>
-        <w:rPr>
-          <w:rFonts w:ascii="Garamond" w:hAnsi="Garamond" w:cstheme="minorHAnsi"/>
-        </w:rPr>
-        <w:t xml:space="preserve">Wampus Cat: </w:t>
-      </w:r>
-      <w:r>
-        <w:rPr>
-          <w:rFonts w:ascii="Garamond" w:hAnsi="Garamond"/>
-        </w:rPr>
-        <w:t>The Wampus cat was a magical cat native to the United States, specifically Appalachia.</w:t>
-      </w:r>
-    </w:p>
-    <w:p>
-      <w:pPr>
-        <w:rPr>
-          <w:rFonts w:ascii="Garamond" w:hAnsi="Garamond" w:cstheme="minorHAnsi"/>
-        </w:rPr>
-      </w:pPr>
+      <w:r>
+        <w:fldChar w:fldCharType="begin"/>
+      </w:r>
+      <w:r>
+        <w:instrText xml:space="preserve"> INCLUDEPICTURE "https://files.oaiusercontent.com/file-QsnJ7Gua8UtfUgw09vUWM3jM?se=2024-01-11T20%3A50%3A28Z&amp;sp=r&amp;sv=2021-08-06&amp;sr=b&amp;rscc=max-age%3D31536000%2C%20immutable&amp;rscd=attachment%3B%20filename%3D2baef940-f592-49d0-9e26-dab689a0f823.webp&amp;sig=sjn00T6Iitxl83PnnjvZuqt2ElK6gmiM91gDvwltqrs%3D" \* MERGEFORMATINET </w:instrText>
+      </w:r>
+      <w:r>
+        <w:fldChar w:fldCharType="separate"/>
+      </w:r>
+      <w:r>
+        <w:rPr>
+          <w:noProof/>
+        </w:rPr>
+        <w:drawing>
+          <wp:inline distT="0" distB="0" distL="0" distR="0" wp14:anchorId="3F2E409D" wp14:editId="4D31A8AE">
+            <wp:extent cx="4069080" cy="4069080"/>
+            <wp:effectExtent l="0" t="0" r="0" b="0"/>
+            <wp:docPr id="475790296" name="Picture 1" descr="Generated by DALL·E"/>
+            <wp:cNvGraphicFramePr>
+              <a:graphicFrameLocks xmlns:a="http://schemas.openxmlformats.org/drawingml/2006/main" noChangeAspect="1"/>
+            </wp:cNvGraphicFramePr>
+            <a:graphic xmlns:a="http://schemas.openxmlformats.org/drawingml/2006/main">
+              <a:graphicData uri="http://schemas.openxmlformats.org/drawingml/2006/picture">
+                <pic:pic xmlns:pic="http://schemas.openxmlformats.org/drawingml/2006/picture">
+                  <pic:nvPicPr>
+                    <pic:cNvPr id="0" name="Picture 1" descr="Generated by DALL·E"/>
+                    <pic:cNvPicPr>
+                      <a:picLocks noChangeAspect="1" noChangeArrowheads="1"/>
+                    </pic:cNvPicPr>
+                  </pic:nvPicPr>
+                  <pic:blipFill>
+                    <a:blip r:embed="rId5" cstate="print">
+                      <a:extLst>
+                        <a:ext uri="{28A0092B-C50C-407E-A947-70E740481C1C}">
+                          <a14:useLocalDpi xmlns:a14="http://schemas.microsoft.com/office/drawing/2010/main" val="0"/>
+                        </a:ext>
+                      </a:extLst>
+                    </a:blip>
+                    <a:srcRect/>
+                    <a:stretch>
+                      <a:fillRect/>
+                    </a:stretch>
+                  </pic:blipFill>
+                  <pic:spPr bwMode="auto">
+                    <a:xfrm>
+                      <a:off x="0" y="0"/>
+                      <a:ext cx="4075436" cy="4075436"/>
+                    </a:xfrm>
+                    <a:prstGeom prst="rect">
+                      <a:avLst/>
+                    </a:prstGeom>
+                    <a:noFill/>
+                    <a:ln>
+                      <a:noFill/>
+                    </a:ln>
+                  </pic:spPr>
+                </pic:pic>
+              </a:graphicData>
+            </a:graphic>
+          </wp:inline>
+        </w:drawing>
+      </w:r>
+      <w:r>
+        <w:fldChar w:fldCharType="end"/>
+      </w:r>
     </w:p>
     <w:p>
       <w:pPr>
@@ -1730,7 +1457,7 @@
                     </pic:cNvPicPr>
                   </pic:nvPicPr>
                   <pic:blipFill>
-                    <a:blip r:embed="rId6">
+                    <a:blip r:embed="rId7">
                       <a:extLst>
                         <a:ext uri="{28A0092B-C50C-407E-A947-70E740481C1C}">
                           <a14:useLocalDpi xmlns:a14="http://schemas.microsoft.com/office/drawing/2010/main" val="0"/>
@@ -1828,7 +1555,23 @@
           <w:sz w:val="96"/>
           <w:szCs w:val="96"/>
         </w:rPr>
-        <w:t>Walk This way!!!</w:t>
+        <w:t xml:space="preserve">Walk This </w:t>
+      </w:r>
+      <w:r>
+        <w:rPr>
+          <w:color w:val="92D050"/>
+          <w:sz w:val="96"/>
+          <w:szCs w:val="96"/>
+        </w:rPr>
+        <w:t>W</w:t>
+      </w:r>
+      <w:r>
+        <w:rPr>
+          <w:color w:val="92D050"/>
+          <w:sz w:val="96"/>
+          <w:szCs w:val="96"/>
+        </w:rPr>
+        <w:t>ay!!!</w:t>
       </w:r>
     </w:p>
     <w:p>
@@ -1870,7 +1613,7 @@
                     </pic:cNvPicPr>
                   </pic:nvPicPr>
                   <pic:blipFill>
-                    <a:blip r:embed="rId7" cstate="print">
+                    <a:blip r:embed="rId8" cstate="print">
                       <a:extLst>
                         <a:ext uri="{28A0092B-C50C-407E-A947-70E740481C1C}">
                           <a14:useLocalDpi xmlns:a14="http://schemas.microsoft.com/office/drawing/2010/main" val="0"/>
@@ -1937,7 +1680,7 @@
                     </pic:cNvPicPr>
                   </pic:nvPicPr>
                   <pic:blipFill>
-                    <a:blip r:embed="rId7" cstate="print">
+                    <a:blip r:embed="rId8" cstate="print">
                       <a:extLst>
                         <a:ext uri="{28A0092B-C50C-407E-A947-70E740481C1C}">
                           <a14:useLocalDpi xmlns:a14="http://schemas.microsoft.com/office/drawing/2010/main" val="0"/>
@@ -2004,7 +1747,7 @@
                     </pic:cNvPicPr>
                   </pic:nvPicPr>
                   <pic:blipFill>
-                    <a:blip r:embed="rId7" cstate="print">
+                    <a:blip r:embed="rId8" cstate="print">
                       <a:extLst>
                         <a:ext uri="{28A0092B-C50C-407E-A947-70E740481C1C}">
                           <a14:useLocalDpi xmlns:a14="http://schemas.microsoft.com/office/drawing/2010/main" val="0"/>
@@ -2071,7 +1814,7 @@
                     </pic:cNvPicPr>
                   </pic:nvPicPr>
                   <pic:blipFill>
-                    <a:blip r:embed="rId7" cstate="print">
+                    <a:blip r:embed="rId8" cstate="print">
                       <a:extLst>
                         <a:ext uri="{28A0092B-C50C-407E-A947-70E740481C1C}">
                           <a14:useLocalDpi xmlns:a14="http://schemas.microsoft.com/office/drawing/2010/main" val="0"/>
@@ -2138,7 +1881,7 @@
                     </pic:cNvPicPr>
                   </pic:nvPicPr>
                   <pic:blipFill>
-                    <a:blip r:embed="rId7" cstate="print">
+                    <a:blip r:embed="rId8" cstate="print">
                       <a:extLst>
                         <a:ext uri="{28A0092B-C50C-407E-A947-70E740481C1C}">
                           <a14:useLocalDpi xmlns:a14="http://schemas.microsoft.com/office/drawing/2010/main" val="0"/>
@@ -2397,162 +2140,79 @@
           <w:szCs w:val="32"/>
         </w:rPr>
       </w:pPr>
-      <w:r>
-        <w:rPr>
-          <w:rFonts w:ascii="Garamond" w:hAnsi="Garamond"/>
-          <w:sz w:val="32"/>
-          <w:szCs w:val="32"/>
-        </w:rPr>
-        <w:t>Common Monsters:</w:t>
-      </w:r>
-    </w:p>
-    <w:p>
-      <w:pPr>
+    </w:p>
+    <w:p>
+      <w:pPr>
+        <w:jc w:val="center"/>
         <w:rPr>
           <w:rFonts w:ascii="Garamond" w:hAnsi="Garamond" w:cstheme="minorHAnsi"/>
         </w:rPr>
       </w:pPr>
-    </w:p>
-    <w:p>
-      <w:pPr>
-        <w:pStyle w:val="ListParagraph"/>
-        <w:numPr>
-          <w:ilvl w:val="0"/>
-          <w:numId w:val="1"/>
-        </w:numPr>
-        <w:rPr>
-          <w:rFonts w:ascii="Garamond" w:hAnsi="Garamond" w:cstheme="minorHAnsi"/>
-        </w:rPr>
-      </w:pPr>
-      <w:r>
-        <w:rPr>
-          <w:rFonts w:ascii="Garamond" w:hAnsi="Garamond" w:cstheme="minorHAnsi"/>
-        </w:rPr>
-        <w:t xml:space="preserve">Dementor: </w:t>
-      </w:r>
-      <w:r>
-        <w:rPr>
-          <w:rFonts w:ascii="Garamond" w:hAnsi="Garamond"/>
-        </w:rPr>
-        <w:t>A Dementor was a gliding, wraithlike Dark creature</w:t>
-      </w:r>
-      <w:r>
-        <w:rPr>
-          <w:rFonts w:ascii="Garamond" w:hAnsi="Garamond"/>
-        </w:rPr>
-        <w:t>.</w:t>
-      </w:r>
-    </w:p>
-    <w:p>
-      <w:pPr>
-        <w:pStyle w:val="ListParagraph"/>
-        <w:rPr>
-          <w:rFonts w:ascii="Garamond" w:hAnsi="Garamond" w:cstheme="minorHAnsi"/>
-        </w:rPr>
-      </w:pPr>
-    </w:p>
-    <w:p>
-      <w:pPr>
-        <w:pStyle w:val="ListParagraph"/>
-        <w:numPr>
-          <w:ilvl w:val="0"/>
-          <w:numId w:val="1"/>
-        </w:numPr>
-        <w:rPr>
-          <w:rFonts w:ascii="Garamond" w:hAnsi="Garamond" w:cstheme="minorHAnsi"/>
-        </w:rPr>
-      </w:pPr>
-      <w:r>
-        <w:rPr>
-          <w:rFonts w:ascii="Garamond" w:hAnsi="Garamond" w:cstheme="minorHAnsi"/>
-        </w:rPr>
-        <w:t xml:space="preserve">Imp: The imp was a magical beast found only in Great Britain and Ireland, notable for its sense of slapstick </w:t>
-      </w:r>
-      <w:proofErr w:type="spellStart"/>
-      <w:r>
-        <w:rPr>
-          <w:rFonts w:ascii="Garamond" w:hAnsi="Garamond" w:cstheme="minorHAnsi"/>
-        </w:rPr>
-        <w:t>humour</w:t>
-      </w:r>
-      <w:proofErr w:type="spellEnd"/>
-      <w:r>
-        <w:rPr>
-          <w:rFonts w:ascii="Garamond" w:hAnsi="Garamond" w:cstheme="minorHAnsi"/>
-        </w:rPr>
-        <w:t>.</w:t>
-      </w:r>
-    </w:p>
-    <w:p>
-      <w:pPr>
-        <w:pStyle w:val="ListParagraph"/>
-        <w:rPr>
-          <w:rFonts w:ascii="Garamond" w:hAnsi="Garamond" w:cstheme="minorHAnsi"/>
-        </w:rPr>
-      </w:pPr>
-    </w:p>
-    <w:p>
-      <w:pPr>
-        <w:pStyle w:val="ListParagraph"/>
-        <w:numPr>
-          <w:ilvl w:val="0"/>
-          <w:numId w:val="1"/>
-        </w:numPr>
-        <w:rPr>
-          <w:rFonts w:ascii="Garamond" w:hAnsi="Garamond" w:cstheme="minorHAnsi"/>
-        </w:rPr>
-      </w:pPr>
-      <w:r>
-        <w:rPr>
-          <w:rFonts w:ascii="Garamond" w:hAnsi="Garamond" w:cstheme="minorHAnsi"/>
-        </w:rPr>
-        <w:t xml:space="preserve">Sphinx: </w:t>
-      </w:r>
-      <w:r>
-        <w:rPr>
-          <w:rFonts w:ascii="Garamond" w:hAnsi="Garamond"/>
-        </w:rPr>
-        <w:t>The sphinx was a magical beast native to Egypt.</w:t>
-      </w:r>
-    </w:p>
-    <w:p>
-      <w:pPr>
-        <w:pStyle w:val="ListParagraph"/>
-        <w:rPr>
-          <w:rFonts w:ascii="Garamond" w:hAnsi="Garamond" w:cstheme="minorHAnsi"/>
-        </w:rPr>
-      </w:pPr>
-    </w:p>
-    <w:p>
-      <w:pPr>
-        <w:pStyle w:val="ListParagraph"/>
-        <w:numPr>
-          <w:ilvl w:val="0"/>
-          <w:numId w:val="1"/>
-        </w:numPr>
-        <w:rPr>
-          <w:rFonts w:ascii="Garamond" w:hAnsi="Garamond" w:cstheme="minorHAnsi"/>
-        </w:rPr>
-      </w:pPr>
-      <w:r>
-        <w:rPr>
-          <w:rFonts w:ascii="Garamond" w:hAnsi="Garamond" w:cstheme="minorHAnsi"/>
-        </w:rPr>
-        <w:t xml:space="preserve">Wampus Cat: </w:t>
-      </w:r>
-      <w:r>
-        <w:rPr>
-          <w:rFonts w:ascii="Garamond" w:hAnsi="Garamond"/>
-        </w:rPr>
-        <w:t>The Wampus cat was a magical cat native to the United States, specifically Appalachia.</w:t>
-      </w:r>
-    </w:p>
-    <w:p>
-      <w:pPr>
-        <w:rPr>
-          <w:rFonts w:ascii="Garamond" w:hAnsi="Garamond" w:cstheme="minorHAnsi"/>
-        </w:rPr>
-      </w:pPr>
+      <w:r>
+        <w:fldChar w:fldCharType="begin"/>
+      </w:r>
+      <w:r>
+        <w:instrText xml:space="preserve"> INCLUDEPICTURE "https://files.oaiusercontent.com/file-QsnJ7Gua8UtfUgw09vUWM3jM?se=2024-01-11T20%3A50%3A28Z&amp;sp=r&amp;sv=2021-08-06&amp;sr=b&amp;rscc=max-age%3D31536000%2C%20immutable&amp;rscd=attachment%3B%20filename%3D2baef940-f592-49d0-9e26-dab689a0f823.webp&amp;sig=sjn00T6Iitxl83PnnjvZuqt2ElK6gmiM91gDvwltqrs%3D" \* MERGEFORMATINET </w:instrText>
+      </w:r>
+      <w:r>
+        <w:fldChar w:fldCharType="separate"/>
+      </w:r>
+      <w:r>
+        <w:rPr>
+          <w:noProof/>
+        </w:rPr>
+        <w:drawing>
+          <wp:inline distT="0" distB="0" distL="0" distR="0" wp14:anchorId="458B9AD0" wp14:editId="2D0FAB76">
+            <wp:extent cx="4069080" cy="4069080"/>
+            <wp:effectExtent l="0" t="0" r="0" b="0"/>
+            <wp:docPr id="791984988" name="Picture 1" descr="Generated by DALL·E"/>
+            <wp:cNvGraphicFramePr>
+              <a:graphicFrameLocks xmlns:a="http://schemas.openxmlformats.org/drawingml/2006/main" noChangeAspect="1"/>
+            </wp:cNvGraphicFramePr>
+            <a:graphic xmlns:a="http://schemas.openxmlformats.org/drawingml/2006/main">
+              <a:graphicData uri="http://schemas.openxmlformats.org/drawingml/2006/picture">
+                <pic:pic xmlns:pic="http://schemas.openxmlformats.org/drawingml/2006/picture">
+                  <pic:nvPicPr>
+                    <pic:cNvPr id="0" name="Picture 1" descr="Generated by DALL·E"/>
+                    <pic:cNvPicPr>
+                      <a:picLocks noChangeAspect="1" noChangeArrowheads="1"/>
+                    </pic:cNvPicPr>
+                  </pic:nvPicPr>
+                  <pic:blipFill>
+                    <a:blip r:embed="rId5" cstate="print">
+                      <a:extLst>
+                        <a:ext uri="{28A0092B-C50C-407E-A947-70E740481C1C}">
+                          <a14:useLocalDpi xmlns:a14="http://schemas.microsoft.com/office/drawing/2010/main" val="0"/>
+                        </a:ext>
+                      </a:extLst>
+                    </a:blip>
+                    <a:srcRect/>
+                    <a:stretch>
+                      <a:fillRect/>
+                    </a:stretch>
+                  </pic:blipFill>
+                  <pic:spPr bwMode="auto">
+                    <a:xfrm>
+                      <a:off x="0" y="0"/>
+                      <a:ext cx="4075436" cy="4075436"/>
+                    </a:xfrm>
+                    <a:prstGeom prst="rect">
+                      <a:avLst/>
+                    </a:prstGeom>
+                    <a:noFill/>
+                    <a:ln>
+                      <a:noFill/>
+                    </a:ln>
+                  </pic:spPr>
+                </pic:pic>
+              </a:graphicData>
+            </a:graphic>
+          </wp:inline>
+        </w:drawing>
+      </w:r>
+      <w:r>
+        <w:fldChar w:fldCharType="end"/>
+      </w:r>
     </w:p>
     <w:p>
       <w:pPr>
@@ -2891,7 +2551,7 @@
           <w:noProof/>
         </w:rPr>
         <w:drawing>
-          <wp:anchor distT="0" distB="0" distL="114300" distR="114300" simplePos="0" relativeHeight="251687936" behindDoc="0" locked="0" layoutInCell="1" allowOverlap="1" wp14:anchorId="49454665" wp14:editId="34ACC9EF">
+          <wp:anchor distT="0" distB="0" distL="114300" distR="114300" simplePos="0" relativeHeight="251687936" behindDoc="0" locked="0" layoutInCell="1" allowOverlap="1" wp14:anchorId="49454665" wp14:editId="3764B20F">
             <wp:simplePos x="0" y="0"/>
             <wp:positionH relativeFrom="column">
               <wp:posOffset>4838700</wp:posOffset>
@@ -2916,7 +2576,7 @@
                     </pic:cNvPicPr>
                   </pic:nvPicPr>
                   <pic:blipFill>
-                    <a:blip r:embed="rId8" cstate="print">
+                    <a:blip r:embed="rId9" cstate="print">
                       <a:extLst>
                         <a:ext uri="{28A0092B-C50C-407E-A947-70E740481C1C}">
                           <a14:useLocalDpi xmlns:a14="http://schemas.microsoft.com/office/drawing/2010/main" val="0"/>
@@ -2958,7 +2618,7 @@
           <w:noProof/>
         </w:rPr>
         <w:drawing>
-          <wp:anchor distT="0" distB="0" distL="114300" distR="114300" simplePos="0" relativeHeight="251681792" behindDoc="0" locked="0" layoutInCell="1" allowOverlap="1" wp14:anchorId="614319A9" wp14:editId="197EE891">
+          <wp:anchor distT="0" distB="0" distL="114300" distR="114300" simplePos="0" relativeHeight="251681792" behindDoc="0" locked="0" layoutInCell="1" allowOverlap="1" wp14:anchorId="614319A9" wp14:editId="71B4927D">
             <wp:simplePos x="0" y="0"/>
             <wp:positionH relativeFrom="column">
               <wp:posOffset>25400</wp:posOffset>
@@ -2983,7 +2643,7 @@
                     </pic:cNvPicPr>
                   </pic:nvPicPr>
                   <pic:blipFill>
-                    <a:blip r:embed="rId8" cstate="print">
+                    <a:blip r:embed="rId9" cstate="print">
                       <a:extLst>
                         <a:ext uri="{28A0092B-C50C-407E-A947-70E740481C1C}">
                           <a14:useLocalDpi xmlns:a14="http://schemas.microsoft.com/office/drawing/2010/main" val="0"/>

</xml_diff>

<commit_message>
Make the `cp` command easier to understand
</commit_message>
<xml_diff>
--- a/clues/02_terminal_monsters.docx
+++ b/clues/02_terminal_monsters.docx
@@ -267,6 +267,68 @@
     </w:p>
     <w:p>
       <w:pPr>
+        <w:rPr>
+          <w:rFonts w:ascii="Garamond" w:hAnsi="Garamond" w:cstheme="minorHAnsi"/>
+        </w:rPr>
+      </w:pPr>
+    </w:p>
+    <w:p>
+      <w:pPr>
+        <w:rPr>
+          <w:rFonts w:ascii="Garamond" w:hAnsi="Garamond" w:cstheme="minorHAnsi"/>
+        </w:rPr>
+      </w:pPr>
+    </w:p>
+    <w:p>
+      <w:pPr>
+        <w:jc w:val="center"/>
+        <w:rPr>
+          <w:rFonts w:ascii="Garamond" w:hAnsi="Garamond" w:cstheme="minorHAnsi"/>
+        </w:rPr>
+      </w:pPr>
+      <w:r>
+        <w:rPr>
+          <w:rFonts w:ascii="Garamond" w:hAnsi="Garamond" w:cstheme="minorHAnsi"/>
+        </w:rPr>
+        <w:t xml:space="preserve">Hint: The command </w:t>
+      </w:r>
+      <w:r>
+        <w:rPr>
+          <w:rFonts w:ascii="Garamond" w:hAnsi="Garamond" w:cstheme="minorHAnsi"/>
+        </w:rPr>
+        <w:t>begins</w:t>
+      </w:r>
+      <w:r>
+        <w:rPr>
+          <w:rFonts w:ascii="Garamond" w:hAnsi="Garamond" w:cstheme="minorHAnsi"/>
+        </w:rPr>
+        <w:t xml:space="preserve"> with </w:t>
+      </w:r>
+      <w:r>
+        <w:rPr>
+          <w:rFonts w:ascii="Menlo" w:hAnsi="Menlo" w:cs="Menlo"/>
+          <w:highlight w:val="lightGray"/>
+        </w:rPr>
+        <w:t>cp</w:t>
+      </w:r>
+      <w:r>
+        <w:rPr>
+          <w:rFonts w:ascii="Menlo" w:hAnsi="Menlo" w:cs="Menlo"/>
+          <w:highlight w:val="lightGray"/>
+        </w:rPr>
+        <w:t xml:space="preserve"> monster.txt</w:t>
+      </w:r>
+      <w:r>
+        <w:rPr>
+          <w:rFonts w:ascii="Menlo" w:hAnsi="Menlo" w:cs="Menlo"/>
+          <w:highlight w:val="lightGray"/>
+        </w:rPr>
+        <w:t xml:space="preserve"> </w:t>
+      </w:r>
+    </w:p>
+    <w:p>
+      <w:pPr>
+        <w:jc w:val="center"/>
         <w:rPr>
           <w:rFonts w:ascii="Garamond" w:hAnsi="Garamond" w:cstheme="minorHAnsi"/>
         </w:rPr>
@@ -1339,6 +1401,74 @@
           <w:rFonts w:ascii="Garamond" w:hAnsi="Garamond" w:cstheme="minorHAnsi"/>
         </w:rPr>
       </w:pPr>
+    </w:p>
+    <w:p>
+      <w:pPr>
+        <w:rPr>
+          <w:rFonts w:ascii="Garamond" w:hAnsi="Garamond" w:cstheme="minorHAnsi"/>
+        </w:rPr>
+      </w:pPr>
+    </w:p>
+    <w:p>
+      <w:pPr>
+        <w:jc w:val="center"/>
+        <w:rPr>
+          <w:rFonts w:ascii="Garamond" w:hAnsi="Garamond" w:cstheme="minorHAnsi"/>
+        </w:rPr>
+      </w:pPr>
+      <w:r>
+        <w:rPr>
+          <w:rFonts w:ascii="Garamond" w:hAnsi="Garamond" w:cstheme="minorHAnsi"/>
+        </w:rPr>
+        <w:t xml:space="preserve">Hint: The command </w:t>
+      </w:r>
+      <w:r>
+        <w:rPr>
+          <w:rFonts w:ascii="Garamond" w:hAnsi="Garamond" w:cstheme="minorHAnsi"/>
+        </w:rPr>
+        <w:t xml:space="preserve">begins </w:t>
+      </w:r>
+      <w:r>
+        <w:rPr>
+          <w:rFonts w:ascii="Garamond" w:hAnsi="Garamond" w:cstheme="minorHAnsi"/>
+        </w:rPr>
+        <w:t xml:space="preserve">with </w:t>
+      </w:r>
+      <w:r>
+        <w:rPr>
+          <w:rFonts w:ascii="Menlo" w:hAnsi="Menlo" w:cs="Menlo"/>
+          <w:highlight w:val="lightGray"/>
+        </w:rPr>
+        <w:t>cp</w:t>
+      </w:r>
+      <w:r>
+        <w:rPr>
+          <w:rFonts w:ascii="Menlo" w:hAnsi="Menlo" w:cs="Menlo"/>
+          <w:highlight w:val="lightGray"/>
+        </w:rPr>
+        <w:t xml:space="preserve"> monster.txt</w:t>
+      </w:r>
+      <w:r>
+        <w:rPr>
+          <w:rFonts w:ascii="Menlo" w:hAnsi="Menlo" w:cs="Menlo"/>
+          <w:highlight w:val="lightGray"/>
+        </w:rPr>
+        <w:t xml:space="preserve"> </w:t>
+      </w:r>
+    </w:p>
+    <w:p>
+      <w:pPr>
+        <w:rPr>
+          <w:rFonts w:ascii="Garamond" w:hAnsi="Garamond" w:cstheme="minorHAnsi"/>
+        </w:rPr>
+      </w:pPr>
+    </w:p>
+    <w:p>
+      <w:pPr>
+        <w:rPr>
+          <w:rFonts w:ascii="Garamond" w:hAnsi="Garamond" w:cstheme="minorHAnsi"/>
+        </w:rPr>
+      </w:pPr>
       <w:r>
         <w:rPr>
           <w:rFonts w:ascii="Garamond" w:hAnsi="Garamond" w:cstheme="minorHAnsi"/>
@@ -2212,6 +2342,74 @@
       </w:r>
       <w:r>
         <w:fldChar w:fldCharType="end"/>
+      </w:r>
+    </w:p>
+    <w:p>
+      <w:pPr>
+        <w:rPr>
+          <w:rFonts w:ascii="Garamond" w:hAnsi="Garamond" w:cstheme="minorHAnsi"/>
+        </w:rPr>
+      </w:pPr>
+    </w:p>
+    <w:p>
+      <w:pPr>
+        <w:rPr>
+          <w:rFonts w:ascii="Garamond" w:hAnsi="Garamond" w:cstheme="minorHAnsi"/>
+        </w:rPr>
+      </w:pPr>
+    </w:p>
+    <w:p>
+      <w:pPr>
+        <w:rPr>
+          <w:rFonts w:ascii="Garamond" w:hAnsi="Garamond" w:cstheme="minorHAnsi"/>
+        </w:rPr>
+      </w:pPr>
+    </w:p>
+    <w:p>
+      <w:pPr>
+        <w:jc w:val="center"/>
+        <w:rPr>
+          <w:rFonts w:ascii="Garamond" w:hAnsi="Garamond" w:cstheme="minorHAnsi"/>
+        </w:rPr>
+      </w:pPr>
+      <w:r>
+        <w:rPr>
+          <w:rFonts w:ascii="Garamond" w:hAnsi="Garamond" w:cstheme="minorHAnsi"/>
+        </w:rPr>
+        <w:t xml:space="preserve">Hint: The command </w:t>
+      </w:r>
+      <w:r>
+        <w:rPr>
+          <w:rFonts w:ascii="Garamond" w:hAnsi="Garamond" w:cstheme="minorHAnsi"/>
+        </w:rPr>
+        <w:t xml:space="preserve">begins </w:t>
+      </w:r>
+      <w:r>
+        <w:rPr>
+          <w:rFonts w:ascii="Garamond" w:hAnsi="Garamond" w:cstheme="minorHAnsi"/>
+        </w:rPr>
+        <w:t xml:space="preserve">with </w:t>
+      </w:r>
+      <w:r>
+        <w:rPr>
+          <w:rFonts w:ascii="Menlo" w:hAnsi="Menlo" w:cs="Menlo"/>
+          <w:highlight w:val="lightGray"/>
+        </w:rPr>
+        <w:t>cp</w:t>
+      </w:r>
+      <w:r>
+        <w:rPr>
+          <w:rFonts w:ascii="Menlo" w:hAnsi="Menlo" w:cs="Menlo"/>
+          <w:highlight w:val="lightGray"/>
+        </w:rPr>
+        <w:t xml:space="preserve"> monster.txt</w:t>
+      </w:r>
+      <w:r>
+        <w:rPr>
+          <w:rFonts w:ascii="Menlo" w:hAnsi="Menlo" w:cs="Menlo"/>
+          <w:highlight w:val="lightGray"/>
+        </w:rPr>
+        <w:t xml:space="preserve"> </w:t>
       </w:r>
     </w:p>
     <w:p>
@@ -2551,7 +2749,7 @@
           <w:noProof/>
         </w:rPr>
         <w:drawing>
-          <wp:anchor distT="0" distB="0" distL="114300" distR="114300" simplePos="0" relativeHeight="251687936" behindDoc="0" locked="0" layoutInCell="1" allowOverlap="1" wp14:anchorId="49454665" wp14:editId="3764B20F">
+          <wp:anchor distT="0" distB="0" distL="114300" distR="114300" simplePos="0" relativeHeight="251687936" behindDoc="0" locked="0" layoutInCell="1" allowOverlap="1" wp14:anchorId="49454665" wp14:editId="639E2873">
             <wp:simplePos x="0" y="0"/>
             <wp:positionH relativeFrom="column">
               <wp:posOffset>4838700</wp:posOffset>
@@ -2618,7 +2816,7 @@
           <w:noProof/>
         </w:rPr>
         <w:drawing>
-          <wp:anchor distT="0" distB="0" distL="114300" distR="114300" simplePos="0" relativeHeight="251681792" behindDoc="0" locked="0" layoutInCell="1" allowOverlap="1" wp14:anchorId="614319A9" wp14:editId="71B4927D">
+          <wp:anchor distT="0" distB="0" distL="114300" distR="114300" simplePos="0" relativeHeight="251681792" behindDoc="0" locked="0" layoutInCell="1" allowOverlap="1" wp14:anchorId="614319A9" wp14:editId="05FD5B24">
             <wp:simplePos x="0" y="0"/>
             <wp:positionH relativeFrom="column">
               <wp:posOffset>25400</wp:posOffset>

</xml_diff>